<commit_message>
Reise nach Skraane weitergeführt.
</commit_message>
<xml_diff>
--- a/Schlachtplan.docx
+++ b/Schlachtplan.docx
@@ -5425,7 +5425,13 @@
         <w:t xml:space="preserve">des ersten Zuges </w:t>
       </w:r>
       <w:r>
-        <w:t>stand genau dort, wo es zu Hause auch immer stand, das S für Sonderzug, wenngleich ohne das Letztere daneben. Stattdessen steckte unten zwischen Scheibe und Bedienpult ein Schild, das auch die Reste meiner Sorge, den verkehrten Zug zu nehmen, zerstreuen konnte, denn auf diesem stand d</w:t>
+        <w:t>stand genau dort, wo es zu Hause auch immer stand, das S für Sonderzug, wenngleich ohne das Letztere daneben. Stattdessen steckte unten zwischen Scheibe und Bedienpult ein Schild, das auch die Reste meiner Sorge</w:t>
+      </w:r>
+      <w:r>
+        <w:t>n</w:t>
+      </w:r>
+      <w:r>
+        <w:t>, den verkehrten Zug zu nehmen, zerstreuen konnte, denn auf diesem stand d</w:t>
       </w:r>
       <w:r>
         <w:t xml:space="preserve">ie Route, Skraane – Oosend, </w:t>
@@ -5509,6 +5515,320 @@
       </w:r>
       <w:r>
         <w:t xml:space="preserve"> Schließlich waren wir nur noch etwa ein Stockwerk – ein Stockwerk für Züge; eine Ebene mit Gleisen hätte da locker noch drunter gepasst – über der Wasseroberfläche, als sich die Kurve in eine Gerade verwandelte und wir nun in einem relativ flachen Winkel wieder auf die Küste zufuhren. Kurze Zeit später verließen wir die Brücke, die sich im Laufe ihres Kurvenbogens als Basalt-Viadukt entpuppt hatte und fuhren auf einem regulären, wenn auch erhöhten Bahndamm, immer schön in Sichtweite zur Küste entlang.</w:t>
+      </w:r>
+    </w:p>
+    <w:p>
+      <w:r>
+        <w:t xml:space="preserve">Gerade in dem Moment, als </w:t>
+      </w:r>
+      <w:r>
+        <w:t>wir aus der Kurve herauskamen, bemerkte ich etwas am Horizont: ganz viele, aus der Entfernung winzige Segelschiffe fuhren auf Oosend zu. Ich konnte sie in der Kürze der Zeit nicht zählen, aber es mussten hunderte sein. Meine Aufmerksamkeit galt ganz ihnen, als wir vom Meer zurück auf das Land wechselten. Während der nächsten Stunde fuhren wir durch eine gleichmäßige Küstenlandschaft, die nahezu eine perfekte Gerade bildete.</w:t>
+      </w:r>
+      <w:r>
+        <w:t xml:space="preserve"> Links und rechts der Strecke standen hin und wieder kleine Wäldchen aus Kiefer und Birke, durchsetzt mit Sanddorn und anderem Gestrüpp als Unterholz.</w:t>
+      </w:r>
+      <w:r>
+        <w:t xml:space="preserve"> Sonst war die Landschaft sehr flach; man konnte in der Ferne sogar den Übergang ins Grasmeer erahnen.</w:t>
+      </w:r>
+      <w:r>
+        <w:t xml:space="preserve"> Zum Meer hin fiel die Landschaft leicht ab und ging in das endlose graue Meer über, dessen Wellen sich träge an einem flachen, genauso grauen Kiesstrand brachen. Und genau hierhin steuerte auch diese riesige Flotte leicht fremdartiger Schiffe. Obgleich noch </w:t>
+      </w:r>
+      <w:r>
+        <w:t xml:space="preserve">kilometerweit entfernt, war jetzt schon ersichtlich, dass es sich um überaus große, hölzerne Schiffe mit großem Rahsegel handelte, die insgesamt sehr kantig und breit wirkten, fast schon klobig und so ziemlich das Gegenteil der eleganten Wikinger-Langschiffe. Hin und wieder wurde zwar die Sicht durch eines der Wäldchen verdeckt. </w:t>
+      </w:r>
+    </w:p>
+    <w:p>
+      <w:pPr>
+        <w:rPr>
+          <w:iCs/>
+        </w:rPr>
+      </w:pPr>
+      <w:r>
+        <w:lastRenderedPageBreak/>
+        <w:t>Nach einem weiteren Wäldchen</w:t>
+      </w:r>
+      <w:r>
+        <w:t xml:space="preserve"> hatte sich der Himmel </w:t>
+      </w:r>
+      <w:r>
+        <w:t xml:space="preserve">plötzlich </w:t>
+      </w:r>
+      <w:r>
+        <w:t xml:space="preserve">rötlich verfärbt, </w:t>
+      </w:r>
+      <w:r>
+        <w:t xml:space="preserve">und wie in Zeitlupe </w:t>
+      </w:r>
+      <w:r>
+        <w:t>stürzte langsam, aber unbeirrbar ein gigantischer roter Feuerball vom Himmel</w:t>
+      </w:r>
+      <w:r>
+        <w:t>, gleich einer Sonne, die vom Himmel fällt. Ein Raunen, vereinzelt fast schon ein verzweifelter Aufschrei</w:t>
+      </w:r>
+      <w:r>
+        <w:t>,</w:t>
+      </w:r>
+      <w:r>
+        <w:t xml:space="preserve"> ging durch den Zug, denn </w:t>
+      </w:r>
+      <w:r>
+        <w:rPr>
+          <w:i/>
+          <w:iCs/>
+        </w:rPr>
+        <w:t>das</w:t>
+      </w:r>
+      <w:r>
+        <w:rPr>
+          <w:i/>
+          <w:iCs/>
+        </w:rPr>
+        <w:t xml:space="preserve"> </w:t>
+      </w:r>
+      <w:r>
+        <w:rPr>
+          <w:iCs/>
+        </w:rPr>
+        <w:t>war auch von meinen restlichen Mitreisenden nicht unbemerkt geblieben.</w:t>
+      </w:r>
+      <w:r>
+        <w:rPr>
+          <w:iCs/>
+        </w:rPr>
+        <w:t xml:space="preserve"> Gebannt schauten wir alle dieser roten Sphäre zu, wie sie sich erst näherte, und dann genau </w:t>
+      </w:r>
+      <w:r>
+        <w:rPr>
+          <w:iCs/>
+        </w:rPr>
+        <w:t>in der Mitte der Flotte einschlug und mit einem grellen Blitz völlig lautlos explodierte. Danach war die Flotte verschwunden. Vereinzelt schienen noch verkohlte Reste von Schiffsgerippen auf dem Wasser zu treiben.</w:t>
+      </w:r>
+    </w:p>
+    <w:p>
+      <w:pPr>
+        <w:rPr>
+          <w:iCs/>
+        </w:rPr>
+      </w:pPr>
+      <w:r>
+        <w:rPr>
+          <w:iCs/>
+        </w:rPr>
+        <w:t xml:space="preserve">Ich schüttelte mich, denn das soeben Geschehene ging etwas über meinen Verstand. </w:t>
+      </w:r>
+      <w:r>
+        <w:rPr>
+          <w:iCs/>
+        </w:rPr>
+        <w:br/>
+        <w:t>Wer war das da auf den Schiffen gewesen?</w:t>
+      </w:r>
+      <w:r>
+        <w:rPr>
+          <w:iCs/>
+        </w:rPr>
+        <w:br/>
+        <w:t>Und was wollten sie hier?</w:t>
+      </w:r>
+      <w:r>
+        <w:rPr>
+          <w:iCs/>
+        </w:rPr>
+        <w:br/>
+      </w:r>
+      <w:r>
+        <w:rPr>
+          <w:iCs/>
+        </w:rPr>
+        <w:t>Und wer oder was konnte eine dermaßen große Flotte einfach so vernichten?</w:t>
+      </w:r>
+      <w:r>
+        <w:rPr>
+          <w:iCs/>
+        </w:rPr>
+        <w:br/>
+        <w:t>Was ging hier vor?</w:t>
+      </w:r>
+    </w:p>
+    <w:p>
+      <w:pPr>
+        <w:rPr>
+          <w:iCs/>
+        </w:rPr>
+      </w:pPr>
+      <w:r>
+        <w:rPr>
+          <w:iCs/>
+        </w:rPr>
+        <w:t>Während ich noch darüber nachdachte, welche Kräfte hier wie am Werken sein könnten, knickte die Küstenlinie in einer Bucht, in die ein kleines Flüsschen mündete, fast schon plötzlich nach Norden ab. Der Zug jedoch fuhr stur geradeaus weiter – ganz so, als wäre nie etwas gewesen.</w:t>
+      </w:r>
+    </w:p>
+    <w:p>
+      <w:pPr>
+        <w:rPr>
+          <w:iCs/>
+        </w:rPr>
+      </w:pPr>
+      <w:r>
+        <w:rPr>
+          <w:iCs/>
+        </w:rPr>
+        <w:t xml:space="preserve">Mit Abknicken der Küstenlinie veränderte sich auch die Landschaft. Sie wurde </w:t>
+      </w:r>
+      <w:r>
+        <w:rPr>
+          <w:iCs/>
+        </w:rPr>
+        <w:t xml:space="preserve">sanft hügelig und die Wäldchen zahlreicher und größer. Hin und wieder konnte man in dieser zwar trockenen und warmen, aber doch sehr idyllischen Landschaft zwischen den Bäumen und Hügeln hindurch einen Blick </w:t>
+      </w:r>
+      <w:r>
+        <w:rPr>
+          <w:iCs/>
+        </w:rPr>
+        <w:t>größere und kleinere Tümpel in einer herrlich blauen Farbe</w:t>
+      </w:r>
+      <w:r>
+        <w:rPr>
+          <w:iCs/>
+        </w:rPr>
+        <w:t xml:space="preserve"> erhaschen. Sie luden so sehr ein, in ihnen zu baden!</w:t>
+      </w:r>
+      <w:r>
+        <w:rPr>
+          <w:iCs/>
+        </w:rPr>
+        <w:br/>
+        <w:t xml:space="preserve">Der Streckenverlauf folgte den sanften Erhebungen und Senken in der Landschaft und begann, sich in ebenso sanften Kurven durch diese hindurch zu schlängen. Trotz dessen, dass von mir normalerweise nun genau das Gegenteil zu erwarten wäre, musste ich feststellen, dass mich auf einmal eine wohlige </w:t>
+      </w:r>
+      <w:r>
+        <w:rPr>
+          <w:iCs/>
+        </w:rPr>
+        <w:t>Schläfr</w:t>
+      </w:r>
+      <w:r>
+        <w:rPr>
+          <w:iCs/>
+        </w:rPr>
+        <w:t xml:space="preserve">igkeit überkam, der </w:t>
+      </w:r>
+      <w:r>
+        <w:rPr>
+          <w:iCs/>
+        </w:rPr>
+        <w:t>ich</w:t>
+      </w:r>
+      <w:r>
+        <w:rPr>
+          <w:iCs/>
+        </w:rPr>
+        <w:t xml:space="preserve"> nur zu gerne nachgab.</w:t>
+      </w:r>
+    </w:p>
+    <w:p>
+      <w:pPr>
+        <w:rPr>
+          <w:iCs/>
+        </w:rPr>
+      </w:pPr>
+      <w:r>
+        <w:rPr>
+          <w:iCs/>
+        </w:rPr>
+        <w:t>Ich wachte davon auf, dass unser Zug mit lautem Rumpeln</w:t>
+      </w:r>
+      <w:r>
+        <w:rPr>
+          <w:iCs/>
+        </w:rPr>
+        <w:t xml:space="preserve"> </w:t>
+      </w:r>
+      <w:r>
+        <w:rPr>
+          <w:iCs/>
+        </w:rPr>
+        <w:t xml:space="preserve">über eine Weiche fuhr und direkt darauf </w:t>
+      </w:r>
+      <w:r>
+        <w:rPr>
+          <w:iCs/>
+        </w:rPr>
+        <w:t xml:space="preserve">mit einem ebenso lauten Rumpeln </w:t>
+      </w:r>
+      <w:r>
+        <w:rPr>
+          <w:iCs/>
+        </w:rPr>
+        <w:t xml:space="preserve">über die nächste. </w:t>
+      </w:r>
+    </w:p>
+    <w:p>
+      <w:pPr>
+        <w:rPr>
+          <w:iCs/>
+        </w:rPr>
+      </w:pPr>
+      <w:r>
+        <w:rPr>
+          <w:iCs/>
+        </w:rPr>
+        <w:t>Wo war ich?</w:t>
+      </w:r>
+    </w:p>
+    <w:p>
+      <w:pPr>
+        <w:rPr>
+          <w:iCs/>
+        </w:rPr>
+      </w:pPr>
+      <w:r>
+        <w:rPr>
+          <w:iCs/>
+        </w:rPr>
+        <w:t>Verschlafen rieb ich mir die Augen und stellte fest, dass ich das nicht so genau sagen konnte. Außer, dass all meine Sachen noch immer vollzählig auf dem Sitz direkt gegenüber von mir standen und ich noch immer in demselben Zug saß, wie zuvor. Ein kurzer Blick um mich herum erbrachte, dass auch meine Mitreisenden wohl noch so ziemlich dieselben zu sein schienen. Also waren wir wohl noch nicht in Skraane. Also kein Grund, in Panik zu geraten. Kurz</w:t>
+      </w:r>
+      <w:r>
+        <w:rPr>
+          <w:iCs/>
+        </w:rPr>
+        <w:t xml:space="preserve"> darauf</w:t>
+      </w:r>
+      <w:r>
+        <w:rPr>
+          <w:iCs/>
+        </w:rPr>
+        <w:t xml:space="preserve"> konnte </w:t>
+      </w:r>
+      <w:r>
+        <w:rPr>
+          <w:iCs/>
+        </w:rPr>
+        <w:t xml:space="preserve">ich </w:t>
+      </w:r>
+      <w:r>
+        <w:rPr>
+          <w:iCs/>
+        </w:rPr>
+        <w:t xml:space="preserve">von meinem Sitzplatz aus </w:t>
+      </w:r>
+      <w:r>
+        <w:rPr>
+          <w:iCs/>
+        </w:rPr>
+        <w:t>zuschauen, wie die Gleiswechsel zwischen den beiden uns am nächsten liegenden Gleisen zweimal hin- und herführten und kurz darauf noch einer unter unserem Zug verschwand. Dieser kommentierte das mit einem entsprechenden Rumpeln. Zwischen den beiden weiter weg liegenden Gleisen konnte man ebenfalls einen nach außen führenden Gleiswechsel beobachten.</w:t>
+      </w:r>
+    </w:p>
+    <w:p>
+      <w:pPr>
+        <w:rPr>
+          <w:iCs/>
+        </w:rPr>
+      </w:pPr>
+      <w:r>
+        <w:rPr>
+          <w:iCs/>
+        </w:rPr>
+        <w:t>Kurz darauf zogen erst drei rote Kästen an uns vorbei, gefolgt von einer schier endlosen Schlange an rostbraunen Schüttgutwagen von der das typische Rauschen vieler, vieler Räder, die auf Schienen rollen, ausging. Der andere Zug war so lang und fuhr nur so wenig viel schneller als wir, dass ich irgendwann das Gefühl bekam, unser Zug würde rückwärts fahren. Mein Magen vertrug dieses komische Gefühl nicht lange, also schaute ich sehr bald auf die andere Seite und betrachtete aufmerksam die Kiefern, die entlang der Strecke wuchsen.</w:t>
       </w:r>
     </w:p>
     <w:p>
@@ -5559,6 +5879,7 @@
         <w:rPr>
           <w:rFonts w:eastAsia="Times New Roman"/>
         </w:rPr>
+        <w:lastRenderedPageBreak/>
         <w:t>Er zeichnet sich durch seine flache, runde Form aus, sowie dem Fehlen von Fangarmen. Stattdessen ist die Oberseite von einem großen Schlund dominiert, durch welchen Wasser und Nahrung ins Innere gesaugt wird.</w:t>
       </w:r>
       <w:r>
@@ -5584,7 +5905,6 @@
         <w:rPr>
           <w:rFonts w:eastAsia="Times New Roman"/>
         </w:rPr>
-        <w:lastRenderedPageBreak/>
         <w:t xml:space="preserve">Große Seeschlünde sind in der Regel im ausgewachsenen Zustand zwischen zweihundert und knapp </w:t>
       </w:r>
       <w:r>
@@ -5842,6 +6162,7 @@
         <w:pStyle w:val="berschrift2"/>
       </w:pPr>
       <w:r>
+        <w:lastRenderedPageBreak/>
         <w:t>Steinwürmer</w:t>
       </w:r>
     </w:p>
@@ -5855,7 +6176,6 @@
     </w:p>
     <w:p>
       <w:r>
-        <w:lastRenderedPageBreak/>
         <w:t>E</w:t>
       </w:r>
       <w:r>
@@ -6148,10 +6468,7 @@
         <w:footnoteRef/>
       </w:r>
       <w:r>
-        <w:t xml:space="preserve"> Wer es genau wissen möchte: Eine Lok der Baureihe 140 mit 9 n-Wagen</w:t>
-      </w:r>
-      <w:r>
-        <w:t xml:space="preserve"> mit Scheibenbremsen usw.</w:t>
+        <w:t xml:space="preserve"> Wer es genau wissen möchte: Eine Lok der Baureihe 140 mit 9 n-Wagen mit Scheibenbremsen usw.</w:t>
       </w:r>
     </w:p>
   </w:footnote>
@@ -6175,7 +6492,7 @@
         <w:rPr>
           <w:noProof/>
         </w:rPr>
-        <w:t>25.02.2021</w:t>
+        <w:t>18.03.2021</w:t>
       </w:r>
     </w:fldSimple>
   </w:p>
@@ -8033,6 +8350,25 @@
 </file>
 
 <file path=customXml/item1.xml><?xml version="1.0" encoding="utf-8"?>
+<b:Sources xmlns:b="http://schemas.openxmlformats.org/officeDocument/2006/bibliography" xmlns="http://schemas.openxmlformats.org/officeDocument/2006/bibliography" SelectedStyle="\APA.XSL" StyleName="APA"/>
+</file>
+
+<file path=customXml/item2.xml><?xml version="1.0" encoding="utf-8"?>
+<p:properties xmlns:p="http://schemas.microsoft.com/office/2006/metadata/properties" xmlns:xsi="http://www.w3.org/2001/XMLSchema-instance" xmlns:pc="http://schemas.microsoft.com/office/infopath/2007/PartnerControls">
+  <documentManagement/>
+</p:properties>
+</file>
+
+<file path=customXml/item3.xml><?xml version="1.0" encoding="utf-8"?>
+<?mso-contentType ?>
+<FormTemplates xmlns="http://schemas.microsoft.com/sharepoint/v3/contenttype/forms">
+  <Display>DocumentLibraryForm</Display>
+  <Edit>DocumentLibraryForm</Edit>
+  <New>DocumentLibraryForm</New>
+</FormTemplates>
+</file>
+
+<file path=customXml/item4.xml><?xml version="1.0" encoding="utf-8"?>
 <ct:contentTypeSchema xmlns:ct="http://schemas.microsoft.com/office/2006/metadata/contentType" xmlns:ma="http://schemas.microsoft.com/office/2006/metadata/properties/metaAttributes" ct:_="" ma:_="" ma:contentTypeName="Dokument" ma:contentTypeID="0x01010003A5F646ECC38B479FFF2620FC128FAE" ma:contentTypeVersion="5" ma:contentTypeDescription="Ein neues Dokument erstellen." ma:contentTypeScope="" ma:versionID="a0c65a8e6de4fe8cd0bed95257f98d03">
   <xsd:schema xmlns:xsd="http://www.w3.org/2001/XMLSchema" xmlns:xs="http://www.w3.org/2001/XMLSchema" xmlns:p="http://schemas.microsoft.com/office/2006/metadata/properties" xmlns:ns3="1fa4ae8f-1c3e-4362-b645-c2c9379ab5b4" targetNamespace="http://schemas.microsoft.com/office/2006/metadata/properties" ma:root="true" ma:fieldsID="b4eae7b7d6db19dc36b99c26d1209bc5" ns3:_="">
     <xsd:import namespace="1fa4ae8f-1c3e-4362-b645-c2c9379ab5b4"/>
@@ -8182,26 +8518,32 @@
 </ct:contentTypeSchema>
 </file>
 
-<file path=customXml/item2.xml><?xml version="1.0" encoding="utf-8"?>
-<?mso-contentType ?>
-<FormTemplates xmlns="http://schemas.microsoft.com/sharepoint/v3/contenttype/forms">
-  <Display>DocumentLibraryForm</Display>
-  <Edit>DocumentLibraryForm</Edit>
-  <New>DocumentLibraryForm</New>
-</FormTemplates>
+<file path=customXml/itemProps1.xml><?xml version="1.0" encoding="utf-8"?>
+<ds:datastoreItem xmlns:ds="http://schemas.openxmlformats.org/officeDocument/2006/customXml" ds:itemID="{1D8F0DEE-4690-4CF1-908C-0091A721EEC7}">
+  <ds:schemaRefs>
+    <ds:schemaRef ds:uri="http://schemas.openxmlformats.org/officeDocument/2006/bibliography"/>
+  </ds:schemaRefs>
+</ds:datastoreItem>
 </file>
 
-<file path=customXml/item3.xml><?xml version="1.0" encoding="utf-8"?>
-<p:properties xmlns:p="http://schemas.microsoft.com/office/2006/metadata/properties" xmlns:xsi="http://www.w3.org/2001/XMLSchema-instance" xmlns:pc="http://schemas.microsoft.com/office/infopath/2007/PartnerControls">
-  <documentManagement/>
-</p:properties>
+<file path=customXml/itemProps2.xml><?xml version="1.0" encoding="utf-8"?>
+<ds:datastoreItem xmlns:ds="http://schemas.openxmlformats.org/officeDocument/2006/customXml" ds:itemID="{43622266-FBD2-4CFE-8B71-9F6D343E7A3B}">
+  <ds:schemaRefs>
+    <ds:schemaRef ds:uri="http://schemas.microsoft.com/office/2006/metadata/properties"/>
+    <ds:schemaRef ds:uri="http://schemas.microsoft.com/office/infopath/2007/PartnerControls"/>
+  </ds:schemaRefs>
+</ds:datastoreItem>
 </file>
 
-<file path=customXml/item4.xml><?xml version="1.0" encoding="utf-8"?>
-<b:Sources xmlns:b="http://schemas.openxmlformats.org/officeDocument/2006/bibliography" xmlns="http://schemas.openxmlformats.org/officeDocument/2006/bibliography" SelectedStyle="\APA.XSL" StyleName="APA"/>
+<file path=customXml/itemProps3.xml><?xml version="1.0" encoding="utf-8"?>
+<ds:datastoreItem xmlns:ds="http://schemas.openxmlformats.org/officeDocument/2006/customXml" ds:itemID="{B8F20AC7-4AA6-466B-A60B-62B25C54F61F}">
+  <ds:schemaRefs>
+    <ds:schemaRef ds:uri="http://schemas.microsoft.com/sharepoint/v3/contenttype/forms"/>
+  </ds:schemaRefs>
+</ds:datastoreItem>
 </file>
 
-<file path=customXml/itemProps1.xml><?xml version="1.0" encoding="utf-8"?>
+<file path=customXml/itemProps4.xml><?xml version="1.0" encoding="utf-8"?>
 <ds:datastoreItem xmlns:ds="http://schemas.openxmlformats.org/officeDocument/2006/customXml" ds:itemID="{203F4748-AC7F-4245-906E-C9883D18EA80}">
   <ds:schemaRefs>
     <ds:schemaRef ds:uri="http://schemas.microsoft.com/office/2006/metadata/contentType"/>
@@ -8217,29 +8559,4 @@
     <ds:schemaRef ds:uri="http://schemas.microsoft.com/internal/obd"/>
   </ds:schemaRefs>
 </ds:datastoreItem>
-</file>
-
-<file path=customXml/itemProps2.xml><?xml version="1.0" encoding="utf-8"?>
-<ds:datastoreItem xmlns:ds="http://schemas.openxmlformats.org/officeDocument/2006/customXml" ds:itemID="{B8F20AC7-4AA6-466B-A60B-62B25C54F61F}">
-  <ds:schemaRefs>
-    <ds:schemaRef ds:uri="http://schemas.microsoft.com/sharepoint/v3/contenttype/forms"/>
-  </ds:schemaRefs>
-</ds:datastoreItem>
-</file>
-
-<file path=customXml/itemProps3.xml><?xml version="1.0" encoding="utf-8"?>
-<ds:datastoreItem xmlns:ds="http://schemas.openxmlformats.org/officeDocument/2006/customXml" ds:itemID="{43622266-FBD2-4CFE-8B71-9F6D343E7A3B}">
-  <ds:schemaRefs>
-    <ds:schemaRef ds:uri="http://schemas.microsoft.com/office/2006/metadata/properties"/>
-    <ds:schemaRef ds:uri="http://schemas.microsoft.com/office/infopath/2007/PartnerControls"/>
-  </ds:schemaRefs>
-</ds:datastoreItem>
-</file>
-
-<file path=customXml/itemProps4.xml><?xml version="1.0" encoding="utf-8"?>
-<ds:datastoreItem xmlns:ds="http://schemas.openxmlformats.org/officeDocument/2006/customXml" ds:itemID="{1D8F0DEE-4690-4CF1-908C-0091A721EEC7}">
-  <ds:schemaRefs>
-    <ds:schemaRef ds:uri="http://schemas.openxmlformats.org/officeDocument/2006/bibliography"/>
-  </ds:schemaRefs>
-</ds:datastoreItem>
 </file>
</xml_diff>

<commit_message>
Neue Inhalte zu "Von Oosend nach Skraane" hinzugefügt.
Die Reise nach Skraane geht weiter!
Wir sind jetzt fast angekommen und der Protagonist erhält einige
wertvolle Tipps.
</commit_message>
<xml_diff>
--- a/Schlachtplan.docx
+++ b/Schlachtplan.docx
@@ -1,6 +1,6 @@
 
 <file path=word/document.xml><?xml version="1.0" encoding="utf-8"?>
-<w:document xmlns:wpc="http://schemas.microsoft.com/office/word/2010/wordprocessingCanvas" xmlns:cx="http://schemas.microsoft.com/office/drawing/2014/chartex" xmlns:cx1="http://schemas.microsoft.com/office/drawing/2015/9/8/chartex" xmlns:cx2="http://schemas.microsoft.com/office/drawing/2015/10/21/chartex" xmlns:cx3="http://schemas.microsoft.com/office/drawing/2016/5/9/chartex" xmlns:cx4="http://schemas.microsoft.com/office/drawing/2016/5/10/chartex" xmlns:cx5="http://schemas.microsoft.com/office/drawing/2016/5/11/chartex" xmlns:cx6="http://schemas.microsoft.com/office/drawing/2016/5/12/chartex" xmlns:cx7="http://schemas.microsoft.com/office/drawing/2016/5/13/chartex" xmlns:cx8="http://schemas.microsoft.com/office/drawing/2016/5/14/chartex" xmlns:mc="http://schemas.openxmlformats.org/markup-compatibility/2006" xmlns:aink="http://schemas.microsoft.com/office/drawing/2016/ink" xmlns:am3d="http://schemas.microsoft.com/office/drawing/2017/model3d" xmlns:o="urn:schemas-microsoft-com:office:office" xmlns:r="http://schemas.openxmlformats.org/officeDocument/2006/relationships" xmlns:m="http://schemas.openxmlformats.org/officeDocument/2006/math" xmlns:v="urn:schemas-microsoft-com:vml" xmlns:wp14="http://schemas.microsoft.com/office/word/2010/wordprocessingDrawing" xmlns:wp="http://schemas.openxmlformats.org/drawingml/2006/wordprocessingDrawing" xmlns:w10="urn:schemas-microsoft-com:office:word" xmlns:w="http://schemas.openxmlformats.org/wordprocessingml/2006/main" xmlns:w14="http://schemas.microsoft.com/office/word/2010/wordml" xmlns:w15="http://schemas.microsoft.com/office/word/2012/wordml" xmlns:w16cex="http://schemas.microsoft.com/office/word/2018/wordml/cex" xmlns:w16cid="http://schemas.microsoft.com/office/word/2016/wordml/cid" xmlns:w16="http://schemas.microsoft.com/office/word/2018/wordml" xmlns:w16se="http://schemas.microsoft.com/office/word/2015/wordml/symex" xmlns:wpg="http://schemas.microsoft.com/office/word/2010/wordprocessingGroup" xmlns:wpi="http://schemas.microsoft.com/office/word/2010/wordprocessingInk" xmlns:wne="http://schemas.microsoft.com/office/word/2006/wordml" xmlns:wps="http://schemas.microsoft.com/office/word/2010/wordprocessingShape" mc:Ignorable="w14 w15 w16se w16cid w16 w16cex wp14">
+<w:document xmlns:wpc="http://schemas.microsoft.com/office/word/2010/wordprocessingCanvas" xmlns:cx="http://schemas.microsoft.com/office/drawing/2014/chartex" xmlns:cx1="http://schemas.microsoft.com/office/drawing/2015/9/8/chartex" xmlns:cx2="http://schemas.microsoft.com/office/drawing/2015/10/21/chartex" xmlns:cx3="http://schemas.microsoft.com/office/drawing/2016/5/9/chartex" xmlns:cx4="http://schemas.microsoft.com/office/drawing/2016/5/10/chartex" xmlns:cx5="http://schemas.microsoft.com/office/drawing/2016/5/11/chartex" xmlns:cx6="http://schemas.microsoft.com/office/drawing/2016/5/12/chartex" xmlns:cx7="http://schemas.microsoft.com/office/drawing/2016/5/13/chartex" xmlns:cx8="http://schemas.microsoft.com/office/drawing/2016/5/14/chartex" xmlns:mc="http://schemas.openxmlformats.org/markup-compatibility/2006" xmlns:aink="http://schemas.microsoft.com/office/drawing/2016/ink" xmlns:am3d="http://schemas.microsoft.com/office/drawing/2017/model3d" xmlns:o="urn:schemas-microsoft-com:office:office" xmlns:r="http://schemas.openxmlformats.org/officeDocument/2006/relationships" xmlns:m="http://schemas.openxmlformats.org/officeDocument/2006/math" xmlns:v="urn:schemas-microsoft-com:vml" xmlns:wp14="http://schemas.microsoft.com/office/word/2010/wordprocessingDrawing" xmlns:wp="http://schemas.openxmlformats.org/drawingml/2006/wordprocessingDrawing" xmlns:w10="urn:schemas-microsoft-com:office:word" xmlns:w="http://schemas.openxmlformats.org/wordprocessingml/2006/main" xmlns:w14="http://schemas.microsoft.com/office/word/2010/wordml" xmlns:w15="http://schemas.microsoft.com/office/word/2012/wordml" xmlns:w16cex="http://schemas.microsoft.com/office/word/2018/wordml/cex" xmlns:w16cid="http://schemas.microsoft.com/office/word/2016/wordml/cid" xmlns:w16="http://schemas.microsoft.com/office/word/2018/wordml" xmlns:w16sdtdh="http://schemas.microsoft.com/office/word/2020/wordml/sdtdatahash" xmlns:w16se="http://schemas.microsoft.com/office/word/2015/wordml/symex" xmlns:wpg="http://schemas.microsoft.com/office/word/2010/wordprocessingGroup" xmlns:wpi="http://schemas.microsoft.com/office/word/2010/wordprocessingInk" xmlns:wne="http://schemas.microsoft.com/office/word/2006/wordml" xmlns:wps="http://schemas.microsoft.com/office/word/2010/wordprocessingShape" mc:Ignorable="w14 w15 w16se w16cid w16 w16cex w16sdtdh wp14">
   <w:body>
     <w:p>
       <w:pPr>
@@ -5180,7 +5180,13 @@
         <w:t>Meine Reise hatte mich vor einigen Tagen in diese abweisend wirkende Stadt gebracht, die mit einigem Suchen doch sehr einladende Ecken und freundliche Bewohner vorweisen konnte.</w:t>
       </w:r>
       <w:r>
-        <w:t xml:space="preserve"> Der fast allgegenwärtige Regen und Nebel verliehen ihr etwas Mystisches – um nicht zu sagen gar Gruseliges. Heute war dieser Aufenthalt vorüber und es würde für mich weiter hinein gehen in diese doch recht eigenartige Welt. Es trieb mir das Schmunzeln ins Gesicht, als ich darüber nachdachte, dass es mich mittlerweile fast traurig stimmte, diese düstere Stadt wieder zu verlassen, war ich doch vor knapp einer Woche, als ich hier ankam, fest entschlossen, sofort weiterzureisen …</w:t>
+        <w:t xml:space="preserve"> Der fast allgegenwärtige Regen und Nebel verliehen ihr etwas Mystisches – um nicht zu sagen gar Gruseliges. Heute war dieser Aufenthalt vorüber und es würde für mich weiter hinein gehen in diese doch recht eigenartige Welt. Es trieb mir das Schmunzeln ins Gesicht, als ich darüber nachdachte, dass es mich mittlerweile fast traurig stimmte, diese düstere Stadt wieder zu verlassen, war ich doch vor knapp einer Woche, als ich hier ankam, fest entschlossen, sofort </w:t>
+      </w:r>
+      <w:r>
+        <w:t>wieder zurück zu fahren</w:t>
+      </w:r>
+      <w:r>
+        <w:t xml:space="preserve"> …</w:t>
       </w:r>
     </w:p>
     <w:p>
@@ -5679,19 +5685,7 @@
         <w:rPr>
           <w:iCs/>
         </w:rPr>
-        <w:t xml:space="preserve">sanft hügelig und die Wäldchen zahlreicher und größer. Hin und wieder konnte man in dieser zwar trockenen und warmen, aber doch sehr idyllischen Landschaft zwischen den Bäumen und Hügeln hindurch einen Blick </w:t>
-      </w:r>
-      <w:r>
-        <w:rPr>
-          <w:iCs/>
-        </w:rPr>
-        <w:t>größere und kleinere Tümpel in einer herrlich blauen Farbe</w:t>
-      </w:r>
-      <w:r>
-        <w:rPr>
-          <w:iCs/>
-        </w:rPr>
-        <w:t xml:space="preserve"> erhaschen. Sie luden so sehr ein, in ihnen zu baden!</w:t>
+        <w:t>sanft hügelig und die Wäldchen zahlreicher und größer. Hin und wieder konnte man in dieser zwar trockenen und warmen, aber doch sehr idyllischen Landschaft zwischen den Bäumen und Hügeln hindurch einen Blick größere und kleinere Tümpel in einer herrlich blauen Farbe erhaschen. Sie luden so sehr ein, in ihnen zu baden!</w:t>
       </w:r>
       <w:r>
         <w:rPr>
@@ -5828,7 +5822,434 @@
         <w:rPr>
           <w:iCs/>
         </w:rPr>
-        <w:t>Kurz darauf zogen erst drei rote Kästen an uns vorbei, gefolgt von einer schier endlosen Schlange an rostbraunen Schüttgutwagen von der das typische Rauschen vieler, vieler Räder, die auf Schienen rollen, ausging. Der andere Zug war so lang und fuhr nur so wenig viel schneller als wir, dass ich irgendwann das Gefühl bekam, unser Zug würde rückwärts fahren. Mein Magen vertrug dieses komische Gefühl nicht lange, also schaute ich sehr bald auf die andere Seite und betrachtete aufmerksam die Kiefern, die entlang der Strecke wuchsen.</w:t>
+        <w:t xml:space="preserve">Kurz darauf </w:t>
+      </w:r>
+      <w:r>
+        <w:rPr>
+          <w:iCs/>
+        </w:rPr>
+        <w:t xml:space="preserve">schloss ein anderer Zug zu uns auf, der sich als </w:t>
+      </w:r>
+      <w:r>
+        <w:rPr>
+          <w:iCs/>
+        </w:rPr>
+        <w:t xml:space="preserve">drei </w:t>
+      </w:r>
+      <w:r>
+        <w:rPr>
+          <w:iCs/>
+        </w:rPr>
+        <w:t xml:space="preserve">kantige </w:t>
+      </w:r>
+      <w:r>
+        <w:rPr>
+          <w:iCs/>
+        </w:rPr>
+        <w:t>rote Kästen, gefolgt von einer schier endlosen Schlange an rostbraunen Schüttgutwagen</w:t>
+      </w:r>
+      <w:r>
+        <w:rPr>
+          <w:iCs/>
+        </w:rPr>
+        <w:t xml:space="preserve"> entpuppte, als er an unserem Zug vorbeizog.</w:t>
+      </w:r>
+      <w:r>
+        <w:rPr>
+          <w:iCs/>
+        </w:rPr>
+        <w:t xml:space="preserve"> </w:t>
+      </w:r>
+    </w:p>
+    <w:p>
+      <w:pPr>
+        <w:rPr>
+          <w:iCs/>
+        </w:rPr>
+      </w:pPr>
+      <w:r>
+        <w:rPr>
+          <w:iCs/>
+        </w:rPr>
+        <w:t xml:space="preserve">Derweil die roten Kästen sich anhörten wie überdimensionierte Staubsauger, ging </w:t>
+      </w:r>
+      <w:r>
+        <w:rPr>
+          <w:iCs/>
+        </w:rPr>
+        <w:t>von der</w:t>
+      </w:r>
+      <w:r>
+        <w:rPr>
+          <w:iCs/>
+        </w:rPr>
+        <w:t xml:space="preserve"> nachfolgenden Wagenschlange</w:t>
+      </w:r>
+      <w:r>
+        <w:rPr>
+          <w:iCs/>
+        </w:rPr>
+        <w:t xml:space="preserve"> das typische Rauschen vieler, vieler Räder, die auf Schienen rollen, </w:t>
+      </w:r>
+      <w:r>
+        <w:rPr>
+          <w:iCs/>
+        </w:rPr>
+        <w:t>aus</w:t>
+      </w:r>
+      <w:r>
+        <w:rPr>
+          <w:iCs/>
+        </w:rPr>
+        <w:t xml:space="preserve">. Der andere Zug war so lang und fuhr nur so wenig viel schneller als wir, dass ich irgendwann das Gefühl bekam, unser Zug würde rückwärts fahren. Mein Magen vertrug dieses komische Gefühl nicht lange, also </w:t>
+      </w:r>
+      <w:r>
+        <w:rPr>
+          <w:iCs/>
+        </w:rPr>
+        <w:t xml:space="preserve">blickte ich wieder nach hinten aus dem Zug raus und beobachtete hochkonzentriert die Schwellen, der Schienen, wie sie unter unserem Zug hervor in die Ferne enteilten und die Kiefern entlang der Strecke, an denen unser Zug vorbeifuhr. Das ging besser. </w:t>
+      </w:r>
+    </w:p>
+    <w:p>
+      <w:pPr>
+        <w:rPr>
+          <w:iCs/>
+        </w:rPr>
+      </w:pPr>
+      <w:r>
+        <w:rPr>
+          <w:iCs/>
+        </w:rPr>
+        <w:t>Über diese</w:t>
+      </w:r>
+      <w:r>
+        <w:rPr>
+          <w:iCs/>
+        </w:rPr>
+        <w:t>n</w:t>
+      </w:r>
+      <w:r>
+        <w:rPr>
+          <w:iCs/>
+        </w:rPr>
+        <w:t xml:space="preserve"> Betrachtung</w:t>
+      </w:r>
+      <w:r>
+        <w:rPr>
+          <w:iCs/>
+        </w:rPr>
+        <w:t>en</w:t>
+      </w:r>
+      <w:r>
+        <w:rPr>
+          <w:iCs/>
+        </w:rPr>
+        <w:t xml:space="preserve"> bemerkte ich fast nicht, wie sich unser Zug langsam, aber sicher dem Ziel seiner Reise näherte: Skraane. Wenngleich auf dem Schild am Zug Skraane mit K und Doppel-A geschrieben war, wurde die Stadt von den Wesen hier „Schrone“ ausgesprochen, mit einem eher nur mittellangen O, das irgendwie am Rande ein A mitklingen hatte.</w:t>
+      </w:r>
+    </w:p>
+    <w:p>
+      <w:pPr>
+        <w:rPr>
+          <w:iCs/>
+        </w:rPr>
+      </w:pPr>
+      <w:r>
+        <w:rPr>
+          <w:iCs/>
+        </w:rPr>
+        <w:lastRenderedPageBreak/>
+        <w:t xml:space="preserve">Der ohnehin schon eher lichte Kiefernwald wich zurück und nach einer kurzen Strecke Grünlands fuhren wir an den ersten Häusern vorbei. Oder wohl eher Hütten und Schuppen, wobei sogar das noch fast zu viel war. Die Ausläufer Skraanes boten einen eher elenden Anblick – und ein völlig anderes Bild dieser Welt, als Oosend. Davon abgesehen waren diese Hütten hier aus von der Sonne </w:t>
+      </w:r>
+      <w:r>
+        <w:rPr>
+          <w:iCs/>
+        </w:rPr>
+        <w:t>völlig grau gewordenen Holz gezimmert und standen krumm und schief ohne erkennbare Ordnung oder Straßen in einigermaßen sicherem Abstand zu den Schienen. Wenn das Skraane war, dann wollte ich hier sicher nicht hin.</w:t>
+      </w:r>
+    </w:p>
+    <w:p>
+      <w:pPr>
+        <w:rPr>
+          <w:iCs/>
+        </w:rPr>
+      </w:pPr>
+      <w:r>
+        <w:rPr>
+          <w:iCs/>
+        </w:rPr>
+        <w:t>Kurz darauf ertönte eine kurze Durchsage in der hiesigen Sprache, gefolgt von einer auf Deutsch – allerdings ziemlich nördlich klingend…</w:t>
+      </w:r>
+    </w:p>
+    <w:p>
+      <w:pPr>
+        <w:rPr>
+          <w:iCs/>
+        </w:rPr>
+      </w:pPr>
+      <w:r>
+        <w:rPr>
+          <w:iCs/>
+        </w:rPr>
+        <w:t xml:space="preserve">„Sehr geehrte Damen und Herren, wir erreichen in wenigen Minuten unseren nächsten Halt Skraane. </w:t>
+      </w:r>
+      <w:r>
+        <w:rPr>
+          <w:iCs/>
+        </w:rPr>
+        <w:t>Bitte beachten Sie</w:t>
+      </w:r>
+      <w:r>
+        <w:rPr>
+          <w:iCs/>
+        </w:rPr>
+        <w:t>, dass</w:t>
+      </w:r>
+      <w:r>
+        <w:rPr>
+          <w:iCs/>
+        </w:rPr>
+        <w:t xml:space="preserve"> </w:t>
+      </w:r>
+      <w:r>
+        <w:rPr>
+          <w:iCs/>
+        </w:rPr>
+        <w:t>d</w:t>
+      </w:r>
+      <w:r>
+        <w:rPr>
+          <w:iCs/>
+        </w:rPr>
+        <w:t xml:space="preserve">ieser Zug </w:t>
+      </w:r>
+      <w:r>
+        <w:rPr>
+          <w:iCs/>
+        </w:rPr>
+        <w:t xml:space="preserve">nach einem kurzen Aufenthalt </w:t>
+      </w:r>
+      <w:r>
+        <w:rPr>
+          <w:iCs/>
+        </w:rPr>
+        <w:t xml:space="preserve">außerplanmäßig bis Sulfur weiterfährt. </w:t>
+      </w:r>
+      <w:r>
+        <w:rPr>
+          <w:iCs/>
+        </w:rPr>
+        <w:t>Wir wünschen allen hier Aus- und Umsteigenden einen guten Tag und eine gute Weiterreise.“</w:t>
+      </w:r>
+    </w:p>
+    <w:p>
+      <w:pPr>
+        <w:rPr>
+          <w:iCs/>
+        </w:rPr>
+      </w:pPr>
+      <w:r>
+        <w:rPr>
+          <w:iCs/>
+        </w:rPr>
+        <w:t>„Ich würde das nicht machen – schau dir lieber diese schöne Stadt an, von der du bisher nur den Unrat gesehen hast.“</w:t>
+      </w:r>
+    </w:p>
+    <w:p>
+      <w:pPr>
+        <w:rPr>
+          <w:iCs/>
+        </w:rPr>
+      </w:pPr>
+      <w:r>
+        <w:rPr>
+          <w:iCs/>
+        </w:rPr>
+        <w:t xml:space="preserve">Wie aus dem Nichts war von hinten der Faun aufgetaucht, der mir vor einigen Stunden </w:t>
+      </w:r>
+      <w:r>
+        <w:rPr>
+          <w:iCs/>
+        </w:rPr>
+        <w:t>in Oosend meine Fahrkarte hierher verkauft hatte. Ich blickte ihn kurz ertappt an – und gab dann nickend meine Zustimmung preis.</w:t>
+      </w:r>
+    </w:p>
+    <w:p>
+      <w:pPr>
+        <w:rPr>
+          <w:iCs/>
+        </w:rPr>
+      </w:pPr>
+      <w:r>
+        <w:rPr>
+          <w:iCs/>
+        </w:rPr>
+        <w:t>„Nur – wo komme ich hier am besten unter? Und was war das vorhin mit den Schiffen?“, fragte ich den Schaffner, die Gelegenheit beim Schopfe packend.</w:t>
+      </w:r>
+    </w:p>
+    <w:p>
+      <w:pPr>
+        <w:rPr>
+          <w:iCs/>
+        </w:rPr>
+      </w:pPr>
+      <w:r>
+        <w:rPr>
+          <w:iCs/>
+        </w:rPr>
+        <w:t>„Hmm… das ist keine l</w:t>
+      </w:r>
+      <w:r>
+        <w:rPr>
+          <w:iCs/>
+        </w:rPr>
+        <w:t xml:space="preserve">eichte Frage. Beide nicht.“ </w:t>
+      </w:r>
+    </w:p>
+    <w:p>
+      <w:pPr>
+        <w:rPr>
+          <w:iCs/>
+        </w:rPr>
+      </w:pPr>
+      <w:r>
+        <w:rPr>
+          <w:iCs/>
+        </w:rPr>
+        <w:t>Der Faun mir gegenüber legte den Kopf ein wenig schief und schien mich eingehend zu studieren.</w:t>
+      </w:r>
+      <w:r>
+        <w:rPr>
+          <w:iCs/>
+        </w:rPr>
+        <w:t xml:space="preserve"> Derweil viel mir aus dem Augenwinkel auf, dass die Strecke gerade begonnen hatte, ganz gemächlich anzusteigen.</w:t>
+      </w:r>
+    </w:p>
+    <w:p>
+      <w:pPr>
+        <w:rPr>
+          <w:iCs/>
+        </w:rPr>
+      </w:pPr>
+      <w:r>
+        <w:rPr>
+          <w:iCs/>
+        </w:rPr>
+        <w:t xml:space="preserve">„Die Schiffe – ich habe solche zwar ab und an schon hier im Hafen gesehen, aber abgesehen von seltsamen Gepflogenheiten und einem sehr eigentümlichen Gerechtigkeitsempfinden und Ehrgefühl sind das sehr friedliche und einigermaßen umgängliche Leute. Warum man denen </w:t>
+      </w:r>
+      <w:r>
+        <w:rPr>
+          <w:i/>
+          <w:iCs/>
+        </w:rPr>
+        <w:t>so etwas</w:t>
+      </w:r>
+      <w:r>
+        <w:rPr>
+          <w:iCs/>
+        </w:rPr>
+        <w:t xml:space="preserve"> antun wollte – ich weiß es nicht.“</w:t>
+      </w:r>
+    </w:p>
+    <w:p>
+      <w:pPr>
+        <w:rPr>
+          <w:iCs/>
+        </w:rPr>
+      </w:pPr>
+      <w:r>
+        <w:rPr>
+          <w:iCs/>
+        </w:rPr>
+        <w:t>Er blickte mich weiter an – nun eher nachdenklich. Nach einer Weile sagte er schließlich: „Es könnte da was geben, direkt am Marktplatz. Hat mal den Ratsherren gehört – jetzt wohnt da jeder. Oder, wenn d</w:t>
+      </w:r>
+      <w:r>
+        <w:rPr>
+          <w:iCs/>
+        </w:rPr>
+        <w:t>ich ein kleiner Fußmarsch nicht abschreckt – es gibt im Norden der Stadt, in der Nähe der Stadtmauer ein schönes Örtchen. Ich kann dir eine Wegbeschreibung geben, wenn du magst.“</w:t>
+      </w:r>
+    </w:p>
+    <w:p>
+      <w:pPr>
+        <w:rPr>
+          <w:iCs/>
+        </w:rPr>
+      </w:pPr>
+      <w:r>
+        <w:rPr>
+          <w:iCs/>
+        </w:rPr>
+        <w:t xml:space="preserve">Er hatte gerade geendet, als unser Zug, der inzwischen etwa auf Höhe der Dächer der umstehenden Häuser unterwegs war, quer durch eine Stadtmauer hindurchfuhr. Auf der anderen Seite bot sich mit Fachwerkhäusern mit roten Dächern, durchsetzt mit einzelnen Gebäuden, die ganz aus Stein gebaut waren, ein völlig anderes Bild. Die im Großteil mehrgeschossigen Gebäude waren sogar so hoch, dass die Strecke und unseren Zug darauf um ein kleines Stückchen überragten. </w:t>
+      </w:r>
+      <w:r>
+        <w:rPr>
+          <w:i/>
+          <w:iCs/>
+        </w:rPr>
+        <w:t>Das</w:t>
+      </w:r>
+      <w:r>
+        <w:rPr>
+          <w:iCs/>
+        </w:rPr>
+        <w:t xml:space="preserve"> war schon viel besser! Davon wollte ich mehr sehen!</w:t>
+      </w:r>
+    </w:p>
+    <w:p>
+      <w:pPr>
+        <w:rPr>
+          <w:iCs/>
+        </w:rPr>
+      </w:pPr>
+      <w:r>
+        <w:rPr>
+          <w:iCs/>
+        </w:rPr>
+        <w:t>Entsprechend antwortete ich auch: „Ja, gerne.“</w:t>
+      </w:r>
+    </w:p>
+    <w:p>
+      <w:pPr>
+        <w:rPr>
+          <w:iCs/>
+        </w:rPr>
+      </w:pPr>
+      <w:r>
+        <w:rPr>
+          <w:iCs/>
+        </w:rPr>
+        <w:t>„Würde es dir etwas ausmachen, mich dafür in mein Stammlokal zu begleiten? Da habe ich einen ausreichend ruhigen Tisch dafür. Oder ich bringe dich da selbst hin, bevor du dich noch verirrst</w:t>
+      </w:r>
+      <w:r>
+        <w:rPr>
+          <w:iCs/>
+        </w:rPr>
+        <w:t>.</w:t>
+      </w:r>
+      <w:r>
+        <w:rPr>
+          <w:iCs/>
+        </w:rPr>
+        <w:t>“</w:t>
+      </w:r>
+      <w:r>
+        <w:rPr>
+          <w:iCs/>
+        </w:rPr>
+        <w:t xml:space="preserve"> </w:t>
+      </w:r>
+    </w:p>
+    <w:p>
+      <w:pPr>
+        <w:rPr>
+          <w:iCs/>
+        </w:rPr>
+      </w:pPr>
+      <w:r>
+        <w:rPr>
+          <w:iCs/>
+        </w:rPr>
+        <w:t>Wenngleich ich eigentlich einen durchaus sehr guten Orientierungssinn hatte und mich überall sehr schnell zurechtfand, nahm ich sein Angebot dankend an – die Stadt war doch sehr groß und das, was ich bisher von den Straßen dieser Stadt gesehen hatte, glich eher einem Irrgarten, als irgendetwas anderem.</w:t>
       </w:r>
     </w:p>
     <w:p>
@@ -5836,6 +6257,7 @@
         <w:pStyle w:val="berschrift1"/>
       </w:pPr>
       <w:r>
+        <w:lastRenderedPageBreak/>
         <w:t>Fauna &amp; Flora</w:t>
       </w:r>
     </w:p>
@@ -5879,7 +6301,6 @@
         <w:rPr>
           <w:rFonts w:eastAsia="Times New Roman"/>
         </w:rPr>
-        <w:lastRenderedPageBreak/>
         <w:t>Er zeichnet sich durch seine flache, runde Form aus, sowie dem Fehlen von Fangarmen. Stattdessen ist die Oberseite von einem großen Schlund dominiert, durch welchen Wasser und Nahrung ins Innere gesaugt wird.</w:t>
       </w:r>
       <w:r>
@@ -6143,6 +6564,7 @@
       <w:bookmarkStart w:id="23" w:name="_Einhörner"/>
       <w:bookmarkEnd w:id="23"/>
       <w:r>
+        <w:lastRenderedPageBreak/>
         <w:t>Einhörner</w:t>
       </w:r>
     </w:p>
@@ -6162,7 +6584,6 @@
         <w:pStyle w:val="berschrift2"/>
       </w:pPr>
       <w:r>
-        <w:lastRenderedPageBreak/>
         <w:t>Steinwürmer</w:t>
       </w:r>
     </w:p>
@@ -6245,7 +6666,7 @@
 </file>
 
 <file path=word/endnotes.xml><?xml version="1.0" encoding="utf-8"?>
-<w:endnotes xmlns:wpc="http://schemas.microsoft.com/office/word/2010/wordprocessingCanvas" xmlns:cx="http://schemas.microsoft.com/office/drawing/2014/chartex" xmlns:cx1="http://schemas.microsoft.com/office/drawing/2015/9/8/chartex" xmlns:cx2="http://schemas.microsoft.com/office/drawing/2015/10/21/chartex" xmlns:cx3="http://schemas.microsoft.com/office/drawing/2016/5/9/chartex" xmlns:cx4="http://schemas.microsoft.com/office/drawing/2016/5/10/chartex" xmlns:cx5="http://schemas.microsoft.com/office/drawing/2016/5/11/chartex" xmlns:cx6="http://schemas.microsoft.com/office/drawing/2016/5/12/chartex" xmlns:cx7="http://schemas.microsoft.com/office/drawing/2016/5/13/chartex" xmlns:cx8="http://schemas.microsoft.com/office/drawing/2016/5/14/chartex" xmlns:mc="http://schemas.openxmlformats.org/markup-compatibility/2006" xmlns:aink="http://schemas.microsoft.com/office/drawing/2016/ink" xmlns:am3d="http://schemas.microsoft.com/office/drawing/2017/model3d" xmlns:o="urn:schemas-microsoft-com:office:office" xmlns:r="http://schemas.openxmlformats.org/officeDocument/2006/relationships" xmlns:m="http://schemas.openxmlformats.org/officeDocument/2006/math" xmlns:v="urn:schemas-microsoft-com:vml" xmlns:wp14="http://schemas.microsoft.com/office/word/2010/wordprocessingDrawing" xmlns:wp="http://schemas.openxmlformats.org/drawingml/2006/wordprocessingDrawing" xmlns:w10="urn:schemas-microsoft-com:office:word" xmlns:w="http://schemas.openxmlformats.org/wordprocessingml/2006/main" xmlns:w14="http://schemas.microsoft.com/office/word/2010/wordml" xmlns:w15="http://schemas.microsoft.com/office/word/2012/wordml" xmlns:w16cex="http://schemas.microsoft.com/office/word/2018/wordml/cex" xmlns:w16cid="http://schemas.microsoft.com/office/word/2016/wordml/cid" xmlns:w16="http://schemas.microsoft.com/office/word/2018/wordml" xmlns:w16se="http://schemas.microsoft.com/office/word/2015/wordml/symex" xmlns:wpg="http://schemas.microsoft.com/office/word/2010/wordprocessingGroup" xmlns:wpi="http://schemas.microsoft.com/office/word/2010/wordprocessingInk" xmlns:wne="http://schemas.microsoft.com/office/word/2006/wordml" xmlns:wps="http://schemas.microsoft.com/office/word/2010/wordprocessingShape" mc:Ignorable="w14 w15 w16se w16cid w16 w16cex wp14">
+<w:endnotes xmlns:wpc="http://schemas.microsoft.com/office/word/2010/wordprocessingCanvas" xmlns:cx="http://schemas.microsoft.com/office/drawing/2014/chartex" xmlns:cx1="http://schemas.microsoft.com/office/drawing/2015/9/8/chartex" xmlns:cx2="http://schemas.microsoft.com/office/drawing/2015/10/21/chartex" xmlns:cx3="http://schemas.microsoft.com/office/drawing/2016/5/9/chartex" xmlns:cx4="http://schemas.microsoft.com/office/drawing/2016/5/10/chartex" xmlns:cx5="http://schemas.microsoft.com/office/drawing/2016/5/11/chartex" xmlns:cx6="http://schemas.microsoft.com/office/drawing/2016/5/12/chartex" xmlns:cx7="http://schemas.microsoft.com/office/drawing/2016/5/13/chartex" xmlns:cx8="http://schemas.microsoft.com/office/drawing/2016/5/14/chartex" xmlns:mc="http://schemas.openxmlformats.org/markup-compatibility/2006" xmlns:aink="http://schemas.microsoft.com/office/drawing/2016/ink" xmlns:am3d="http://schemas.microsoft.com/office/drawing/2017/model3d" xmlns:o="urn:schemas-microsoft-com:office:office" xmlns:r="http://schemas.openxmlformats.org/officeDocument/2006/relationships" xmlns:m="http://schemas.openxmlformats.org/officeDocument/2006/math" xmlns:v="urn:schemas-microsoft-com:vml" xmlns:wp14="http://schemas.microsoft.com/office/word/2010/wordprocessingDrawing" xmlns:wp="http://schemas.openxmlformats.org/drawingml/2006/wordprocessingDrawing" xmlns:w10="urn:schemas-microsoft-com:office:word" xmlns:w="http://schemas.openxmlformats.org/wordprocessingml/2006/main" xmlns:w14="http://schemas.microsoft.com/office/word/2010/wordml" xmlns:w15="http://schemas.microsoft.com/office/word/2012/wordml" xmlns:w16cex="http://schemas.microsoft.com/office/word/2018/wordml/cex" xmlns:w16cid="http://schemas.microsoft.com/office/word/2016/wordml/cid" xmlns:w16="http://schemas.microsoft.com/office/word/2018/wordml" xmlns:w16sdtdh="http://schemas.microsoft.com/office/word/2020/wordml/sdtdatahash" xmlns:w16se="http://schemas.microsoft.com/office/word/2015/wordml/symex" xmlns:wpg="http://schemas.microsoft.com/office/word/2010/wordprocessingGroup" xmlns:wpi="http://schemas.microsoft.com/office/word/2010/wordprocessingInk" xmlns:wne="http://schemas.microsoft.com/office/word/2006/wordml" xmlns:wps="http://schemas.microsoft.com/office/word/2010/wordprocessingShape" mc:Ignorable="w14 w15 w16se w16cid w16 w16cex w16sdtdh wp14">
   <w:endnote w:type="separator" w:id="-1">
     <w:p>
       <w:pPr>
@@ -6270,7 +6691,7 @@
 </file>
 
 <file path=word/footnotes.xml><?xml version="1.0" encoding="utf-8"?>
-<w:footnotes xmlns:wpc="http://schemas.microsoft.com/office/word/2010/wordprocessingCanvas" xmlns:cx="http://schemas.microsoft.com/office/drawing/2014/chartex" xmlns:cx1="http://schemas.microsoft.com/office/drawing/2015/9/8/chartex" xmlns:cx2="http://schemas.microsoft.com/office/drawing/2015/10/21/chartex" xmlns:cx3="http://schemas.microsoft.com/office/drawing/2016/5/9/chartex" xmlns:cx4="http://schemas.microsoft.com/office/drawing/2016/5/10/chartex" xmlns:cx5="http://schemas.microsoft.com/office/drawing/2016/5/11/chartex" xmlns:cx6="http://schemas.microsoft.com/office/drawing/2016/5/12/chartex" xmlns:cx7="http://schemas.microsoft.com/office/drawing/2016/5/13/chartex" xmlns:cx8="http://schemas.microsoft.com/office/drawing/2016/5/14/chartex" xmlns:mc="http://schemas.openxmlformats.org/markup-compatibility/2006" xmlns:aink="http://schemas.microsoft.com/office/drawing/2016/ink" xmlns:am3d="http://schemas.microsoft.com/office/drawing/2017/model3d" xmlns:o="urn:schemas-microsoft-com:office:office" xmlns:r="http://schemas.openxmlformats.org/officeDocument/2006/relationships" xmlns:m="http://schemas.openxmlformats.org/officeDocument/2006/math" xmlns:v="urn:schemas-microsoft-com:vml" xmlns:wp14="http://schemas.microsoft.com/office/word/2010/wordprocessingDrawing" xmlns:wp="http://schemas.openxmlformats.org/drawingml/2006/wordprocessingDrawing" xmlns:w10="urn:schemas-microsoft-com:office:word" xmlns:w="http://schemas.openxmlformats.org/wordprocessingml/2006/main" xmlns:w14="http://schemas.microsoft.com/office/word/2010/wordml" xmlns:w15="http://schemas.microsoft.com/office/word/2012/wordml" xmlns:w16cex="http://schemas.microsoft.com/office/word/2018/wordml/cex" xmlns:w16cid="http://schemas.microsoft.com/office/word/2016/wordml/cid" xmlns:w16="http://schemas.microsoft.com/office/word/2018/wordml" xmlns:w16se="http://schemas.microsoft.com/office/word/2015/wordml/symex" xmlns:wpg="http://schemas.microsoft.com/office/word/2010/wordprocessingGroup" xmlns:wpi="http://schemas.microsoft.com/office/word/2010/wordprocessingInk" xmlns:wne="http://schemas.microsoft.com/office/word/2006/wordml" xmlns:wps="http://schemas.microsoft.com/office/word/2010/wordprocessingShape" mc:Ignorable="w14 w15 w16se w16cid w16 w16cex wp14">
+<w:footnotes xmlns:wpc="http://schemas.microsoft.com/office/word/2010/wordprocessingCanvas" xmlns:cx="http://schemas.microsoft.com/office/drawing/2014/chartex" xmlns:cx1="http://schemas.microsoft.com/office/drawing/2015/9/8/chartex" xmlns:cx2="http://schemas.microsoft.com/office/drawing/2015/10/21/chartex" xmlns:cx3="http://schemas.microsoft.com/office/drawing/2016/5/9/chartex" xmlns:cx4="http://schemas.microsoft.com/office/drawing/2016/5/10/chartex" xmlns:cx5="http://schemas.microsoft.com/office/drawing/2016/5/11/chartex" xmlns:cx6="http://schemas.microsoft.com/office/drawing/2016/5/12/chartex" xmlns:cx7="http://schemas.microsoft.com/office/drawing/2016/5/13/chartex" xmlns:cx8="http://schemas.microsoft.com/office/drawing/2016/5/14/chartex" xmlns:mc="http://schemas.openxmlformats.org/markup-compatibility/2006" xmlns:aink="http://schemas.microsoft.com/office/drawing/2016/ink" xmlns:am3d="http://schemas.microsoft.com/office/drawing/2017/model3d" xmlns:o="urn:schemas-microsoft-com:office:office" xmlns:r="http://schemas.openxmlformats.org/officeDocument/2006/relationships" xmlns:m="http://schemas.openxmlformats.org/officeDocument/2006/math" xmlns:v="urn:schemas-microsoft-com:vml" xmlns:wp14="http://schemas.microsoft.com/office/word/2010/wordprocessingDrawing" xmlns:wp="http://schemas.openxmlformats.org/drawingml/2006/wordprocessingDrawing" xmlns:w10="urn:schemas-microsoft-com:office:word" xmlns:w="http://schemas.openxmlformats.org/wordprocessingml/2006/main" xmlns:w14="http://schemas.microsoft.com/office/word/2010/wordml" xmlns:w15="http://schemas.microsoft.com/office/word/2012/wordml" xmlns:w16cex="http://schemas.microsoft.com/office/word/2018/wordml/cex" xmlns:w16cid="http://schemas.microsoft.com/office/word/2016/wordml/cid" xmlns:w16="http://schemas.microsoft.com/office/word/2018/wordml" xmlns:w16sdtdh="http://schemas.microsoft.com/office/word/2020/wordml/sdtdatahash" xmlns:w16se="http://schemas.microsoft.com/office/word/2015/wordml/symex" xmlns:wpg="http://schemas.microsoft.com/office/word/2010/wordprocessingGroup" xmlns:wpi="http://schemas.microsoft.com/office/word/2010/wordprocessingInk" xmlns:wne="http://schemas.microsoft.com/office/word/2006/wordml" xmlns:wps="http://schemas.microsoft.com/office/word/2010/wordprocessingShape" mc:Ignorable="w14 w15 w16se w16cid w16 w16cex w16sdtdh wp14">
   <w:footnote w:type="separator" w:id="-1">
     <w:p>
       <w:pPr>
@@ -6476,7 +6897,7 @@
 </file>
 
 <file path=word/header1.xml><?xml version="1.0" encoding="utf-8"?>
-<w:hdr xmlns:wpc="http://schemas.microsoft.com/office/word/2010/wordprocessingCanvas" xmlns:cx="http://schemas.microsoft.com/office/drawing/2014/chartex" xmlns:cx1="http://schemas.microsoft.com/office/drawing/2015/9/8/chartex" xmlns:cx2="http://schemas.microsoft.com/office/drawing/2015/10/21/chartex" xmlns:cx3="http://schemas.microsoft.com/office/drawing/2016/5/9/chartex" xmlns:cx4="http://schemas.microsoft.com/office/drawing/2016/5/10/chartex" xmlns:cx5="http://schemas.microsoft.com/office/drawing/2016/5/11/chartex" xmlns:cx6="http://schemas.microsoft.com/office/drawing/2016/5/12/chartex" xmlns:cx7="http://schemas.microsoft.com/office/drawing/2016/5/13/chartex" xmlns:cx8="http://schemas.microsoft.com/office/drawing/2016/5/14/chartex" xmlns:mc="http://schemas.openxmlformats.org/markup-compatibility/2006" xmlns:aink="http://schemas.microsoft.com/office/drawing/2016/ink" xmlns:am3d="http://schemas.microsoft.com/office/drawing/2017/model3d" xmlns:o="urn:schemas-microsoft-com:office:office" xmlns:r="http://schemas.openxmlformats.org/officeDocument/2006/relationships" xmlns:m="http://schemas.openxmlformats.org/officeDocument/2006/math" xmlns:v="urn:schemas-microsoft-com:vml" xmlns:wp14="http://schemas.microsoft.com/office/word/2010/wordprocessingDrawing" xmlns:wp="http://schemas.openxmlformats.org/drawingml/2006/wordprocessingDrawing" xmlns:w10="urn:schemas-microsoft-com:office:word" xmlns:w="http://schemas.openxmlformats.org/wordprocessingml/2006/main" xmlns:w14="http://schemas.microsoft.com/office/word/2010/wordml" xmlns:w15="http://schemas.microsoft.com/office/word/2012/wordml" xmlns:w16cex="http://schemas.microsoft.com/office/word/2018/wordml/cex" xmlns:w16cid="http://schemas.microsoft.com/office/word/2016/wordml/cid" xmlns:w16="http://schemas.microsoft.com/office/word/2018/wordml" xmlns:w16se="http://schemas.microsoft.com/office/word/2015/wordml/symex" xmlns:wpg="http://schemas.microsoft.com/office/word/2010/wordprocessingGroup" xmlns:wpi="http://schemas.microsoft.com/office/word/2010/wordprocessingInk" xmlns:wne="http://schemas.microsoft.com/office/word/2006/wordml" xmlns:wps="http://schemas.microsoft.com/office/word/2010/wordprocessingShape" mc:Ignorable="w14 w15 w16se w16cid w16 w16cex wp14">
+<w:hdr xmlns:wpc="http://schemas.microsoft.com/office/word/2010/wordprocessingCanvas" xmlns:cx="http://schemas.microsoft.com/office/drawing/2014/chartex" xmlns:cx1="http://schemas.microsoft.com/office/drawing/2015/9/8/chartex" xmlns:cx2="http://schemas.microsoft.com/office/drawing/2015/10/21/chartex" xmlns:cx3="http://schemas.microsoft.com/office/drawing/2016/5/9/chartex" xmlns:cx4="http://schemas.microsoft.com/office/drawing/2016/5/10/chartex" xmlns:cx5="http://schemas.microsoft.com/office/drawing/2016/5/11/chartex" xmlns:cx6="http://schemas.microsoft.com/office/drawing/2016/5/12/chartex" xmlns:cx7="http://schemas.microsoft.com/office/drawing/2016/5/13/chartex" xmlns:cx8="http://schemas.microsoft.com/office/drawing/2016/5/14/chartex" xmlns:mc="http://schemas.openxmlformats.org/markup-compatibility/2006" xmlns:aink="http://schemas.microsoft.com/office/drawing/2016/ink" xmlns:am3d="http://schemas.microsoft.com/office/drawing/2017/model3d" xmlns:o="urn:schemas-microsoft-com:office:office" xmlns:r="http://schemas.openxmlformats.org/officeDocument/2006/relationships" xmlns:m="http://schemas.openxmlformats.org/officeDocument/2006/math" xmlns:v="urn:schemas-microsoft-com:vml" xmlns:wp14="http://schemas.microsoft.com/office/word/2010/wordprocessingDrawing" xmlns:wp="http://schemas.openxmlformats.org/drawingml/2006/wordprocessingDrawing" xmlns:w10="urn:schemas-microsoft-com:office:word" xmlns:w="http://schemas.openxmlformats.org/wordprocessingml/2006/main" xmlns:w14="http://schemas.microsoft.com/office/word/2010/wordml" xmlns:w15="http://schemas.microsoft.com/office/word/2012/wordml" xmlns:w16cex="http://schemas.microsoft.com/office/word/2018/wordml/cex" xmlns:w16cid="http://schemas.microsoft.com/office/word/2016/wordml/cid" xmlns:w16="http://schemas.microsoft.com/office/word/2018/wordml" xmlns:w16sdtdh="http://schemas.microsoft.com/office/word/2020/wordml/sdtdatahash" xmlns:w16se="http://schemas.microsoft.com/office/word/2015/wordml/symex" xmlns:wpg="http://schemas.microsoft.com/office/word/2010/wordprocessingGroup" xmlns:wpi="http://schemas.microsoft.com/office/word/2010/wordprocessingInk" xmlns:wne="http://schemas.microsoft.com/office/word/2006/wordml" xmlns:wps="http://schemas.microsoft.com/office/word/2010/wordprocessingShape" mc:Ignorable="w14 w15 w16se w16cid w16 w16cex w16sdtdh wp14">
   <w:p>
     <w:pPr>
       <w:pStyle w:val="Kopfzeile"/>
@@ -6492,7 +6913,7 @@
         <w:rPr>
           <w:noProof/>
         </w:rPr>
-        <w:t>18.03.2021</w:t>
+        <w:t>31.05.2021</w:t>
       </w:r>
     </w:fldSimple>
   </w:p>
@@ -6500,7 +6921,7 @@
 </file>
 
 <file path=word/numbering.xml><?xml version="1.0" encoding="utf-8"?>
-<w:numbering xmlns:wpc="http://schemas.microsoft.com/office/word/2010/wordprocessingCanvas" xmlns:cx="http://schemas.microsoft.com/office/drawing/2014/chartex" xmlns:cx1="http://schemas.microsoft.com/office/drawing/2015/9/8/chartex" xmlns:cx2="http://schemas.microsoft.com/office/drawing/2015/10/21/chartex" xmlns:cx3="http://schemas.microsoft.com/office/drawing/2016/5/9/chartex" xmlns:cx4="http://schemas.microsoft.com/office/drawing/2016/5/10/chartex" xmlns:cx5="http://schemas.microsoft.com/office/drawing/2016/5/11/chartex" xmlns:cx6="http://schemas.microsoft.com/office/drawing/2016/5/12/chartex" xmlns:cx7="http://schemas.microsoft.com/office/drawing/2016/5/13/chartex" xmlns:cx8="http://schemas.microsoft.com/office/drawing/2016/5/14/chartex" xmlns:mc="http://schemas.openxmlformats.org/markup-compatibility/2006" xmlns:aink="http://schemas.microsoft.com/office/drawing/2016/ink" xmlns:am3d="http://schemas.microsoft.com/office/drawing/2017/model3d" xmlns:o="urn:schemas-microsoft-com:office:office" xmlns:r="http://schemas.openxmlformats.org/officeDocument/2006/relationships" xmlns:m="http://schemas.openxmlformats.org/officeDocument/2006/math" xmlns:v="urn:schemas-microsoft-com:vml" xmlns:wp14="http://schemas.microsoft.com/office/word/2010/wordprocessingDrawing" xmlns:wp="http://schemas.openxmlformats.org/drawingml/2006/wordprocessingDrawing" xmlns:w10="urn:schemas-microsoft-com:office:word" xmlns:w="http://schemas.openxmlformats.org/wordprocessingml/2006/main" xmlns:w14="http://schemas.microsoft.com/office/word/2010/wordml" xmlns:w15="http://schemas.microsoft.com/office/word/2012/wordml" xmlns:w16cex="http://schemas.microsoft.com/office/word/2018/wordml/cex" xmlns:w16cid="http://schemas.microsoft.com/office/word/2016/wordml/cid" xmlns:w16="http://schemas.microsoft.com/office/word/2018/wordml" xmlns:w16se="http://schemas.microsoft.com/office/word/2015/wordml/symex" xmlns:wpg="http://schemas.microsoft.com/office/word/2010/wordprocessingGroup" xmlns:wpi="http://schemas.microsoft.com/office/word/2010/wordprocessingInk" xmlns:wne="http://schemas.microsoft.com/office/word/2006/wordml" xmlns:wps="http://schemas.microsoft.com/office/word/2010/wordprocessingShape" mc:Ignorable="w14 w15 w16se w16cid w16 w16cex wp14">
+<w:numbering xmlns:wpc="http://schemas.microsoft.com/office/word/2010/wordprocessingCanvas" xmlns:cx="http://schemas.microsoft.com/office/drawing/2014/chartex" xmlns:cx1="http://schemas.microsoft.com/office/drawing/2015/9/8/chartex" xmlns:cx2="http://schemas.microsoft.com/office/drawing/2015/10/21/chartex" xmlns:cx3="http://schemas.microsoft.com/office/drawing/2016/5/9/chartex" xmlns:cx4="http://schemas.microsoft.com/office/drawing/2016/5/10/chartex" xmlns:cx5="http://schemas.microsoft.com/office/drawing/2016/5/11/chartex" xmlns:cx6="http://schemas.microsoft.com/office/drawing/2016/5/12/chartex" xmlns:cx7="http://schemas.microsoft.com/office/drawing/2016/5/13/chartex" xmlns:cx8="http://schemas.microsoft.com/office/drawing/2016/5/14/chartex" xmlns:mc="http://schemas.openxmlformats.org/markup-compatibility/2006" xmlns:aink="http://schemas.microsoft.com/office/drawing/2016/ink" xmlns:am3d="http://schemas.microsoft.com/office/drawing/2017/model3d" xmlns:o="urn:schemas-microsoft-com:office:office" xmlns:r="http://schemas.openxmlformats.org/officeDocument/2006/relationships" xmlns:m="http://schemas.openxmlformats.org/officeDocument/2006/math" xmlns:v="urn:schemas-microsoft-com:vml" xmlns:wp14="http://schemas.microsoft.com/office/word/2010/wordprocessingDrawing" xmlns:wp="http://schemas.openxmlformats.org/drawingml/2006/wordprocessingDrawing" xmlns:w10="urn:schemas-microsoft-com:office:word" xmlns:w="http://schemas.openxmlformats.org/wordprocessingml/2006/main" xmlns:w14="http://schemas.microsoft.com/office/word/2010/wordml" xmlns:w15="http://schemas.microsoft.com/office/word/2012/wordml" xmlns:w16cex="http://schemas.microsoft.com/office/word/2018/wordml/cex" xmlns:w16cid="http://schemas.microsoft.com/office/word/2016/wordml/cid" xmlns:w16="http://schemas.microsoft.com/office/word/2018/wordml" xmlns:w16sdtdh="http://schemas.microsoft.com/office/word/2020/wordml/sdtdatahash" xmlns:w16se="http://schemas.microsoft.com/office/word/2015/wordml/symex" xmlns:wpg="http://schemas.microsoft.com/office/word/2010/wordprocessingGroup" xmlns:wpi="http://schemas.microsoft.com/office/word/2010/wordprocessingInk" xmlns:wne="http://schemas.microsoft.com/office/word/2006/wordml" xmlns:wps="http://schemas.microsoft.com/office/word/2010/wordprocessingShape" mc:Ignorable="w14 w15 w16se w16cid w16 w16cex w16sdtdh wp14">
   <w:abstractNum w:abstractNumId="0" w15:restartNumberingAfterBreak="0">
     <w:nsid w:val="018612D8"/>
     <w:multiLevelType w:val="hybridMultilevel"/>
@@ -6852,7 +7273,7 @@
 </file>
 
 <file path=word/styles.xml><?xml version="1.0" encoding="utf-8"?>
-<w:styles xmlns:mc="http://schemas.openxmlformats.org/markup-compatibility/2006" xmlns:r="http://schemas.openxmlformats.org/officeDocument/2006/relationships" xmlns:w="http://schemas.openxmlformats.org/wordprocessingml/2006/main" xmlns:w14="http://schemas.microsoft.com/office/word/2010/wordml" xmlns:w15="http://schemas.microsoft.com/office/word/2012/wordml" xmlns:w16cex="http://schemas.microsoft.com/office/word/2018/wordml/cex" xmlns:w16cid="http://schemas.microsoft.com/office/word/2016/wordml/cid" xmlns:w16="http://schemas.microsoft.com/office/word/2018/wordml" xmlns:w16se="http://schemas.microsoft.com/office/word/2015/wordml/symex" mc:Ignorable="w14 w15 w16se w16cid w16 w16cex">
+<w:styles xmlns:mc="http://schemas.openxmlformats.org/markup-compatibility/2006" xmlns:r="http://schemas.openxmlformats.org/officeDocument/2006/relationships" xmlns:w="http://schemas.openxmlformats.org/wordprocessingml/2006/main" xmlns:w14="http://schemas.microsoft.com/office/word/2010/wordml" xmlns:w15="http://schemas.microsoft.com/office/word/2012/wordml" xmlns:w16cex="http://schemas.microsoft.com/office/word/2018/wordml/cex" xmlns:w16cid="http://schemas.microsoft.com/office/word/2016/wordml/cid" xmlns:w16="http://schemas.microsoft.com/office/word/2018/wordml" xmlns:w16sdtdh="http://schemas.microsoft.com/office/word/2020/wordml/sdtdatahash" xmlns:w16se="http://schemas.microsoft.com/office/word/2015/wordml/symex" mc:Ignorable="w14 w15 w16se w16cid w16 w16cex w16sdtdh">
   <w:docDefaults>
     <w:rPrDefault>
       <w:rPr>

</xml_diff>

<commit_message>
Versuch einer Vereinigung der derzeit vorhandenen Versionen.
</commit_message>
<xml_diff>
--- a/Schlachtplan.docx
+++ b/Schlachtplan.docx
@@ -1,6 +1,6 @@
 
 <file path=word/document.xml><?xml version="1.0" encoding="utf-8"?>
-<w:document xmlns:wpc="http://schemas.microsoft.com/office/word/2010/wordprocessingCanvas" xmlns:cx="http://schemas.microsoft.com/office/drawing/2014/chartex" xmlns:cx1="http://schemas.microsoft.com/office/drawing/2015/9/8/chartex" xmlns:cx2="http://schemas.microsoft.com/office/drawing/2015/10/21/chartex" xmlns:cx3="http://schemas.microsoft.com/office/drawing/2016/5/9/chartex" xmlns:cx4="http://schemas.microsoft.com/office/drawing/2016/5/10/chartex" xmlns:cx5="http://schemas.microsoft.com/office/drawing/2016/5/11/chartex" xmlns:cx6="http://schemas.microsoft.com/office/drawing/2016/5/12/chartex" xmlns:cx7="http://schemas.microsoft.com/office/drawing/2016/5/13/chartex" xmlns:cx8="http://schemas.microsoft.com/office/drawing/2016/5/14/chartex" xmlns:mc="http://schemas.openxmlformats.org/markup-compatibility/2006" xmlns:aink="http://schemas.microsoft.com/office/drawing/2016/ink" xmlns:am3d="http://schemas.microsoft.com/office/drawing/2017/model3d" xmlns:o="urn:schemas-microsoft-com:office:office" xmlns:r="http://schemas.openxmlformats.org/officeDocument/2006/relationships" xmlns:m="http://schemas.openxmlformats.org/officeDocument/2006/math" xmlns:v="urn:schemas-microsoft-com:vml" xmlns:wp14="http://schemas.microsoft.com/office/word/2010/wordprocessingDrawing" xmlns:wp="http://schemas.openxmlformats.org/drawingml/2006/wordprocessingDrawing" xmlns:w10="urn:schemas-microsoft-com:office:word" xmlns:w="http://schemas.openxmlformats.org/wordprocessingml/2006/main" xmlns:w14="http://schemas.microsoft.com/office/word/2010/wordml" xmlns:w15="http://schemas.microsoft.com/office/word/2012/wordml" xmlns:w16cex="http://schemas.microsoft.com/office/word/2018/wordml/cex" xmlns:w16cid="http://schemas.microsoft.com/office/word/2016/wordml/cid" xmlns:w16="http://schemas.microsoft.com/office/word/2018/wordml" xmlns:w16sdtdh="http://schemas.microsoft.com/office/word/2020/wordml/sdtdatahash" xmlns:w16se="http://schemas.microsoft.com/office/word/2015/wordml/symex" xmlns:wpg="http://schemas.microsoft.com/office/word/2010/wordprocessingGroup" xmlns:wpi="http://schemas.microsoft.com/office/word/2010/wordprocessingInk" xmlns:wne="http://schemas.microsoft.com/office/word/2006/wordml" xmlns:wps="http://schemas.microsoft.com/office/word/2010/wordprocessingShape" mc:Ignorable="w14 w15 w16se w16cid w16 w16cex w16sdtdh wp14">
+<w:document xmlns:wpc="http://schemas.microsoft.com/office/word/2010/wordprocessingCanvas" xmlns:cx="http://schemas.microsoft.com/office/drawing/2014/chartex" xmlns:cx1="http://schemas.microsoft.com/office/drawing/2015/9/8/chartex" xmlns:cx2="http://schemas.microsoft.com/office/drawing/2015/10/21/chartex" xmlns:cx3="http://schemas.microsoft.com/office/drawing/2016/5/9/chartex" xmlns:cx4="http://schemas.microsoft.com/office/drawing/2016/5/10/chartex" xmlns:cx5="http://schemas.microsoft.com/office/drawing/2016/5/11/chartex" xmlns:cx6="http://schemas.microsoft.com/office/drawing/2016/5/12/chartex" xmlns:cx7="http://schemas.microsoft.com/office/drawing/2016/5/13/chartex" xmlns:cx8="http://schemas.microsoft.com/office/drawing/2016/5/14/chartex" xmlns:mc="http://schemas.openxmlformats.org/markup-compatibility/2006" xmlns:aink="http://schemas.microsoft.com/office/drawing/2016/ink" xmlns:am3d="http://schemas.microsoft.com/office/drawing/2017/model3d" xmlns:o="urn:schemas-microsoft-com:office:office" xmlns:oel="http://schemas.microsoft.com/office/2019/extlst" xmlns:r="http://schemas.openxmlformats.org/officeDocument/2006/relationships" xmlns:m="http://schemas.openxmlformats.org/officeDocument/2006/math" xmlns:v="urn:schemas-microsoft-com:vml" xmlns:wp14="http://schemas.microsoft.com/office/word/2010/wordprocessingDrawing" xmlns:wp="http://schemas.openxmlformats.org/drawingml/2006/wordprocessingDrawing" xmlns:w10="urn:schemas-microsoft-com:office:word" xmlns:w="http://schemas.openxmlformats.org/wordprocessingml/2006/main" xmlns:w14="http://schemas.microsoft.com/office/word/2010/wordml" xmlns:w15="http://schemas.microsoft.com/office/word/2012/wordml" xmlns:w16cex="http://schemas.microsoft.com/office/word/2018/wordml/cex" xmlns:w16cid="http://schemas.microsoft.com/office/word/2016/wordml/cid" xmlns:w16="http://schemas.microsoft.com/office/word/2018/wordml" xmlns:w16sdtdh="http://schemas.microsoft.com/office/word/2020/wordml/sdtdatahash" xmlns:w16se="http://schemas.microsoft.com/office/word/2015/wordml/symex" xmlns:wpg="http://schemas.microsoft.com/office/word/2010/wordprocessingGroup" xmlns:wpi="http://schemas.microsoft.com/office/word/2010/wordprocessingInk" xmlns:wne="http://schemas.microsoft.com/office/word/2006/wordml" xmlns:wps="http://schemas.microsoft.com/office/word/2010/wordprocessingShape" mc:Ignorable="w14 w15 w16se w16cid w16 w16cex w16sdtdh wp14">
   <w:body>
     <w:p>
       <w:pPr>
@@ -27,6 +27,7 @@
       <w:r>
         <w:t xml:space="preserve">Graf </w:t>
       </w:r>
+      <w:proofErr w:type="spellStart"/>
       <w:r>
         <w:t>Barth</w:t>
       </w:r>
@@ -34,7 +35,11 @@
         <w:t>è</w:t>
       </w:r>
       <w:r>
-        <w:t>le August</w:t>
+        <w:t>le</w:t>
+      </w:r>
+      <w:proofErr w:type="spellEnd"/>
+      <w:r>
+        <w:t xml:space="preserve"> August</w:t>
       </w:r>
       <w:r>
         <w:t>e</w:t>
@@ -42,8 +47,13 @@
       <w:r>
         <w:t xml:space="preserve"> </w:t>
       </w:r>
-      <w:r>
-        <w:t xml:space="preserve">Wyrenhof </w:t>
+      <w:proofErr w:type="spellStart"/>
+      <w:r>
+        <w:t>Wyrenhof</w:t>
+      </w:r>
+      <w:proofErr w:type="spellEnd"/>
+      <w:r>
+        <w:t xml:space="preserve"> </w:t>
       </w:r>
       <w:r>
         <w:t xml:space="preserve">von </w:t>
@@ -80,7 +90,15 @@
         <w:t xml:space="preserve"> den Perfekten Edelmann. Sein </w:t>
       </w:r>
       <w:r>
-        <w:t>glattes, mittellanges, schwarz glänzendes Haar, ein langer schwarzer Mantel und ein äußerst gepflegtes Erscheinen und Auftreten sind seine Markenzeichen. Gerne hat er noch einen rein dekorativen Zwecken dienenden Gehstock mit dabei. Spitze Eckzähne sucht man bei ihm aber vergeblich, ebenso wie menschliches Blut in seinen Speisekammern.</w:t>
+        <w:t xml:space="preserve">glattes, mittellanges, schwarz glänzendes Haar, ein langer schwarzer Mantel und ein äußerst gepflegtes Erscheinen und Auftreten sind seine Markenzeichen. Gerne hat er noch </w:t>
+      </w:r>
+      <w:proofErr w:type="gramStart"/>
+      <w:r>
+        <w:t>einen rein dekorativen Zwecken</w:t>
+      </w:r>
+      <w:proofErr w:type="gramEnd"/>
+      <w:r>
+        <w:t xml:space="preserve"> dienenden Gehstock mit dabei. Spitze Eckzähne sucht man bei ihm aber vergeblich, ebenso wie menschliches Blut in seinen Speisekammern.</w:t>
       </w:r>
       <w:r>
         <w:t xml:space="preserve"> </w:t>
@@ -105,12 +123,14 @@
         <w:t xml:space="preserve">lebt er sehr zurückgezogen hoch oben im </w:t>
       </w:r>
       <w:hyperlink w:anchor="_[Rand-der-Welt-Gebirge]" w:history="1">
+        <w:proofErr w:type="spellStart"/>
         <w:r>
           <w:rPr>
             <w:rStyle w:val="Hyperlink"/>
           </w:rPr>
           <w:t>Mirakresch</w:t>
         </w:r>
+        <w:proofErr w:type="spellEnd"/>
         <w:r>
           <w:rPr>
             <w:rStyle w:val="Hyperlink"/>
@@ -142,9 +162,11 @@
       </w:pPr>
       <w:bookmarkStart w:id="1" w:name="_Cibāl"/>
       <w:bookmarkEnd w:id="1"/>
+      <w:proofErr w:type="spellStart"/>
       <w:r>
         <w:t>Xibāl</w:t>
       </w:r>
+      <w:proofErr w:type="spellEnd"/>
     </w:p>
     <w:p>
       <w:pPr>
@@ -155,22 +177,34 @@
       </w:r>
     </w:p>
     <w:p>
+      <w:proofErr w:type="spellStart"/>
       <w:r>
         <w:t>Xibāl</w:t>
       </w:r>
+      <w:proofErr w:type="spellEnd"/>
       <w:r>
         <w:t xml:space="preserve">, der wandelnde Albtraum ist eine uralte Abscheulichkeit, die durch die steinerne Ebene von </w:t>
       </w:r>
       <w:hyperlink w:anchor="_Karaot" w:history="1">
+        <w:proofErr w:type="spellStart"/>
         <w:r>
           <w:rPr>
             <w:rStyle w:val="Hyperlink"/>
           </w:rPr>
           <w:t>Karaot</w:t>
         </w:r>
+        <w:proofErr w:type="spellEnd"/>
       </w:hyperlink>
       <w:r>
-        <w:t xml:space="preserve"> schreitet. Er wird auch als Gräuel der Gefallenen, Leichenkoloss oder widerwärtiger Wanderer bezeichnet. Wie lange er schon existiert ist ein Rätsel, die ersten Berichte über ihn sind schon in </w:t>
+        <w:t xml:space="preserve"> schreitet. Er wird auch als Gräuel der Gefallenen, Leichenkoloss oder widerwärtiger Wanderer bezeichnet. Wie lange er schon </w:t>
+      </w:r>
+      <w:proofErr w:type="gramStart"/>
+      <w:r>
+        <w:t>existiert</w:t>
+      </w:r>
+      <w:proofErr w:type="gramEnd"/>
+      <w:r>
+        <w:t xml:space="preserve"> ist ein Rätsel, die ersten Berichte über ihn sind schon in </w:t>
       </w:r>
       <w:r>
         <w:t xml:space="preserve">antiken </w:t>
@@ -242,9 +276,11 @@
       <w:r>
         <w:t xml:space="preserve"> über die </w:t>
       </w:r>
+      <w:proofErr w:type="spellStart"/>
       <w:r>
         <w:t>Xibāl</w:t>
       </w:r>
+      <w:proofErr w:type="spellEnd"/>
       <w:r>
         <w:t xml:space="preserve"> verfügt variiert von Geschichte zu Geschichte.</w:t>
       </w:r>
@@ -253,8 +289,13 @@
       <w:pPr>
         <w:pStyle w:val="berschrift2"/>
       </w:pPr>
-      <w:r>
-        <w:t>Fluffy, das pinke Einhorn</w:t>
+      <w:proofErr w:type="spellStart"/>
+      <w:r>
+        <w:t>Fluffy</w:t>
+      </w:r>
+      <w:proofErr w:type="spellEnd"/>
+      <w:r>
+        <w:t>, das pinke Einhorn</w:t>
       </w:r>
     </w:p>
     <w:p>
@@ -267,7 +308,15 @@
     </w:p>
     <w:p>
       <w:r>
-        <w:t xml:space="preserve">Zu sagen, Fluffy wäre ein </w:t>
+        <w:t xml:space="preserve">Zu sagen, </w:t>
+      </w:r>
+      <w:proofErr w:type="spellStart"/>
+      <w:r>
+        <w:t>Fluffy</w:t>
+      </w:r>
+      <w:proofErr w:type="spellEnd"/>
+      <w:r>
+        <w:t xml:space="preserve"> wäre ein </w:t>
       </w:r>
       <w:hyperlink w:anchor="_Einhörner" w:history="1">
         <w:r>
@@ -278,7 +327,23 @@
         </w:r>
       </w:hyperlink>
       <w:r>
-        <w:t xml:space="preserve"> wie jedes andere auch, stimmt nur so weit, als dass Fluffy ein Einhorn ist. Sein Fell weist ein so intensives Pink auf, dass daneben jedes andere Pink wie ein ziemlich blasses Rosa aussieht. Weiterhin weist Fluffy die seltene Regenbogenmutation auf, wodurch Schweif und Mähne einem Regenbogen gleich sämtliche Farben des Farbkreises </w:t>
+        <w:t xml:space="preserve"> wie jedes andere auch, stimmt nur so weit, als dass </w:t>
+      </w:r>
+      <w:proofErr w:type="spellStart"/>
+      <w:r>
+        <w:t>Fluffy</w:t>
+      </w:r>
+      <w:proofErr w:type="spellEnd"/>
+      <w:r>
+        <w:t xml:space="preserve"> ein Einhorn ist. Sein Fell weist ein so intensives Pink auf, dass daneben jedes andere Pink wie ein ziemlich blasses Rosa aussieht. Weiterhin weist </w:t>
+      </w:r>
+      <w:proofErr w:type="spellStart"/>
+      <w:r>
+        <w:t>Fluffy</w:t>
+      </w:r>
+      <w:proofErr w:type="spellEnd"/>
+      <w:r>
+        <w:t xml:space="preserve"> die seltene Regenbogenmutation auf, wodurch Schweif und Mähne einem Regenbogen gleich sämtliche Farben des Farbkreises </w:t>
       </w:r>
       <w:r>
         <w:t>aufweisen.</w:t>
@@ -293,8 +358,13 @@
       </w:r>
     </w:p>
     <w:p>
-      <w:r>
-        <w:t>Fluffy ist die Mutter aller Einhörner. Die mit weitem Abstand meisten Personen, die jemals durch ein Einhorn zu Schaden oder zu Tode gekommen sind, gehen auf ihr Konto.</w:t>
+      <w:proofErr w:type="spellStart"/>
+      <w:r>
+        <w:t>Fluffy</w:t>
+      </w:r>
+      <w:proofErr w:type="spellEnd"/>
+      <w:r>
+        <w:t xml:space="preserve"> ist die Mutter aller Einhörner. Die mit weitem Abstand meisten Personen, die jemals durch ein Einhorn zu Schaden oder zu Tode gekommen sind, gehen auf ihr Konto.</w:t>
       </w:r>
       <w:r>
         <w:t xml:space="preserve"> Im Gegensatz zu den meisten ihrer Töchter – primär den silbernen Einhörnern – mordet sie nicht nur, um sich selbst zu ernähren, sondern häufig auch aus Spaß an der Freude</w:t>
@@ -312,7 +382,23 @@
         <w:t xml:space="preserve"> Hobby</w:t>
       </w:r>
       <w:r>
-        <w:t xml:space="preserve"> – oder weil es gerade sonst nichts zu tun gibt, oder um sich am spritzenden Blut und den schreienden Menschen zu ergötzen. Kurzum, ein abgrundtief böses Wesen. Dennoch ist Fluffy nicht nekrophil, lediglich inzestiös, was aber bei der Entstehungsgeschichte ihrer Art absolut kein Wunder ist.</w:t>
+        <w:t xml:space="preserve"> – oder weil es gerade sonst nichts zu tun gibt, oder um sich am spritzenden Blut und den schreienden Menschen zu ergötzen. Kurzum, ein abgrundtief böses Wesen. Dennoch ist </w:t>
+      </w:r>
+      <w:proofErr w:type="spellStart"/>
+      <w:r>
+        <w:t>Fluffy</w:t>
+      </w:r>
+      <w:proofErr w:type="spellEnd"/>
+      <w:r>
+        <w:t xml:space="preserve"> nicht nekrophil, lediglich </w:t>
+      </w:r>
+      <w:proofErr w:type="spellStart"/>
+      <w:r>
+        <w:t>inzestiös</w:t>
+      </w:r>
+      <w:proofErr w:type="spellEnd"/>
+      <w:r>
+        <w:t>, was aber bei der Entstehungsgeschichte ihrer Art absolut kein Wunder ist.</w:t>
       </w:r>
     </w:p>
     <w:p>
@@ -582,7 +668,15 @@
         <w:pStyle w:val="berschrift3"/>
       </w:pPr>
       <w:r>
-        <w:t>Die Oosender Werften</w:t>
+        <w:t xml:space="preserve">Die </w:t>
+      </w:r>
+      <w:proofErr w:type="spellStart"/>
+      <w:r>
+        <w:t>Oosender</w:t>
+      </w:r>
+      <w:proofErr w:type="spellEnd"/>
+      <w:r>
+        <w:t xml:space="preserve"> Werften</w:t>
       </w:r>
     </w:p>
     <w:p>
@@ -590,12 +684,36 @@
         <w:t xml:space="preserve">Hierbei handelt es sich um ein zwar kleines, aber unübersichtliches Konglomerat an Kais und Docks, dass sich entlang der steilen </w:t>
       </w:r>
       <w:r>
-        <w:t>Nordküste der südlichen Beysselmündung angesammelt hat.</w:t>
-      </w:r>
-    </w:p>
-    <w:p>
-      <w:r>
-        <w:t xml:space="preserve">Nebst dem alles überragenden Ildhals, dessen steile Bergflanken zuverlässig jedes Flächenwachstum der Werften verhindern, ist vor allem die von Norden aus dem Hauptbahnhof weiterführende Bahnstrecke strukturgebend für die Oosender Hafen- und Docklandschaft. </w:t>
+        <w:t xml:space="preserve">Nordküste der südlichen </w:t>
+      </w:r>
+      <w:proofErr w:type="spellStart"/>
+      <w:r>
+        <w:t>Beysselmündung</w:t>
+      </w:r>
+      <w:proofErr w:type="spellEnd"/>
+      <w:r>
+        <w:t xml:space="preserve"> angesammelt hat.</w:t>
+      </w:r>
+    </w:p>
+    <w:p>
+      <w:r>
+        <w:t xml:space="preserve">Nebst dem alles überragenden </w:t>
+      </w:r>
+      <w:proofErr w:type="spellStart"/>
+      <w:r>
+        <w:t>Ildhals</w:t>
+      </w:r>
+      <w:proofErr w:type="spellEnd"/>
+      <w:r>
+        <w:t xml:space="preserve">, dessen steile Bergflanken zuverlässig jedes Flächenwachstum der Werften verhindern, ist vor allem die von Norden aus dem Hauptbahnhof weiterführende Bahnstrecke strukturgebend für die </w:t>
+      </w:r>
+      <w:proofErr w:type="spellStart"/>
+      <w:r>
+        <w:t>Oosender</w:t>
+      </w:r>
+      <w:proofErr w:type="spellEnd"/>
+      <w:r>
+        <w:t xml:space="preserve"> Hafen- und Docklandschaft. </w:t>
       </w:r>
     </w:p>
     <w:p>
@@ -682,7 +800,15 @@
     </w:p>
     <w:p>
       <w:r>
-        <w:t xml:space="preserve">Das Rathaus ist zwar die konstitutionierende Einrichtung der Stadt, hat aber keine echte Funktion, da es </w:t>
+        <w:t xml:space="preserve">Das Rathaus ist zwar die </w:t>
+      </w:r>
+      <w:proofErr w:type="spellStart"/>
+      <w:r>
+        <w:t>konstitutionierende</w:t>
+      </w:r>
+      <w:proofErr w:type="spellEnd"/>
+      <w:r>
+        <w:t xml:space="preserve"> Einrichtung der Stadt, hat aber keine echte Funktion, da es </w:t>
       </w:r>
       <w:r>
         <w:t xml:space="preserve">einerseits </w:t>
@@ -948,7 +1074,15 @@
         <w:t>Ursprünglich einem sehr seltsamen Alptraum entsprungen</w:t>
       </w:r>
       <w:r>
-        <w:t xml:space="preserve">, wurde sie an einen Ort verlegt, an den sie besser passt. Die Putengasse ist eine längere Sackgasse im Nordwesten der Stadt, die an der Stadtmauer Skraanes endet. </w:t>
+        <w:t xml:space="preserve">, wurde sie an einen Ort verlegt, an den sie besser passt. Die Putengasse ist eine längere Sackgasse im Nordwesten der Stadt, die an der Stadtmauer </w:t>
+      </w:r>
+      <w:proofErr w:type="spellStart"/>
+      <w:r>
+        <w:t>Skraanes</w:t>
+      </w:r>
+      <w:proofErr w:type="spellEnd"/>
+      <w:r>
+        <w:t xml:space="preserve"> endet. </w:t>
       </w:r>
       <w:r>
         <w:t>Sie wird von schiefen, zweistöckigen Häusern gesäumt, von denen die ersten, die genau an der Stelle stehen, an der die Putengasse von der Straße entlang der Stadtmauer abzweigt, jeweils noch erhöhte Aufbauten gleich Wachtürmen auf dem Dach tragen. Von diesen aus leuchtet beständig ein rotes Licht.</w:t>
@@ -1071,12 +1205,28 @@
     </w:p>
     <w:p>
       <w:r>
-        <w:t>Wenn man vor der Einfahrt steht, ist ganzjährig grüner Rasen links und rechts des breiten gepflasterten Weges zum Turm hinauf zu sehen; außerdem scheint dort immer die Sonne von einem wolkenlos blauen Himmel (nachts hat man einen entsprechend klaren Sternenhimmel mit Vollmond).</w:t>
-      </w:r>
-    </w:p>
-    <w:p>
-      <w:r>
-        <w:t>Auf dem Gelände um den Turm herum ist niemals eine Person oder sonst irgendeine Veränderung zu sehen. Hintergrund ist, dass es sich bei dem, was man sehen kann, um eine Art Illusion handelt – der gesamte Bereich um den Turm befindet sich nicht auf normale Art und Weise in der Welt. Wer das Gelände des Turms nicht durch ein entsprechendes Portal oder als entsprechend befähigtes Wesen betritt, wird vom gleichzeitigen Dimensions- und Ebenenwechsel kurzerhand zerfetzt.</w:t>
+        <w:t xml:space="preserve">Wenn man vor der Einfahrt steht, ist ganzjährig grüner Rasen links und rechts des breiten gepflasterten Weges zum Turm </w:t>
+      </w:r>
+      <w:proofErr w:type="gramStart"/>
+      <w:r>
+        <w:t>hinauf zu sehen</w:t>
+      </w:r>
+      <w:proofErr w:type="gramEnd"/>
+      <w:r>
+        <w:t>; außerdem scheint dort immer die Sonne von einem wolkenlos blauen Himmel (nachts hat man einen entsprechend klaren Sternenhimmel mit Vollmond).</w:t>
+      </w:r>
+    </w:p>
+    <w:p>
+      <w:r>
+        <w:t xml:space="preserve">Auf dem Gelände um den Turm herum ist niemals eine Person oder sonst irgendeine Veränderung zu sehen. Hintergrund ist, dass es sich bei dem, was man sehen kann, um eine Art Illusion handelt – der gesamte Bereich um den Turm befindet sich nicht auf normale Art und Weise in der Welt. Wer das Gelände des Turms nicht durch ein entsprechendes Portal oder als </w:t>
+      </w:r>
+      <w:proofErr w:type="gramStart"/>
+      <w:r>
+        <w:t>entsprechend befähigtes Wesen</w:t>
+      </w:r>
+      <w:proofErr w:type="gramEnd"/>
+      <w:r>
+        <w:t xml:space="preserve"> betritt, wird vom gleichzeitigen Dimensions- und Ebenenwechsel kurzerhand zerfetzt.</w:t>
       </w:r>
     </w:p>
     <w:p>
@@ -1102,6 +1252,7 @@
         <w:t xml:space="preserve">Ein kleines </w:t>
       </w:r>
       <w:hyperlink w:anchor="_Großhornfaun" w:history="1">
+        <w:proofErr w:type="spellStart"/>
         <w:r>
           <w:rPr>
             <w:rStyle w:val="Hyperlink"/>
@@ -1110,7 +1261,11 @@
         </w:r>
       </w:hyperlink>
       <w:r>
-        <w:t xml:space="preserve">dorf von </w:t>
+        <w:t>dorf</w:t>
+      </w:r>
+      <w:proofErr w:type="spellEnd"/>
+      <w:r>
+        <w:t xml:space="preserve"> von </w:t>
       </w:r>
       <w:r>
         <w:t xml:space="preserve">etwa zwanzig </w:t>
@@ -1171,23 +1326,27 @@
         <w:t xml:space="preserve">Moderfall liegt an der Übergangsstelle im äußersten Südwesten von </w:t>
       </w:r>
       <w:hyperlink w:anchor="_Karaot" w:history="1">
+        <w:proofErr w:type="spellStart"/>
         <w:r>
           <w:rPr>
             <w:rStyle w:val="Hyperlink"/>
           </w:rPr>
           <w:t>Karaot</w:t>
         </w:r>
+        <w:proofErr w:type="spellEnd"/>
       </w:hyperlink>
       <w:r>
         <w:t xml:space="preserve"> in die Moorlandschaft westlich des </w:t>
       </w:r>
       <w:hyperlink w:anchor="_[Rand-der-Welt-Gebirge]" w:history="1">
+        <w:proofErr w:type="spellStart"/>
         <w:r>
           <w:rPr>
             <w:rStyle w:val="Hyperlink"/>
           </w:rPr>
           <w:t>Mirakresch</w:t>
         </w:r>
+        <w:proofErr w:type="spellEnd"/>
         <w:r>
           <w:rPr>
             <w:rStyle w:val="Hyperlink"/>
@@ -1231,6 +1390,7 @@
       <w:pPr>
         <w:pStyle w:val="berschrift2"/>
       </w:pPr>
+      <w:proofErr w:type="spellStart"/>
       <w:r>
         <w:t>Ul</w:t>
       </w:r>
@@ -1243,6 +1403,7 @@
       <w:r>
         <w:t>r</w:t>
       </w:r>
+      <w:proofErr w:type="spellEnd"/>
     </w:p>
     <w:p>
       <w:pPr>
@@ -1253,9 +1414,11 @@
       </w:r>
     </w:p>
     <w:p>
+      <w:proofErr w:type="spellStart"/>
       <w:r>
         <w:t>Ulfūr</w:t>
       </w:r>
+      <w:proofErr w:type="spellEnd"/>
       <w:r>
         <w:t xml:space="preserve"> </w:t>
       </w:r>
@@ -1324,9 +1487,11 @@
       <w:r>
         <w:t xml:space="preserve">nicht direkt am Gebirgsrand gelegen, so liegt es dennoch halbtags im Schatten des </w:t>
       </w:r>
+      <w:proofErr w:type="spellStart"/>
       <w:r>
         <w:t>Mirakresch</w:t>
       </w:r>
+      <w:proofErr w:type="spellEnd"/>
       <w:r>
         <w:t>-Gebirge</w:t>
       </w:r>
@@ -1370,12 +1535,14 @@
         <w:t xml:space="preserve">Eine einsam hoch oben im </w:t>
       </w:r>
       <w:hyperlink w:anchor="_[Rand-der-Welt-Gebirge]" w:history="1">
+        <w:proofErr w:type="spellStart"/>
         <w:r>
           <w:rPr>
             <w:rStyle w:val="Hyperlink"/>
           </w:rPr>
           <w:t>Mirakresch</w:t>
         </w:r>
+        <w:proofErr w:type="spellEnd"/>
         <w:r>
           <w:rPr>
             <w:rStyle w:val="Hyperlink"/>
@@ -1391,8 +1558,16 @@
           <w:rPr>
             <w:rStyle w:val="Hyperlink"/>
           </w:rPr>
-          <w:t>Graf Wyrenhof</w:t>
-        </w:r>
+          <w:t xml:space="preserve">Graf </w:t>
+        </w:r>
+        <w:proofErr w:type="spellStart"/>
+        <w:r>
+          <w:rPr>
+            <w:rStyle w:val="Hyperlink"/>
+          </w:rPr>
+          <w:t>Wyrenhof</w:t>
+        </w:r>
+        <w:proofErr w:type="spellEnd"/>
       </w:hyperlink>
       <w:r>
         <w:t xml:space="preserve"> ist. Sie ist stellt das Zuhause einer Bevölkerung von ca. 100 Vampiren dar, die abgesehen von ihrer bleichen Haut und dem sehr vornehmen und eleganten Auftreten als gewöhnliche Menschen durchgehen würden.</w:t>
@@ -1454,7 +1629,15 @@
     </w:p>
     <w:p>
       <w:r>
-        <w:t xml:space="preserve">Als außerordentliche Verehrer von gutem Essen und noch besserem Trinken, wie auch vornehmsten Bällen wissen die Bewohner von Eisenstein ihre Speisekammern und Weinkeller sehr zu schätzen. Entgegen aller Wahrscheinlichkeiten finden sich hier feinste Spezialitäten aus der gesamten Welt, aus denen die auf Eisenstein hoch angesehenen Köche die feinsten Festmähler weit und breit kreieren. </w:t>
+        <w:t xml:space="preserve">Als außerordentliche Verehrer von gutem Essen und noch besserem Trinken, wie auch vornehmsten Bällen wissen die Bewohner von Eisenstein ihre Speisekammern und Weinkeller sehr zu schätzen. </w:t>
+      </w:r>
+      <w:proofErr w:type="gramStart"/>
+      <w:r>
+        <w:t>Entgegen aller Wahrscheinlichkeiten</w:t>
+      </w:r>
+      <w:proofErr w:type="gramEnd"/>
+      <w:r>
+        <w:t xml:space="preserve"> finden sich hier feinste Spezialitäten aus der gesamten Welt, aus denen die auf Eisenstein hoch angesehenen Köche die feinsten Festmähler weit und breit kreieren. </w:t>
       </w:r>
     </w:p>
     <w:p>
@@ -1478,11 +1661,19 @@
         <w:t xml:space="preserve">Nebelburg ist eine winzige deutsche Exklave westlich des </w:t>
       </w:r>
       <w:hyperlink w:anchor="_[Rand-der-Welt-Gebirge]" w:history="1">
-        <w:r>
-          <w:rPr>
-            <w:rStyle w:val="Hyperlink"/>
-          </w:rPr>
-          <w:t>Mirakresch-Gebirges</w:t>
+        <w:proofErr w:type="spellStart"/>
+        <w:r>
+          <w:rPr>
+            <w:rStyle w:val="Hyperlink"/>
+          </w:rPr>
+          <w:t>Mirakresch</w:t>
+        </w:r>
+        <w:proofErr w:type="spellEnd"/>
+        <w:r>
+          <w:rPr>
+            <w:rStyle w:val="Hyperlink"/>
+          </w:rPr>
+          <w:t>-Gebirges</w:t>
         </w:r>
       </w:hyperlink>
       <w:r>
@@ -1511,7 +1702,15 @@
         <w:t xml:space="preserve"> flachen Mittelbahnsteigen, von denen nur einer regelmäßig genutzt wird, und dem nahezu völlig ungenutzten Güterbahnhof, in dem die nicht verkehrenden Güterzüge zollmäßig abgefertigt werden könnten. Stattdessen </w:t>
       </w:r>
       <w:r>
-        <w:t>wird ein Großteil der 20 Gleise als Friedhof für alte Züge genutzt, da sie ob der abgelegenen und einsamen Lage des Ortes vor Übergriffen sicher sind.</w:t>
+        <w:t xml:space="preserve">wird ein Großteil der 20 Gleise als Friedhof für alte Züge genutzt, da </w:t>
+      </w:r>
+      <w:proofErr w:type="gramStart"/>
+      <w:r>
+        <w:t>sie</w:t>
+      </w:r>
+      <w:proofErr w:type="gramEnd"/>
+      <w:r>
+        <w:t xml:space="preserve"> ob der abgelegenen und einsamen Lage des Ortes vor Übergriffen sicher sind.</w:t>
       </w:r>
     </w:p>
     <w:p>
@@ -1538,13 +1737,7 @@
     </w:p>
     <w:p>
       <w:r>
-        <w:t xml:space="preserve">Den Rest gibt dem Ort die explizit vorhandene Absicht sowohl </w:t>
-      </w:r>
-      <w:r>
-        <w:t>von</w:t>
-      </w:r>
-      <w:r>
-        <w:t xml:space="preserve"> Land als auch Bund, diesen Außenposten nach Möglichkeit aus jeder Form von Erwähnung herauszuhalten und nicht über das absolut Nötigste hinaus zu erweitern, weil man eigentlich sowieso nie hier herwollte und auch nie etwas mit dieser Welt zu tun haben.</w:t>
+        <w:t>Den Rest gibt dem Ort die explizit vorhandene Absicht sowohl von Land als auch Bund, diesen Außenposten nach Möglichkeit aus jeder Form von Erwähnung herauszuhalten und nicht über das absolut Nötigste hinaus zu erweitern, weil man eigentlich sowieso nie hier herwollte und auch nie etwas mit dieser Welt zu tun haben.</w:t>
       </w:r>
     </w:p>
     <w:p>
@@ -1982,7 +2175,15 @@
     </w:p>
     <w:p>
       <w:r>
-        <w:t xml:space="preserve">Besonders erwähnenswert ist das große Basaltviadukt, das direkt an der Austrittsstelle der Bahnstrecke aus der Stadtmauer Oosends anfängt und </w:t>
+        <w:t xml:space="preserve">Besonders erwähnenswert ist das große Basaltviadukt, das direkt an der Austrittsstelle der Bahnstrecke aus der Stadtmauer </w:t>
+      </w:r>
+      <w:proofErr w:type="spellStart"/>
+      <w:r>
+        <w:t>Oosends</w:t>
+      </w:r>
+      <w:proofErr w:type="spellEnd"/>
+      <w:r>
+        <w:t xml:space="preserve"> anfängt und </w:t>
       </w:r>
       <w:r>
         <w:t>zunächst</w:t>
@@ -1994,7 +2195,15 @@
         <w:t xml:space="preserve"> den</w:t>
       </w:r>
       <w:r>
-        <w:t xml:space="preserve"> Nordarms des Beyssels in einer Höhe von etwa </w:t>
+        <w:t xml:space="preserve"> Nordarms des </w:t>
+      </w:r>
+      <w:proofErr w:type="spellStart"/>
+      <w:r>
+        <w:t>Beyssels</w:t>
+      </w:r>
+      <w:proofErr w:type="spellEnd"/>
+      <w:r>
+        <w:t xml:space="preserve"> in einer Höhe von etwa </w:t>
       </w:r>
       <w:r>
         <w:t>40</w:t>
@@ -2018,7 +2227,23 @@
         <w:t>Land</w:t>
       </w:r>
       <w:r>
-        <w:t xml:space="preserve">zipfel zwischen Nordarm des Beyssel und dem Bleimeer. </w:t>
+        <w:t xml:space="preserve">zipfel zwischen Nordarm des </w:t>
+      </w:r>
+      <w:proofErr w:type="spellStart"/>
+      <w:r>
+        <w:t>Beyssel</w:t>
+      </w:r>
+      <w:proofErr w:type="spellEnd"/>
+      <w:r>
+        <w:t xml:space="preserve"> und dem </w:t>
+      </w:r>
+      <w:proofErr w:type="spellStart"/>
+      <w:r>
+        <w:t>Bleimeer</w:t>
+      </w:r>
+      <w:proofErr w:type="spellEnd"/>
+      <w:r>
+        <w:t xml:space="preserve">. </w:t>
       </w:r>
       <w:r>
         <w:t xml:space="preserve">Dort </w:t>
@@ -2091,12 +2316,14 @@
         <w:t xml:space="preserve"> Die Nordwestecke des Grasmeers grenzt an die Steinebene </w:t>
       </w:r>
       <w:hyperlink w:anchor="_Karaot" w:history="1">
+        <w:proofErr w:type="spellStart"/>
         <w:r>
           <w:rPr>
             <w:rStyle w:val="Hyperlink"/>
           </w:rPr>
           <w:t>Karaot</w:t>
         </w:r>
+        <w:proofErr w:type="spellEnd"/>
       </w:hyperlink>
       <w:r>
         <w:t>.</w:t>
@@ -2203,9 +2430,11 @@
       <w:r>
         <w:t xml:space="preserve"> daran westlich anschließenden </w:t>
       </w:r>
+      <w:proofErr w:type="spellStart"/>
       <w:r>
         <w:t>Mirakresch</w:t>
       </w:r>
+      <w:proofErr w:type="spellEnd"/>
       <w:r>
         <w:t>-Gebirge</w:t>
       </w:r>
@@ -2244,7 +2473,15 @@
     </w:p>
     <w:p>
       <w:r>
-        <w:t>Züge aus DBpz(f)(a) + 146</w:t>
+        <w:t xml:space="preserve">Züge aus </w:t>
+      </w:r>
+      <w:proofErr w:type="spellStart"/>
+      <w:r>
+        <w:t>DBpz</w:t>
+      </w:r>
+      <w:proofErr w:type="spellEnd"/>
+      <w:r>
+        <w:t>(f)(a) + 146</w:t>
       </w:r>
       <w:r>
         <w:rPr>
@@ -2276,7 +2513,15 @@
     </w:p>
     <w:p>
       <w:r>
-        <w:t xml:space="preserve">Gute Beobachter werden die eine oder andere Bisonherde sehen können, die gemütlich grasend durch das Grasmeer ziehen. </w:t>
+        <w:t xml:space="preserve">Gute Beobachter </w:t>
+      </w:r>
+      <w:proofErr w:type="gramStart"/>
+      <w:r>
+        <w:t>werden</w:t>
+      </w:r>
+      <w:proofErr w:type="gramEnd"/>
+      <w:r>
+        <w:t xml:space="preserve"> die eine oder andere Bisonherde sehen können, die gemütlich grasend durch das Grasmeer ziehen. </w:t>
       </w:r>
     </w:p>
     <w:p>
@@ -2330,12 +2575,14 @@
         <w:t xml:space="preserve">den Nebelfeldern von </w:t>
       </w:r>
       <w:hyperlink w:anchor="_Karaot" w:history="1">
+        <w:proofErr w:type="spellStart"/>
         <w:r>
           <w:rPr>
             <w:rStyle w:val="Hyperlink"/>
           </w:rPr>
           <w:t>Karaot</w:t>
         </w:r>
+        <w:proofErr w:type="spellEnd"/>
       </w:hyperlink>
       <w:r>
         <w:t xml:space="preserve"> </w:t>
@@ -2344,12 +2591,14 @@
         <w:t xml:space="preserve">befeuchtet, derweil der Nordosten im Einzugsbereich des </w:t>
       </w:r>
       <w:hyperlink w:anchor="_Der_Fluss_durch" w:history="1">
+        <w:proofErr w:type="spellStart"/>
         <w:r>
           <w:rPr>
             <w:rStyle w:val="Hyperlink"/>
           </w:rPr>
           <w:t>Aane</w:t>
         </w:r>
+        <w:proofErr w:type="spellEnd"/>
       </w:hyperlink>
       <w:r>
         <w:t xml:space="preserve"> liegt.</w:t>
@@ -2378,9 +2627,11 @@
       <w:bookmarkEnd w:id="9"/>
       <w:bookmarkEnd w:id="10"/>
       <w:bookmarkEnd w:id="11"/>
+      <w:proofErr w:type="spellStart"/>
       <w:r>
         <w:t>Mirakresch</w:t>
       </w:r>
+      <w:proofErr w:type="spellEnd"/>
       <w:r>
         <w:t>-Gebirge</w:t>
       </w:r>
@@ -2418,12 +2669,14 @@
         <w:t xml:space="preserve"> </w:t>
       </w:r>
       <w:hyperlink w:anchor="_Beyssel/Beyssej" w:history="1">
+        <w:proofErr w:type="spellStart"/>
         <w:r>
           <w:rPr>
             <w:rStyle w:val="Hyperlink"/>
           </w:rPr>
           <w:t>Beyssel</w:t>
         </w:r>
+        <w:proofErr w:type="spellEnd"/>
       </w:hyperlink>
       <w:r>
         <w:t xml:space="preserve">, der </w:t>
@@ -2449,12 +2702,14 @@
         <w:t xml:space="preserve">ins </w:t>
       </w:r>
       <w:hyperlink w:anchor="_Beyssel/Beyssej" w:history="1">
+        <w:proofErr w:type="spellStart"/>
         <w:r>
           <w:rPr>
             <w:rStyle w:val="Hyperlink"/>
           </w:rPr>
           <w:t>Bleimeer</w:t>
         </w:r>
+        <w:proofErr w:type="spellEnd"/>
       </w:hyperlink>
       <w:r>
         <w:t xml:space="preserve"> mündet, </w:t>
@@ -2513,11 +2768,21 @@
         <w:t>beständige</w:t>
       </w:r>
       <w:r>
-        <w:t xml:space="preserve"> Erosion durch das Bleimeer und das </w:t>
-      </w:r>
+        <w:t xml:space="preserve"> Erosion durch das </w:t>
+      </w:r>
+      <w:proofErr w:type="spellStart"/>
+      <w:r>
+        <w:t>Bleimeer</w:t>
+      </w:r>
+      <w:proofErr w:type="spellEnd"/>
+      <w:r>
+        <w:t xml:space="preserve"> und das </w:t>
+      </w:r>
+      <w:proofErr w:type="spellStart"/>
       <w:r>
         <w:t>Seeklima</w:t>
       </w:r>
+      <w:proofErr w:type="spellEnd"/>
       <w:r>
         <w:t>.</w:t>
       </w:r>
@@ -2530,25 +2795,58 @@
         <w:t xml:space="preserve"> </w:t>
       </w:r>
       <w:r>
-        <w:t>wobei einige reichhaltige Eisenadern bekannt sind. Weiters finden sich unter dem Gebirge auch einzelne große Edelmetalladern, die gehäuft um die Schwefelkristallvorkommen unter der Zwergenstadt Sulf</w:t>
+        <w:t xml:space="preserve">wobei einige reichhaltige Eisenadern bekannt sind. Weiters finden sich unter dem Gebirge auch einzelne große Edelmetalladern, die gehäuft um die Schwefelkristallvorkommen unter der </w:t>
+      </w:r>
+      <w:proofErr w:type="spellStart"/>
+      <w:r>
+        <w:t>Zwergenstadt</w:t>
+      </w:r>
+      <w:proofErr w:type="spellEnd"/>
+      <w:r>
+        <w:t xml:space="preserve"> </w:t>
+      </w:r>
+      <w:proofErr w:type="spellStart"/>
+      <w:r>
+        <w:t>Sulf</w:t>
       </w:r>
       <w:r>
         <w:rPr>
           <w:rFonts w:ascii="Times New Roman" w:eastAsia="Times New Roman" w:hAnsi="Times New Roman" w:cs="Times New Roman"/>
         </w:rPr>
-        <w:t>ūr auftreten.</w:t>
-      </w:r>
+        <w:t>ūr</w:t>
+      </w:r>
+      <w:proofErr w:type="spellEnd"/>
       <w:r>
         <w:rPr>
           <w:rFonts w:ascii="Times New Roman" w:eastAsia="Times New Roman" w:hAnsi="Times New Roman" w:cs="Times New Roman"/>
         </w:rPr>
+        <w:t xml:space="preserve"> auftreten.</w:t>
+      </w:r>
+      <w:r>
+        <w:rPr>
+          <w:rFonts w:ascii="Times New Roman" w:eastAsia="Times New Roman" w:hAnsi="Times New Roman" w:cs="Times New Roman"/>
+        </w:rPr>
         <w:t xml:space="preserve"> Zwar bekannt, aber wegen schwieriger Verarbeitung der gewonnenen Erze nur in geringem Maße ausgebeutet sind mächtige Flöze von stark nickelhaltigem Eisenoxid im südlicheren Teil des Gebirges. Nicht bekannt hingegen </w:t>
       </w:r>
       <w:r>
         <w:rPr>
           <w:rFonts w:ascii="Times New Roman" w:eastAsia="Times New Roman" w:hAnsi="Times New Roman" w:cs="Times New Roman"/>
         </w:rPr>
-        <w:t>ist die Tatsache, dass sich im nördlichen Teil des Gebirges an diversen Stellen seltene Metalle in interessanten Mengen bei relativ niedrigem Aufwand abbauen lassen, unter anderem auch Niob.</w:t>
+        <w:t xml:space="preserve">ist die Tatsache, dass sich im nördlichen Teil des Gebirges an diversen Stellen seltene Metalle in interessanten Mengen </w:t>
+      </w:r>
+      <w:proofErr w:type="gramStart"/>
+      <w:r>
+        <w:rPr>
+          <w:rFonts w:ascii="Times New Roman" w:eastAsia="Times New Roman" w:hAnsi="Times New Roman" w:cs="Times New Roman"/>
+        </w:rPr>
+        <w:t>bei relativ</w:t>
+      </w:r>
+      <w:proofErr w:type="gramEnd"/>
+      <w:r>
+        <w:rPr>
+          <w:rFonts w:ascii="Times New Roman" w:eastAsia="Times New Roman" w:hAnsi="Times New Roman" w:cs="Times New Roman"/>
+        </w:rPr>
+        <w:t xml:space="preserve"> niedrigem Aufwand abbauen lassen, unter anderem auch Niob.</w:t>
       </w:r>
     </w:p>
     <w:p>
@@ -2603,387 +2901,528 @@
     </w:p>
     <w:p>
       <w:pPr>
+        <w:pStyle w:val="berschrift3"/>
+      </w:pPr>
+      <w:r>
+        <w:lastRenderedPageBreak/>
+        <w:t>Nördliche Ausläufer</w:t>
+      </w:r>
+    </w:p>
+    <w:p>
+      <w:r>
+        <w:t xml:space="preserve">In Richtung Norden erstreckt sich das </w:t>
+      </w:r>
+      <w:proofErr w:type="spellStart"/>
+      <w:r>
+        <w:t>Mirakresch</w:t>
+      </w:r>
+      <w:proofErr w:type="spellEnd"/>
+      <w:r>
+        <w:t xml:space="preserve">-Gebirge noch weit über den Punkt hinaus, an dem es sich mit dem Sandsteingebirge aus dem Osten vereinigt - also weit über die nördlichen Ausläufer des </w:t>
+      </w:r>
+      <w:proofErr w:type="spellStart"/>
+      <w:r>
+        <w:t>Einhornwaldes</w:t>
+      </w:r>
+      <w:proofErr w:type="spellEnd"/>
+      <w:r>
+        <w:t xml:space="preserve"> hinaus.</w:t>
+      </w:r>
+    </w:p>
+    <w:p>
+      <w:r>
+        <w:t>Allerdings verlieren die Berge zusehends an Höhe, was auch damit zusammenhängt, dass sie sich von Süden her einem Nebenmeer des Bleimeeres annähern.</w:t>
+      </w:r>
+    </w:p>
+    <w:p>
+      <w:r>
+        <w:t>Durch die nördliche Lage kam zu der langen Zeit der Abschleifung durch Wind und Meer noch die Bildung von Flächengletschern auf den Bergrücken hinzu, die dort eine einzigartige Fjordküste geschaffen haben, die auf ihre Weise auch ohne Magieanwendung zu verzaubern weiß.</w:t>
+      </w:r>
+    </w:p>
+    <w:p>
+      <w:r>
+        <w:t xml:space="preserve">In diesem nördlichsten Gebirgsabschnitt wohnen verstreut in kleinen und kleinsten Siedlungen einige </w:t>
+      </w:r>
+      <w:proofErr w:type="spellStart"/>
+      <w:r>
+        <w:t>Großhornfaunstämme</w:t>
+      </w:r>
+      <w:proofErr w:type="spellEnd"/>
+      <w:r>
+        <w:t xml:space="preserve"> nahezu isoliert vom Rest der Welt. Nebst der Schafzucht und dem Anbau von Gerste in den diversen, durch die Gletscher geschaffenen Trogtälern, leben sie von der Fischerei in den Fjorden und Meeresbuchten, die die tieferen Tallagen überfluten. Es herrscht regional ein intensiver Austausch zwischen den einzelnen Dörfern und Stämmen, der zwar grundlegend friedlicher Natur ist, bei Streitigkeiten aber schnell in einem Blutbad enden kann.</w:t>
+      </w:r>
+    </w:p>
+    <w:p>
+      <w:r>
+        <w:t xml:space="preserve">Hier unterscheiden sich die hier lebenden nördlichen Großhornfaune deutlich von ihren weiter südlich und östlich lebenden Artgenossen, und kommen eher nach den ebenfalls in dieser Gegend verstreut in Stämmen lebenden </w:t>
+      </w:r>
+      <w:proofErr w:type="spellStart"/>
+      <w:r>
+        <w:t>Minotauren</w:t>
+      </w:r>
+      <w:proofErr w:type="spellEnd"/>
+      <w:r>
+        <w:t xml:space="preserve">, mit denen sich die Faune seit Ewigkeiten aus schon längst vergessenen Gründen bekriegen. Dabei greifen die Faune allerdings eher selten die </w:t>
+      </w:r>
+      <w:proofErr w:type="spellStart"/>
+      <w:r>
+        <w:t>Minotauren</w:t>
+      </w:r>
+      <w:proofErr w:type="spellEnd"/>
+      <w:r>
+        <w:t xml:space="preserve"> an, sondern verteidigen sich mehr oder minder offensiv. Seit der letzten Angriffswelle vor fünf Jahren, die die Faune nach erfolgreicher Abwehr zu den </w:t>
+      </w:r>
+      <w:proofErr w:type="spellStart"/>
+      <w:r>
+        <w:t>Minotauren</w:t>
+      </w:r>
+      <w:proofErr w:type="spellEnd"/>
+      <w:r>
+        <w:t xml:space="preserve"> trugen, wo in einem entsetzlichen Gemetzel beide Seiten der Schlacht sich fast völlig ausradierten, fällt vor allem die Passivität der </w:t>
+      </w:r>
+      <w:proofErr w:type="spellStart"/>
+      <w:r>
+        <w:t>Minotauren</w:t>
+      </w:r>
+      <w:proofErr w:type="spellEnd"/>
+      <w:r>
+        <w:t xml:space="preserve"> auf, die seitdem keine einzige Offensive mehr gestartet haben.</w:t>
+      </w:r>
+    </w:p>
+    <w:p>
+      <w:r>
+        <w:t xml:space="preserve">Die Meinungen über die Gründe dahinter gehen unter den Faunen weit auseinander, und reichen davon, dass die </w:t>
+      </w:r>
+      <w:proofErr w:type="spellStart"/>
+      <w:r>
+        <w:t>Minotauren</w:t>
+      </w:r>
+      <w:proofErr w:type="spellEnd"/>
+      <w:r>
+        <w:t xml:space="preserve"> endlich friedlich geworden seien, darüber, dass sie ausgestorben seien oder selbst gerade andere Probleme hätten, bis hin dazu, dass sie gerade die größte Offensive aller Zeiten vorbereiten. Insbesondere letztere Meinung wird davon genährt, dass noch kein einziges Schiff, dass mit Kundschaftern in Richtung der </w:t>
+      </w:r>
+      <w:proofErr w:type="spellStart"/>
+      <w:r>
+        <w:t>Minotauren</w:t>
+      </w:r>
+      <w:proofErr w:type="spellEnd"/>
+      <w:r>
+        <w:t xml:space="preserve"> ausgesandt wurde, zurückgekehrt ist, und sich auch Berichte über verschwundene Fischer und Walfänger in jüngster Zeit mehren.</w:t>
+      </w:r>
+    </w:p>
+    <w:p>
+      <w:r>
+        <w:t xml:space="preserve">Völlig unbeachtet von all diesen Wirren liegt in einem der südlicheren Täler dieses nördlichsten Gebirgsabschnitts ein Schloss, dessen weitläufige Ländereien sich über das gesamte Tal bis hinauf zum Gletscher erstrecken. Das Schloss mit dem Namen </w:t>
+      </w:r>
+      <w:proofErr w:type="spellStart"/>
+      <w:r>
+        <w:t>Padtummnoksa</w:t>
+      </w:r>
+      <w:proofErr w:type="spellEnd"/>
+      <w:r>
+        <w:t xml:space="preserve"> ist seit Ewigkeiten bereits als Schule genutzt. Da hier Kinder nahezu aller Stämme der Umgebung unterrichtet werden, ist der Hafen des Schlosses auch häufiger Ort von Zusammenkünften der verschiedenen Stämme.</w:t>
+      </w:r>
+    </w:p>
+    <w:p/>
+    <w:p>
+      <w:pPr>
         <w:pStyle w:val="berschrift2"/>
       </w:pPr>
       <w:r>
+        <w:t>Z</w:t>
+      </w:r>
+      <w:r>
+        <w:t xml:space="preserve">wischen Skraane, dem </w:t>
+      </w:r>
+      <w:proofErr w:type="spellStart"/>
+      <w:r>
+        <w:t>Aane</w:t>
+      </w:r>
+      <w:proofErr w:type="spellEnd"/>
+      <w:r>
+        <w:t xml:space="preserve"> und dem Grasmeer</w:t>
+      </w:r>
+    </w:p>
+    <w:p>
+      <w:pPr>
+        <w:pStyle w:val="berschrift3"/>
+      </w:pPr>
+      <w:r>
+        <w:t>Landschaft</w:t>
+      </w:r>
+    </w:p>
+    <w:p>
+      <w:r>
+        <w:t>Ein von kleinen Kiefer- und Birkenwäldern geprägte</w:t>
+      </w:r>
+      <w:r>
+        <w:t>r,</w:t>
+      </w:r>
+      <w:r>
+        <w:t xml:space="preserve"> </w:t>
+      </w:r>
+      <w:r>
+        <w:t>hügeliger Landstrich</w:t>
+      </w:r>
+      <w:r>
+        <w:t>, fast schon eine Idylle</w:t>
+      </w:r>
+      <w:r>
+        <w:t>, die im Norden vo</w:t>
+      </w:r>
+      <w:r>
+        <w:t xml:space="preserve">m </w:t>
+      </w:r>
+      <w:hyperlink w:anchor="_Der_Fluss_durch" w:history="1">
+        <w:proofErr w:type="spellStart"/>
+        <w:r>
+          <w:rPr>
+            <w:rStyle w:val="Hyperlink"/>
+          </w:rPr>
+          <w:t>Aane</w:t>
+        </w:r>
+        <w:proofErr w:type="spellEnd"/>
+      </w:hyperlink>
+      <w:r>
+        <w:t xml:space="preserve"> begrenzt wird. </w:t>
+      </w:r>
+    </w:p>
+    <w:p>
+      <w:r>
+        <w:t xml:space="preserve">Im Westen endet diese </w:t>
+      </w:r>
+      <w:r>
+        <w:t>Gegend</w:t>
+      </w:r>
+      <w:r>
+        <w:t xml:space="preserve"> in den buckeligen Ausläufern des Südwestzipfels des Sandsteingebirges</w:t>
+      </w:r>
+      <w:r>
+        <w:t xml:space="preserve"> nördlich von </w:t>
+      </w:r>
+      <w:hyperlink w:anchor="_Skraane" w:history="1">
+        <w:r>
+          <w:rPr>
+            <w:rStyle w:val="Hyperlink"/>
+          </w:rPr>
+          <w:t>Skraane</w:t>
+        </w:r>
+      </w:hyperlink>
+      <w:r>
+        <w:t xml:space="preserve">, im Süden an einer einst scharfen Kante, die sich etwa zehn Kilometer südwestlich </w:t>
+      </w:r>
+      <w:r>
+        <w:t xml:space="preserve">Skraane </w:t>
+      </w:r>
+      <w:r>
+        <w:t xml:space="preserve">von über eine Strecke von einem Kilometer ausbildet, und dann etwa </w:t>
+      </w:r>
+      <w:r>
+        <w:t>200</w:t>
+      </w:r>
+      <w:r>
+        <w:t xml:space="preserve"> Kilometer nach Westen verläuft und dabei konstant eine Höhe von etwa zehn Meter hat. Nach Osten hin läuft die Ebene zwischen Fluss und Kante keilförmig zu und geht sanft in den Küstenstreifen über.</w:t>
+      </w:r>
+      <w:r>
+        <w:t xml:space="preserve"> Ziemlich genau an der Keilspitze liegt Skraane.</w:t>
+      </w:r>
+    </w:p>
+    <w:p>
+      <w:r>
         <w:lastRenderedPageBreak/>
-        <w:t>Z</w:t>
-      </w:r>
-      <w:r>
-        <w:t xml:space="preserve">wischen Skraane, dem </w:t>
-      </w:r>
+        <w:t>Der Landstrich</w:t>
+      </w:r>
+      <w:r>
+        <w:t xml:space="preserve"> ist mit vielen kleinen Seen und Tümpeln besprenkelt, ebenso wie mit kleinen und kleinsten Dörfern, die primär von der Landwirtschaft leben und darüber hinaus einen Teil der Skraaner Versorgung mit Lebensmitteln sicherstellen.</w:t>
+      </w:r>
+    </w:p>
+    <w:p>
+      <w:pPr>
+        <w:pStyle w:val="berschrift3"/>
+      </w:pPr>
+      <w:r>
+        <w:t>Flora &amp; Fauna</w:t>
+      </w:r>
+    </w:p>
+    <w:p>
+      <w:r>
+        <w:t xml:space="preserve">Die Pflanzenbestände sind geprägt von der Nähe zum </w:t>
+      </w:r>
+      <w:hyperlink w:anchor="_Die_See_vor" w:history="1">
+        <w:r>
+          <w:rPr>
+            <w:rStyle w:val="Hyperlink"/>
+          </w:rPr>
+          <w:t>Meer</w:t>
+        </w:r>
+      </w:hyperlink>
+      <w:r>
+        <w:t xml:space="preserve"> und dem allgemein eher trockenen Klima </w:t>
+      </w:r>
+      <w:hyperlink w:anchor="_Skraane" w:history="1">
+        <w:proofErr w:type="spellStart"/>
+        <w:r>
+          <w:rPr>
+            <w:rStyle w:val="Hyperlink"/>
+          </w:rPr>
+          <w:t>Skraanes</w:t>
+        </w:r>
+        <w:proofErr w:type="spellEnd"/>
+      </w:hyperlink>
+      <w:r>
+        <w:t>. So herrschen in den Wäldern Birken und Kiefern vor, und einige der unbewaldeten Flächen sind mit Heidekraut bewachsen. Trotz dem eher nährstoffarmen Boden ist ertragreicher Ackerbau mit ein wenig Geschick möglich.</w:t>
+      </w:r>
+    </w:p>
+    <w:p>
+      <w:r>
+        <w:t>In den Wäldern gibt es abseits der in Nordeuropa auffindbaren Tiere auch vereinzelt umherstreifende Bären und das eine oder andere Rudel Wölfe. Katzen sind eher selten.</w:t>
+      </w:r>
+    </w:p>
+    <w:p>
+      <w:r>
+        <w:t xml:space="preserve">Auf den Heiden streifen wilde Schafe und Ziegen umher, ebenso findet man Nagetiere. Das Auftreten von Ratten ist nicht bekannt. </w:t>
+      </w:r>
+    </w:p>
+    <w:p>
+      <w:r>
+        <w:t>Die Tümpel sind weithin bekannt für ihre großen Frosch- und Libellenpopulationen.</w:t>
+      </w:r>
+    </w:p>
+    <w:p>
+      <w:pPr>
+        <w:pStyle w:val="berschrift3"/>
+      </w:pPr>
+      <w:r>
+        <w:t>Gesellschaft</w:t>
+      </w:r>
+    </w:p>
+    <w:p>
+      <w:r>
+        <w:t>In d</w:t>
+      </w:r>
+      <w:r>
+        <w:t>iesem</w:t>
+      </w:r>
+      <w:r>
+        <w:t xml:space="preserve"> </w:t>
+      </w:r>
+      <w:r>
+        <w:t>Landstrich</w:t>
+      </w:r>
+      <w:r>
+        <w:t xml:space="preserve"> leben überwiegend Menschen, </w:t>
+      </w:r>
+      <w:hyperlink w:anchor="_Skraane" w:history="1">
+        <w:r>
+          <w:rPr>
+            <w:rStyle w:val="Hyperlink"/>
+          </w:rPr>
+          <w:t>Skraane</w:t>
+        </w:r>
+      </w:hyperlink>
+      <w:r>
+        <w:t xml:space="preserve"> ist die einzige Ansiedlung in der Gegend, in der mehr als 200 Personen leben. In der Regel findet man in menschlichen Ansiedlungen keine Vertreter anderer vernunftbegabten Arten. Diese leben in der Regel in ihren eigenen Dörfern, in denen auch niemand Andersartiges lebt. </w:t>
+      </w:r>
+    </w:p>
+    <w:p>
+      <w:r>
+        <w:t>Hintergrund ist, dass die Dorfgemeinschaften dazu tendieren, Andersartige auszugrenzen, ohne dass es der Dorfgemeinschaft wirklich auffällt oder tatsächlich böser Wille oder Absicht dahintersteht.</w:t>
+      </w:r>
+    </w:p>
+    <w:p>
+      <w:r>
+        <w:t>Die Dörfer organisieren sich im Allgemeinen selbst und stehen in der Regel nur über den Verkauf von Lebensmitteln in Verbindung mit Skraane – die Stadt könnte auch genauso gut nicht existieren. Die meisten Einwohner sind Bauern, einige wenige aber auch Hirten und Jäger. Allgemein herrscht eine gewisse Frömmigkeit, die sich u. a. in der Präsenz von Sakralbauten in der Dorfmitte ausdrückt. Der Glaube ist derselbe, wie in Skraane. Es ist aber ein eher liberaler Standpunkt zum Glauben, Andersdenkende werden, sofern sie nicht zum allgemeinen Ärgernis werden, nicht verfolgt.</w:t>
+      </w:r>
+    </w:p>
+    <w:p>
+      <w:pPr>
+        <w:pStyle w:val="berschrift3"/>
+      </w:pPr>
+      <w:r>
+        <w:t xml:space="preserve">Infrastruktur </w:t>
+      </w:r>
+    </w:p>
+    <w:p>
+      <w:r>
+        <w:t xml:space="preserve">Es gibt eine befestigte Straße am südlichen </w:t>
+      </w:r>
+      <w:r>
+        <w:t>U</w:t>
+      </w:r>
+      <w:r>
+        <w:t>fer</w:t>
+      </w:r>
+      <w:r>
+        <w:t xml:space="preserve"> des </w:t>
+      </w:r>
+      <w:hyperlink w:anchor="_Der_Fluss_durch" w:history="1">
+        <w:proofErr w:type="spellStart"/>
+        <w:r>
+          <w:rPr>
+            <w:rStyle w:val="Hyperlink"/>
+          </w:rPr>
+          <w:t>Aane</w:t>
+        </w:r>
+        <w:proofErr w:type="spellEnd"/>
+      </w:hyperlink>
+      <w:r>
+        <w:t xml:space="preserve">, die irgendwann vom </w:t>
+      </w:r>
+      <w:r>
+        <w:t>Fluss</w:t>
+      </w:r>
+      <w:r>
+        <w:t xml:space="preserve"> </w:t>
+      </w:r>
+      <w:proofErr w:type="gramStart"/>
+      <w:r>
+        <w:t>weg relativ</w:t>
+      </w:r>
+      <w:proofErr w:type="gramEnd"/>
+      <w:r>
+        <w:t xml:space="preserve"> geradlinig nach Westen führt, derweil der Fluss nach Norden abknickt, mit den Gebirgsausläufern kommend. Von den restlichen Wegen sind nur die wenigsten Straßen i. d. S., dass man sie mit Fuhrwerken befahren kann.</w:t>
+      </w:r>
+    </w:p>
+    <w:p>
+      <w:r>
+        <w:t xml:space="preserve">Der </w:t>
+      </w:r>
+      <w:proofErr w:type="spellStart"/>
       <w:r>
         <w:t>Aane</w:t>
       </w:r>
-      <w:r>
-        <w:t xml:space="preserve"> und dem Grasmeer</w:t>
-      </w:r>
-    </w:p>
-    <w:p>
-      <w:pPr>
-        <w:pStyle w:val="berschrift3"/>
-      </w:pPr>
-      <w:r>
-        <w:t>Landschaft</w:t>
-      </w:r>
-    </w:p>
-    <w:p>
-      <w:r>
-        <w:t>Ein von kleinen Kiefer- und Birkenwäldern geprägte</w:t>
-      </w:r>
-      <w:r>
-        <w:t>r,</w:t>
-      </w:r>
-      <w:r>
-        <w:t xml:space="preserve"> </w:t>
-      </w:r>
-      <w:r>
-        <w:t>hügeliger Landstrich</w:t>
-      </w:r>
-      <w:r>
-        <w:t>, fast schon eine Idylle</w:t>
-      </w:r>
-      <w:r>
-        <w:t>, die im Norden vo</w:t>
-      </w:r>
-      <w:r>
-        <w:t xml:space="preserve">m </w:t>
+      <w:proofErr w:type="spellEnd"/>
+      <w:r>
+        <w:t xml:space="preserve"> ist für die ansässige Bevölkerung als Transport- oder Reiseweg i.A. uninteressant</w:t>
+      </w:r>
+      <w:r>
+        <w:t xml:space="preserve">, ebenso die </w:t>
+      </w:r>
+      <w:r>
+        <w:t xml:space="preserve">im Süden der Gegend </w:t>
+      </w:r>
+      <w:r>
+        <w:t>verlaufende Bahnstrecke.</w:t>
+      </w:r>
+      <w:r>
+        <w:t xml:space="preserve"> Der Hauptanteil der auf dieser Strecke erbrachten Fahrten sind Erz- und Kohle-Ganzzüge. Das Ostende dieser Strecke vereinigt sich südlich von </w:t>
+      </w:r>
+      <w:hyperlink w:anchor="_Skraane" w:history="1">
+        <w:r>
+          <w:rPr>
+            <w:rStyle w:val="Hyperlink"/>
+          </w:rPr>
+          <w:t>Skraane</w:t>
+        </w:r>
+      </w:hyperlink>
+      <w:r>
+        <w:t xml:space="preserve"> mit der Strecke aus </w:t>
+      </w:r>
+      <w:hyperlink w:anchor="_Oosend" w:history="1">
+        <w:r>
+          <w:rPr>
+            <w:rStyle w:val="Hyperlink"/>
+          </w:rPr>
+          <w:t>Oosend</w:t>
+        </w:r>
+      </w:hyperlink>
+      <w:r>
+        <w:t>, ihr Verlauf führt sie in einem Abstand von wenigen Kilometern bis einigen hundert Metern zur Bruchkante nach Westen in d</w:t>
+      </w:r>
+      <w:r>
+        <w:t xml:space="preserve">ie </w:t>
+      </w:r>
+      <w:r>
+        <w:t>Gebirg</w:t>
+      </w:r>
+      <w:r>
+        <w:t>sausläufer</w:t>
+      </w:r>
+      <w:r>
+        <w:t xml:space="preserve">, </w:t>
+      </w:r>
+      <w:r>
+        <w:t>die</w:t>
+      </w:r>
+      <w:r>
+        <w:t xml:space="preserve"> diese Gegend nach Westen abschließ</w:t>
+      </w:r>
+      <w:r>
+        <w:t>en</w:t>
+      </w:r>
+      <w:r>
+        <w:t>.</w:t>
+      </w:r>
+    </w:p>
+    <w:p>
+      <w:r>
+        <w:t>Der Bruch im Süden stellt eine natürliche Barriere dar, die niemand der ansässigen Bevölkerung überschreitet – nicht zuletzt, weil südlich des Bruchs ausschließlich Gras ist, und das, soweit das Auge reicht und die Bruchkante eine Steigung von etwa 70° hat.</w:t>
+      </w:r>
+    </w:p>
+    <w:p>
+      <w:pPr>
+        <w:pStyle w:val="berschrift2"/>
+      </w:pPr>
+      <w:r>
+        <w:t xml:space="preserve">Nördliches und Östliches Umland von </w:t>
+      </w:r>
+      <w:r>
+        <w:t>Skraane</w:t>
+      </w:r>
+    </w:p>
+    <w:p>
+      <w:r>
+        <w:t>Alles in allem gibt es bis auf Details keine Unterschiede zur zuvor beschriebenen Region.</w:t>
+      </w:r>
+      <w:r>
+        <w:t xml:space="preserve"> Lediglich </w:t>
+      </w:r>
+      <w:r>
+        <w:t>wird der Hauptanteil</w:t>
+      </w:r>
+      <w:r>
+        <w:t xml:space="preserve"> der Bevölkerung</w:t>
+      </w:r>
+      <w:r>
+        <w:t xml:space="preserve">, wie </w:t>
+      </w:r>
+      <w:r>
+        <w:t>an den meisten anderen Orten in der Region</w:t>
+      </w:r>
+      <w:r>
+        <w:t xml:space="preserve"> auch</w:t>
+      </w:r>
+      <w:r>
+        <w:t>,</w:t>
+      </w:r>
+      <w:r>
+        <w:t xml:space="preserve"> von </w:t>
+      </w:r>
+      <w:hyperlink w:anchor="_Großhornfaun" w:history="1">
+        <w:r>
+          <w:rPr>
+            <w:rStyle w:val="Hyperlink"/>
+          </w:rPr>
+          <w:t>Großhornfaunen</w:t>
+        </w:r>
+      </w:hyperlink>
+      <w:r>
+        <w:t xml:space="preserve"> gestellt.</w:t>
+      </w:r>
+    </w:p>
+    <w:p>
+      <w:r>
+        <w:t xml:space="preserve">Es sei angemerkt, dass entlang des Nordufers des </w:t>
       </w:r>
       <w:hyperlink w:anchor="_Der_Fluss_durch" w:history="1">
+        <w:proofErr w:type="spellStart"/>
         <w:r>
           <w:rPr>
             <w:rStyle w:val="Hyperlink"/>
           </w:rPr>
           <w:t>Aane</w:t>
         </w:r>
-      </w:hyperlink>
-      <w:r>
-        <w:t xml:space="preserve"> begrenzt wird. </w:t>
-      </w:r>
-    </w:p>
-    <w:p>
-      <w:r>
-        <w:t xml:space="preserve">Im Westen endet diese </w:t>
-      </w:r>
-      <w:r>
-        <w:t>Gegend</w:t>
-      </w:r>
-      <w:r>
-        <w:t xml:space="preserve"> in den buckeligen Ausläufern des Südwestzipfels des Sandsteingebirges</w:t>
-      </w:r>
-      <w:r>
-        <w:t xml:space="preserve"> nördlich von </w:t>
-      </w:r>
-      <w:hyperlink w:anchor="_Skraane" w:history="1">
-        <w:r>
-          <w:rPr>
-            <w:rStyle w:val="Hyperlink"/>
-          </w:rPr>
-          <w:t>Skraane</w:t>
-        </w:r>
-      </w:hyperlink>
-      <w:r>
-        <w:t xml:space="preserve">, im Süden an einer einst scharfen Kante, die sich etwa zehn Kilometer südwestlich </w:t>
-      </w:r>
-      <w:r>
-        <w:t xml:space="preserve">Skraane </w:t>
-      </w:r>
-      <w:r>
-        <w:t xml:space="preserve">von über eine Strecke von einem Kilometer ausbildet, und dann etwa </w:t>
-      </w:r>
-      <w:r>
-        <w:t>200</w:t>
-      </w:r>
-      <w:r>
-        <w:t xml:space="preserve"> Kilometer nach Westen verläuft und dabei konstant eine Höhe von etwa zehn Meter hat. Nach Osten hin läuft die Ebene zwischen Fluss und Kante keilförmig zu und geht sanft in den Küstenstreifen über.</w:t>
-      </w:r>
-      <w:r>
-        <w:t xml:space="preserve"> Ziemlich genau an der Keilspitze liegt Skraane.</w:t>
-      </w:r>
-    </w:p>
-    <w:p>
-      <w:r>
-        <w:t>Der Landstrich</w:t>
-      </w:r>
-      <w:r>
-        <w:t xml:space="preserve"> ist mit vielen kleinen Seen und Tümpeln besprenkelt, ebenso wie mit kleinen und kleinsten Dörfern, die primär von der Landwirtschaft leben und darüber hinaus einen Teil der Skraaner Versorgung mit Lebensmitteln sicherstellen.</w:t>
-      </w:r>
-    </w:p>
-    <w:p>
-      <w:pPr>
-        <w:pStyle w:val="berschrift3"/>
-      </w:pPr>
-      <w:r>
-        <w:t>Flora &amp; Fauna</w:t>
-      </w:r>
-    </w:p>
-    <w:p>
-      <w:r>
-        <w:t xml:space="preserve">Die Pflanzenbestände sind geprägt von der Nähe zum </w:t>
-      </w:r>
-      <w:hyperlink w:anchor="_Die_See_vor" w:history="1">
-        <w:r>
-          <w:rPr>
-            <w:rStyle w:val="Hyperlink"/>
-          </w:rPr>
-          <w:t>Meer</w:t>
-        </w:r>
-      </w:hyperlink>
-      <w:r>
-        <w:t xml:space="preserve"> und dem allgemein eher trockenen Klima </w:t>
-      </w:r>
-      <w:hyperlink w:anchor="_Skraane" w:history="1">
-        <w:r>
-          <w:rPr>
-            <w:rStyle w:val="Hyperlink"/>
-          </w:rPr>
-          <w:t>Skraanes</w:t>
-        </w:r>
-      </w:hyperlink>
-      <w:r>
-        <w:t>. So herrschen in den Wäldern Birken und Kiefern vor, und einige der unbewaldeten Flächen sind mit Heidekraut bewachsen. Trotz dem eher nährstoffarmen Boden ist ertragreicher Ackerbau mit ein wenig Geschick möglich.</w:t>
-      </w:r>
-    </w:p>
-    <w:p>
-      <w:r>
-        <w:t>In den Wäldern gibt es abseits der in Nordeuropa auffindbaren Tiere auch vereinzelt umherstreifende Bären und das eine oder andere Rudel Wölfe. Katzen sind eher selten.</w:t>
-      </w:r>
-    </w:p>
-    <w:p>
-      <w:r>
-        <w:t xml:space="preserve">Auf den Heiden streifen wilde Schafe und Ziegen umher, ebenso findet man Nagetiere. Das Auftreten von Ratten ist nicht bekannt. </w:t>
-      </w:r>
-    </w:p>
-    <w:p>
-      <w:r>
-        <w:t>Die Tümpel sind weithin bekannt für ihre großen Frosch- und Libellenpopulationen.</w:t>
-      </w:r>
-    </w:p>
-    <w:p>
-      <w:pPr>
-        <w:pStyle w:val="berschrift3"/>
-      </w:pPr>
-      <w:r>
-        <w:t>Gesellschaft</w:t>
-      </w:r>
-    </w:p>
-    <w:p>
-      <w:r>
-        <w:t>In d</w:t>
-      </w:r>
-      <w:r>
-        <w:t>iesem</w:t>
-      </w:r>
-      <w:r>
-        <w:t xml:space="preserve"> </w:t>
-      </w:r>
-      <w:r>
-        <w:t>Landstrich</w:t>
-      </w:r>
-      <w:r>
-        <w:t xml:space="preserve"> leben überwiegend Menschen, </w:t>
-      </w:r>
-      <w:hyperlink w:anchor="_Skraane" w:history="1">
-        <w:r>
-          <w:rPr>
-            <w:rStyle w:val="Hyperlink"/>
-          </w:rPr>
-          <w:t>Skraane</w:t>
-        </w:r>
-      </w:hyperlink>
-      <w:r>
-        <w:t xml:space="preserve"> ist die einzige Ansiedlung in der Gegend, in der mehr als 200 Personen leben. In der Regel findet man in menschlichen Ansiedlungen keine Vertreter anderer vernunftbegabten Arten. Diese leben in der Regel in ihren eigenen Dörfern, in denen auch niemand Andersartiges lebt. </w:t>
-      </w:r>
-    </w:p>
-    <w:p>
-      <w:r>
-        <w:t>Hintergrund ist, dass die Dorfgemeinschaften dazu tendieren, Andersartige auszugrenzen, ohne dass es der Dorfgemeinschaft wirklich auffällt oder tatsächlich böser Wille oder Absicht dahintersteht.</w:t>
-      </w:r>
-    </w:p>
-    <w:p>
-      <w:r>
-        <w:t>Die Dörfer organisieren sich im Allgemeinen selbst und stehen in der Regel nur über den Verkauf von Lebensmitteln in Verbindung mit Skraane – die Stadt könnte auch genauso gut nicht existieren. Die meisten Einwohner sind Bauern, einige wenige aber auch Hirten und Jäger. Allgemein herrscht eine gewisse Frömmigkeit, die sich u. a. in der Präsenz von Sakralbauten in der Dorfmitte ausdrückt. Der Glaube ist derselbe, wie in Skraane. Es ist aber ein eher liberaler Standpunkt zum Glauben, Andersdenkende werden, sofern sie nicht zum allgemeinen Ärgernis werden, nicht verfolgt.</w:t>
-      </w:r>
-    </w:p>
-    <w:p>
-      <w:pPr>
-        <w:pStyle w:val="berschrift3"/>
-      </w:pPr>
-      <w:r>
-        <w:t xml:space="preserve">Infrastruktur </w:t>
-      </w:r>
-    </w:p>
-    <w:p>
-      <w:r>
-        <w:t xml:space="preserve">Es gibt eine befestigte Straße am südlichen </w:t>
-      </w:r>
-      <w:r>
-        <w:t>U</w:t>
-      </w:r>
-      <w:r>
-        <w:t>fer</w:t>
-      </w:r>
-      <w:r>
-        <w:t xml:space="preserve"> des </w:t>
-      </w:r>
-      <w:hyperlink w:anchor="_Der_Fluss_durch" w:history="1">
-        <w:r>
-          <w:rPr>
-            <w:rStyle w:val="Hyperlink"/>
-          </w:rPr>
-          <w:t>Aane</w:t>
-        </w:r>
-      </w:hyperlink>
-      <w:r>
-        <w:t xml:space="preserve">, die irgendwann vom </w:t>
-      </w:r>
-      <w:r>
-        <w:t>Fluss</w:t>
-      </w:r>
-      <w:r>
-        <w:t xml:space="preserve"> </w:t>
-      </w:r>
-      <w:r>
-        <w:t>weg relativ geradlinig nach Westen führt, derweil der Fluss nach Norden abknickt, mit den Gebirgsausläufern kommend. Von den restlichen Wegen sind nur die wenigsten Straßen i. d. S., dass man sie mit Fuhrwerken befahren kann.</w:t>
-      </w:r>
-    </w:p>
-    <w:p>
-      <w:r>
-        <w:t xml:space="preserve">Der </w:t>
-      </w:r>
-      <w:r>
-        <w:t>Aane</w:t>
-      </w:r>
-      <w:r>
-        <w:t xml:space="preserve"> ist für die ansässige Bevölkerung als Transport- oder Reiseweg i.A. uninteressant</w:t>
-      </w:r>
-      <w:r>
-        <w:t xml:space="preserve">, ebenso die </w:t>
-      </w:r>
-      <w:r>
-        <w:t xml:space="preserve">im Süden der Gegend </w:t>
-      </w:r>
-      <w:r>
-        <w:t>verlaufende Bahnstrecke.</w:t>
-      </w:r>
-      <w:r>
-        <w:t xml:space="preserve"> Der Hauptanteil der auf dieser Strecke erbrachten Fahrten sind Erz- und Kohle-Ganzzüge. Das Ostende dieser Strecke vereinigt sich südlich von </w:t>
-      </w:r>
-      <w:hyperlink w:anchor="_Skraane" w:history="1">
-        <w:r>
-          <w:rPr>
-            <w:rStyle w:val="Hyperlink"/>
-          </w:rPr>
-          <w:t>Skraane</w:t>
-        </w:r>
-      </w:hyperlink>
-      <w:r>
-        <w:t xml:space="preserve"> mit der Strecke aus </w:t>
-      </w:r>
-      <w:hyperlink w:anchor="_Oosend" w:history="1">
-        <w:r>
-          <w:rPr>
-            <w:rStyle w:val="Hyperlink"/>
-          </w:rPr>
-          <w:t>Oosend</w:t>
-        </w:r>
-      </w:hyperlink>
-      <w:r>
-        <w:t>, ihr Verlauf führt sie in einem Abstand von wenigen Kilometern bis einigen hundert Metern zur Bruchkante nach Westen in d</w:t>
-      </w:r>
-      <w:r>
-        <w:t xml:space="preserve">ie </w:t>
-      </w:r>
-      <w:r>
-        <w:t>Gebirg</w:t>
-      </w:r>
-      <w:r>
-        <w:t>sausläufer</w:t>
-      </w:r>
-      <w:r>
-        <w:t xml:space="preserve">, </w:t>
-      </w:r>
-      <w:r>
-        <w:t>die</w:t>
-      </w:r>
-      <w:r>
-        <w:t xml:space="preserve"> diese Gegend nach Westen abschließ</w:t>
-      </w:r>
-      <w:r>
-        <w:t>en</w:t>
-      </w:r>
-      <w:r>
-        <w:t>.</w:t>
-      </w:r>
-    </w:p>
-    <w:p>
-      <w:r>
-        <w:lastRenderedPageBreak/>
-        <w:t>Der Bruch im Süden stellt eine natürliche Barriere dar, die niemand der ansässigen Bevölkerung überschreitet – nicht zuletzt, weil südlich des Bruchs ausschließlich Gras ist, und das, soweit das Auge reicht und die Bruchkante eine Steigung von etwa 70° hat.</w:t>
-      </w:r>
-    </w:p>
-    <w:p>
-      <w:pPr>
-        <w:pStyle w:val="berschrift2"/>
-      </w:pPr>
-      <w:r>
-        <w:t xml:space="preserve">Nördliches und Östliches Umland von </w:t>
-      </w:r>
-      <w:r>
-        <w:t>Skraane</w:t>
-      </w:r>
-    </w:p>
-    <w:p>
-      <w:r>
-        <w:t>Alles in allem gibt es bis auf Details keine Unterschiede zur zuvor beschriebenen Region.</w:t>
-      </w:r>
-      <w:r>
-        <w:t xml:space="preserve"> Lediglich </w:t>
-      </w:r>
-      <w:r>
-        <w:t>wird der Hauptanteil</w:t>
-      </w:r>
-      <w:r>
-        <w:t xml:space="preserve"> der Bevölkerung</w:t>
-      </w:r>
-      <w:r>
-        <w:t xml:space="preserve">, wie </w:t>
-      </w:r>
-      <w:r>
-        <w:t>an den meisten anderen Orten in der Region</w:t>
-      </w:r>
-      <w:r>
-        <w:t xml:space="preserve"> auch</w:t>
-      </w:r>
-      <w:r>
-        <w:t>,</w:t>
-      </w:r>
-      <w:r>
-        <w:t xml:space="preserve"> von </w:t>
-      </w:r>
-      <w:hyperlink w:anchor="_Großhornfaun" w:history="1">
-        <w:r>
-          <w:rPr>
-            <w:rStyle w:val="Hyperlink"/>
-          </w:rPr>
-          <w:t>Großhornfaunen</w:t>
-        </w:r>
-      </w:hyperlink>
-      <w:r>
-        <w:t xml:space="preserve"> gestellt.</w:t>
-      </w:r>
-    </w:p>
-    <w:p>
-      <w:r>
-        <w:t xml:space="preserve">Es sei angemerkt, dass entlang des Nordufers des </w:t>
-      </w:r>
-      <w:hyperlink w:anchor="_Der_Fluss_durch" w:history="1">
-        <w:r>
-          <w:rPr>
-            <w:rStyle w:val="Hyperlink"/>
-          </w:rPr>
-          <w:t>Aane</w:t>
-        </w:r>
+        <w:proofErr w:type="spellEnd"/>
       </w:hyperlink>
       <w:r>
         <w:t xml:space="preserve"> eine Bahnstrecke verläuft, die dem </w:t>
@@ -3001,9 +3440,12 @@
       </w:pPr>
       <w:bookmarkStart w:id="12" w:name="_Karaot"/>
       <w:bookmarkEnd w:id="12"/>
-      <w:r>
+      <w:proofErr w:type="spellStart"/>
+      <w:r>
+        <w:lastRenderedPageBreak/>
         <w:t>Karaot</w:t>
       </w:r>
+      <w:proofErr w:type="spellEnd"/>
     </w:p>
     <w:p>
       <w:pPr>
@@ -3017,8 +3459,13 @@
       <w:r>
         <w:t xml:space="preserve">Ein Landstrich westlich der Südausläufer des nördlichen Sandsteingebirges. </w:t>
       </w:r>
-      <w:r>
-        <w:t xml:space="preserve">Karaot </w:t>
+      <w:proofErr w:type="spellStart"/>
+      <w:r>
+        <w:t>Karaot</w:t>
+      </w:r>
+      <w:proofErr w:type="spellEnd"/>
+      <w:r>
+        <w:t xml:space="preserve"> </w:t>
       </w:r>
       <w:r>
         <w:t xml:space="preserve">grenzt </w:t>
@@ -3059,7 +3506,15 @@
         <w:t xml:space="preserve">und in westlicher Richtung an </w:t>
       </w:r>
       <w:r>
-        <w:t>das äußerste Nordostende</w:t>
+        <w:t xml:space="preserve">das </w:t>
+      </w:r>
+      <w:proofErr w:type="spellStart"/>
+      <w:r>
+        <w:t>äußerste</w:t>
+      </w:r>
+      <w:proofErr w:type="spellEnd"/>
+      <w:r>
+        <w:t xml:space="preserve"> Nordostende</w:t>
       </w:r>
       <w:r>
         <w:t xml:space="preserve"> der Sümpfe </w:t>
@@ -3095,12 +3550,14 @@
         <w:t xml:space="preserve"> schließt sich dasselbe </w:t>
       </w:r>
       <w:hyperlink w:anchor="_[Rand-der-Welt-Gebirge]" w:history="1">
+        <w:proofErr w:type="spellStart"/>
         <w:r>
           <w:rPr>
             <w:rStyle w:val="Hyperlink"/>
           </w:rPr>
           <w:t>Mirakresch</w:t>
         </w:r>
+        <w:proofErr w:type="spellEnd"/>
         <w:r>
           <w:rPr>
             <w:rStyle w:val="Hyperlink"/>
@@ -3199,7 +3656,15 @@
         <w:t xml:space="preserve"> bewohnt wird, </w:t>
       </w:r>
       <w:r>
-        <w:t xml:space="preserve">ist Karaot </w:t>
+        <w:t xml:space="preserve">ist </w:t>
+      </w:r>
+      <w:proofErr w:type="spellStart"/>
+      <w:r>
+        <w:t>Karaot</w:t>
+      </w:r>
+      <w:proofErr w:type="spellEnd"/>
+      <w:r>
+        <w:t xml:space="preserve"> </w:t>
       </w:r>
       <w:r>
         <w:t>praktisch unbewohnt. Es</w:t>
@@ -3226,12 +3691,14 @@
         <w:t xml:space="preserve">leblose Einöde wandern: </w:t>
       </w:r>
       <w:hyperlink w:anchor="_Cibāl" w:history="1">
+        <w:proofErr w:type="spellStart"/>
         <w:r>
           <w:rPr>
             <w:rStyle w:val="Hyperlink"/>
           </w:rPr>
           <w:t>Xibāl</w:t>
         </w:r>
+        <w:proofErr w:type="spellEnd"/>
       </w:hyperlink>
       <w:r>
         <w:t>.</w:t>
@@ -3307,12 +3774,14 @@
         <w:t xml:space="preserve">e nach Norden schwenkend ins </w:t>
       </w:r>
       <w:hyperlink w:anchor="_[Rand-der-Welt-Gebirge]" w:history="1">
+        <w:proofErr w:type="spellStart"/>
         <w:r>
           <w:rPr>
             <w:rStyle w:val="Hyperlink"/>
           </w:rPr>
           <w:t>Mirakresch</w:t>
         </w:r>
+        <w:proofErr w:type="spellEnd"/>
         <w:r>
           <w:rPr>
             <w:rStyle w:val="Hyperlink"/>
@@ -3334,9 +3803,11 @@
       <w:r>
         <w:t xml:space="preserve">her aus den Gebirgsausläufern kommend schnurgerade auf das </w:t>
       </w:r>
+      <w:proofErr w:type="spellStart"/>
       <w:r>
         <w:t>Mirakresch</w:t>
       </w:r>
+      <w:proofErr w:type="spellEnd"/>
       <w:r>
         <w:t>-Gebirge</w:t>
       </w:r>
@@ -3353,7 +3824,15 @@
         <w:t xml:space="preserve"> – </w:t>
       </w:r>
       <w:r>
-        <w:t>mitten durch Karaot.</w:t>
+        <w:t xml:space="preserve">mitten durch </w:t>
+      </w:r>
+      <w:proofErr w:type="spellStart"/>
+      <w:r>
+        <w:t>Karaot</w:t>
+      </w:r>
+      <w:proofErr w:type="spellEnd"/>
+      <w:r>
+        <w:t>.</w:t>
       </w:r>
       <w:r>
         <w:t xml:space="preserve"> Unbestätigte</w:t>
@@ -3380,9 +3859,11 @@
       </w:pPr>
       <w:bookmarkStart w:id="13" w:name="_Einhornwald"/>
       <w:bookmarkEnd w:id="13"/>
+      <w:proofErr w:type="spellStart"/>
       <w:r>
         <w:t>Einhornwald</w:t>
       </w:r>
+      <w:proofErr w:type="spellEnd"/>
     </w:p>
     <w:p>
       <w:pPr>
@@ -3417,12 +3898,14 @@
         <w:t xml:space="preserve"> an den Hängen des westlich gelegenen </w:t>
       </w:r>
       <w:hyperlink w:anchor="_[Rand-der-Welt-Gebirge]" w:history="1">
+        <w:proofErr w:type="spellStart"/>
         <w:r>
           <w:rPr>
             <w:rStyle w:val="Hyperlink"/>
           </w:rPr>
           <w:t>Mirakresch</w:t>
         </w:r>
+        <w:proofErr w:type="spellEnd"/>
         <w:r>
           <w:rPr>
             <w:rStyle w:val="Hyperlink"/>
@@ -3440,12 +3923,14 @@
         <w:t xml:space="preserve">. Südlich liegt </w:t>
       </w:r>
       <w:hyperlink w:anchor="_Karaot" w:history="1">
+        <w:proofErr w:type="spellStart"/>
         <w:r>
           <w:rPr>
             <w:rStyle w:val="Hyperlink"/>
           </w:rPr>
           <w:t>Karaot</w:t>
         </w:r>
+        <w:proofErr w:type="spellEnd"/>
       </w:hyperlink>
       <w:r>
         <w:t xml:space="preserve">, östlich das nördliche Sandsteingebirge. </w:t>
@@ -3461,7 +3946,15 @@
     </w:p>
     <w:p>
       <w:r>
-        <w:t>Der Einhornwald ist ein dicht bewachsener Mischwald, im Sommer tiefgrün und im Winter tief verschneit. Aufgrund der Lage zwischen zwei</w:t>
+        <w:t xml:space="preserve">Der </w:t>
+      </w:r>
+      <w:proofErr w:type="spellStart"/>
+      <w:r>
+        <w:t>Einhornwald</w:t>
+      </w:r>
+      <w:proofErr w:type="spellEnd"/>
+      <w:r>
+        <w:t xml:space="preserve"> ist ein dicht bewachsener Mischwald, im Sommer tiefgrün und im Winter tief verschneit. Aufgrund der Lage zwischen zwei</w:t>
       </w:r>
       <w:r>
         <w:t xml:space="preserve"> Gebirgen</w:t>
@@ -3473,12 +3966,14 @@
         <w:t xml:space="preserve">Vereinzelt ragen aber auch – insbesondere von Westen her Bergflanken in den Wald hinein und durchbrechen die Höhenstruktur. Das Land steigt nach Norden hin leicht an, derweil das </w:t>
       </w:r>
       <w:hyperlink w:anchor="_[Rand-der-Welt-Gebirge]" w:history="1">
+        <w:proofErr w:type="spellStart"/>
         <w:r>
           <w:rPr>
             <w:rStyle w:val="Hyperlink"/>
           </w:rPr>
           <w:t>Mirakresch</w:t>
         </w:r>
+        <w:proofErr w:type="spellEnd"/>
         <w:r>
           <w:rPr>
             <w:rStyle w:val="Hyperlink"/>
@@ -3498,86 +3993,115 @@
     </w:p>
     <w:p>
       <w:r>
+        <w:t xml:space="preserve">Es gibt diverse kleine und nicht ganz so kleine Seen im </w:t>
+      </w:r>
+      <w:proofErr w:type="spellStart"/>
+      <w:r>
+        <w:t>Einhornwald</w:t>
+      </w:r>
+      <w:proofErr w:type="spellEnd"/>
+      <w:r>
+        <w:t xml:space="preserve">, sowie zwei </w:t>
+      </w:r>
+      <w:r>
+        <w:t xml:space="preserve">kleine </w:t>
+      </w:r>
+      <w:r>
+        <w:t>Flüsse</w:t>
+      </w:r>
+      <w:r>
+        <w:t>, fast Bäche</w:t>
+      </w:r>
+      <w:r>
+        <w:t xml:space="preserve">. Der eine, westlich gelegene ist kleiner und verschwindet, nachdem </w:t>
+      </w:r>
+      <w:hyperlink w:anchor="_Karaot" w:history="1">
+        <w:proofErr w:type="spellStart"/>
+        <w:r>
+          <w:rPr>
+            <w:rStyle w:val="Hyperlink"/>
+          </w:rPr>
+          <w:t>Karaot</w:t>
+        </w:r>
+        <w:proofErr w:type="spellEnd"/>
+      </w:hyperlink>
+      <w:r>
+        <w:t xml:space="preserve"> westlich umflossen wurde, in den südlich gelegenen Mooren. Der </w:t>
+      </w:r>
+      <w:r>
+        <w:t>Ö</w:t>
+      </w:r>
+      <w:r>
+        <w:t>stliche</w:t>
+      </w:r>
+      <w:r>
+        <w:t xml:space="preserve"> entspringt sehr weit im Norden des Walds und</w:t>
+      </w:r>
+      <w:r>
+        <w:t xml:space="preserve"> mündet </w:t>
+      </w:r>
+      <w:r>
+        <w:t xml:space="preserve">tief </w:t>
+      </w:r>
+      <w:r>
+        <w:t xml:space="preserve">im </w:t>
+      </w:r>
+      <w:proofErr w:type="spellStart"/>
+      <w:r>
+        <w:t>Einhornwald</w:t>
+      </w:r>
+      <w:proofErr w:type="spellEnd"/>
+      <w:r>
+        <w:t xml:space="preserve"> in einen zwar nicht kleinen, aber doch gut überschaubaren, glasklaren See, der nachts im Sternenlicht schimmert. In Sichtweite zum See, gut versteckt hinter den Bäumen liegt ein </w:t>
+      </w:r>
+      <w:r>
+        <w:t>einladendes</w:t>
+      </w:r>
+      <w:r>
+        <w:t xml:space="preserve"> </w:t>
+      </w:r>
+      <w:hyperlink w:anchor="_Eden" w:history="1">
+        <w:r>
+          <w:rPr>
+            <w:rStyle w:val="Hyperlink"/>
+          </w:rPr>
+          <w:t>Schloss</w:t>
+        </w:r>
+      </w:hyperlink>
+      <w:r>
+        <w:t xml:space="preserve"> im Barockstil. Unter diesem Schloss befinden sich weitläufige, tiefgehende Tunnelanlagen. Alles </w:t>
+      </w:r>
+      <w:r>
+        <w:t xml:space="preserve">in allem ist die gesamte Gegend </w:t>
+      </w:r>
+      <w:r>
+        <w:t xml:space="preserve">sehr idyllisch. Wären da nicht die </w:t>
+      </w:r>
+      <w:hyperlink w:anchor="_Einhörner" w:history="1">
+        <w:r>
+          <w:rPr>
+            <w:rStyle w:val="Hyperlink"/>
+          </w:rPr>
+          <w:t>Einhörner</w:t>
+        </w:r>
+      </w:hyperlink>
+      <w:r>
+        <w:t>.</w:t>
+      </w:r>
+      <w:r>
+        <w:t xml:space="preserve"> Und die U-Bahn-Strecke, die einige Kilometer südlich des Schlosses aus einem Tunnelportal in einem Einschnitt heraus in Richtung des </w:t>
+      </w:r>
+      <w:r>
         <w:lastRenderedPageBreak/>
-        <w:t xml:space="preserve">Es gibt diverse kleine und nicht ganz so kleine Seen im Einhornwald, sowie zwei </w:t>
-      </w:r>
-      <w:r>
-        <w:t xml:space="preserve">kleine </w:t>
-      </w:r>
-      <w:r>
-        <w:t>Flüsse</w:t>
-      </w:r>
-      <w:r>
-        <w:t>, fast Bäche</w:t>
-      </w:r>
-      <w:r>
-        <w:t xml:space="preserve">. Der eine, westlich gelegene ist kleiner und verschwindet, nachdem </w:t>
-      </w:r>
-      <w:hyperlink w:anchor="_Karaot" w:history="1">
-        <w:r>
-          <w:rPr>
-            <w:rStyle w:val="Hyperlink"/>
-          </w:rPr>
-          <w:t>Karaot</w:t>
-        </w:r>
-      </w:hyperlink>
-      <w:r>
-        <w:t xml:space="preserve"> westlich umflossen wurde, in den südlich gelegenen Mooren. Der </w:t>
-      </w:r>
-      <w:r>
-        <w:t>Ö</w:t>
-      </w:r>
-      <w:r>
-        <w:t>stliche</w:t>
-      </w:r>
-      <w:r>
-        <w:t xml:space="preserve"> entspringt sehr weit im Norden des Walds und</w:t>
-      </w:r>
-      <w:r>
-        <w:t xml:space="preserve"> mündet </w:t>
-      </w:r>
-      <w:r>
-        <w:t xml:space="preserve">tief </w:t>
-      </w:r>
-      <w:r>
-        <w:t xml:space="preserve">im Einhornwald in einen zwar nicht kleinen, aber doch gut überschaubaren, glasklaren See, der nachts im Sternenlicht schimmert. In Sichtweite zum See, gut versteckt hinter den Bäumen liegt ein </w:t>
-      </w:r>
-      <w:r>
-        <w:t>einladendes</w:t>
-      </w:r>
-      <w:r>
-        <w:t xml:space="preserve"> </w:t>
-      </w:r>
-      <w:hyperlink w:anchor="_Eden" w:history="1">
-        <w:r>
-          <w:rPr>
-            <w:rStyle w:val="Hyperlink"/>
-          </w:rPr>
-          <w:t>Schloss</w:t>
-        </w:r>
-      </w:hyperlink>
-      <w:r>
-        <w:t xml:space="preserve"> im Barockstil. Unter diesem Schloss befinden sich weitläufige, tiefgehende Tunnelanlagen. Alles </w:t>
-      </w:r>
-      <w:r>
-        <w:t xml:space="preserve">in allem ist die gesamte Gegend </w:t>
-      </w:r>
-      <w:r>
-        <w:t xml:space="preserve">sehr idyllisch. Wären da nicht die </w:t>
-      </w:r>
-      <w:hyperlink w:anchor="_Einhörner" w:history="1">
-        <w:r>
-          <w:rPr>
-            <w:rStyle w:val="Hyperlink"/>
-          </w:rPr>
-          <w:t>Einhörner</w:t>
-        </w:r>
-      </w:hyperlink>
-      <w:r>
-        <w:t>.</w:t>
-      </w:r>
-      <w:r>
-        <w:t xml:space="preserve"> Und die U-Bahn-Strecke, die einige Kilometer südlich des Schlosses aus einem Tunnelportal in einem Einschnitt heraus in Richtung des gebirgsseitigen Endes der Straße durch Karaot verläuft, und nur sehr selten befahren wird, wobei die Züge</w:t>
+        <w:t xml:space="preserve">gebirgsseitigen Endes der Straße durch </w:t>
+      </w:r>
+      <w:proofErr w:type="spellStart"/>
+      <w:r>
+        <w:t>Karaot</w:t>
+      </w:r>
+      <w:proofErr w:type="spellEnd"/>
+      <w:r>
+        <w:t xml:space="preserve"> verläuft, und nur sehr selten befahren wird, wobei die Züge</w:t>
       </w:r>
       <w:r>
         <w:rPr>
@@ -3602,7 +4126,15 @@
     </w:p>
     <w:p>
       <w:r>
-        <w:t>Der Einhornwald besteht primär aus Buchen und Fichten</w:t>
+        <w:t xml:space="preserve">Der </w:t>
+      </w:r>
+      <w:proofErr w:type="spellStart"/>
+      <w:r>
+        <w:t>Einhornwald</w:t>
+      </w:r>
+      <w:proofErr w:type="spellEnd"/>
+      <w:r>
+        <w:t xml:space="preserve"> besteht primär aus Buchen und Fichten</w:t>
       </w:r>
       <w:r>
         <w:t xml:space="preserve">, was sich zum Sandsteingebirge dahingehend ändert, </w:t>
@@ -3617,12 +4149,14 @@
         <w:t xml:space="preserve">. Zum </w:t>
       </w:r>
       <w:hyperlink w:anchor="_[Rand-der-Welt-Gebirge]" w:history="1">
+        <w:proofErr w:type="spellStart"/>
         <w:r>
           <w:rPr>
             <w:rStyle w:val="Hyperlink"/>
           </w:rPr>
           <w:t>Mirakresch</w:t>
         </w:r>
+        <w:proofErr w:type="spellEnd"/>
         <w:r>
           <w:rPr>
             <w:rStyle w:val="Hyperlink"/>
@@ -3772,8 +4306,13 @@
         <w:t>Die See vor Oosend</w:t>
       </w:r>
       <w:r>
-        <w:t>: Das Bleimeer</w:t>
-      </w:r>
+        <w:t xml:space="preserve">: Das </w:t>
+      </w:r>
+      <w:proofErr w:type="spellStart"/>
+      <w:r>
+        <w:t>Bleimeer</w:t>
+      </w:r>
+      <w:proofErr w:type="spellEnd"/>
     </w:p>
     <w:p>
       <w:pPr>
@@ -3804,8 +4343,65 @@
     </w:p>
     <w:p>
       <w:r>
+        <w:t>Das Wasser liegt in der Regel nahezu spiegelglatt und bleigrau da.</w:t>
+      </w:r>
+    </w:p>
+    <w:p>
+      <w:pPr>
+        <w:pStyle w:val="berschrift3"/>
+      </w:pPr>
+      <w:r>
+        <w:t>Lage</w:t>
+      </w:r>
+    </w:p>
+    <w:p>
+      <w:r>
+        <w:t xml:space="preserve">Das </w:t>
+      </w:r>
+      <w:proofErr w:type="spellStart"/>
+      <w:r>
+        <w:t>Bleimeer</w:t>
+      </w:r>
+      <w:proofErr w:type="spellEnd"/>
+      <w:r>
+        <w:t xml:space="preserve"> liegt östlich von </w:t>
+      </w:r>
+      <w:hyperlink w:anchor="_Oosend" w:history="1">
+        <w:r>
+          <w:rPr>
+            <w:rStyle w:val="Hyperlink"/>
+          </w:rPr>
+          <w:t>Oosend</w:t>
+        </w:r>
+      </w:hyperlink>
+      <w:r>
+        <w:t xml:space="preserve"> und bildet den Abschluss des derzeit genutzten Teils der Welt. Da es tatsächlich auch Schiffsverkehr ans Ostufer des Bleimeers gibt, ist es naheliegend, dass auch dort intelligente Wesen leben.</w:t>
+      </w:r>
+    </w:p>
+    <w:p>
+      <w:r>
         <w:lastRenderedPageBreak/>
-        <w:t>Das Wasser liegt in der Regel nahezu spiegelglatt und bleigrau da.</w:t>
+        <w:t>Es erstreckt sich von Oosend aus ca. 20 000 km</w:t>
+      </w:r>
+      <w:r>
+        <w:rPr>
+          <w:rStyle w:val="Funotenzeichen"/>
+        </w:rPr>
+        <w:footnoteReference w:id="5"/>
+      </w:r>
+      <w:r>
+        <w:t xml:space="preserve"> gen Osten, so weit in den Norden, dass sein nördliches Ende unter dicken Eispanzern begraben ist</w:t>
+      </w:r>
+      <w:r>
+        <w:t xml:space="preserve"> und entsprechend den wenigsten Menschen südlich der Schneegrenze bekannt. Mit Oosend als östlichstem Punkt der Westküste ist aber zu erwarten, dass es kein Nordende gibt, sondern nur einen Namenswechsel. Nach Süden hin erreicht das </w:t>
+      </w:r>
+      <w:proofErr w:type="spellStart"/>
+      <w:r>
+        <w:t>Bleimeer</w:t>
+      </w:r>
+      <w:proofErr w:type="spellEnd"/>
+      <w:r>
+        <w:t xml:space="preserve"> eine starke Ausdehnung nach Westen und verbindet sich dort mit zwei weiteren Weltmeeren. Die westliche Verbindungsstelle ist durch eine enge Seestraße gekennzeichnet, wo zwei größere Kontinente in Sichtweite zueinander liegen (ca. 10 km).</w:t>
       </w:r>
     </w:p>
     <w:p>
@@ -3813,40 +4409,59 @@
         <w:pStyle w:val="berschrift3"/>
       </w:pPr>
       <w:r>
-        <w:t>Lage</w:t>
-      </w:r>
-    </w:p>
-    <w:p>
-      <w:r>
-        <w:t xml:space="preserve">Das Bleimeer liegt östlich von </w:t>
-      </w:r>
-      <w:hyperlink w:anchor="_Oosend" w:history="1">
-        <w:r>
-          <w:rPr>
-            <w:rStyle w:val="Hyperlink"/>
-          </w:rPr>
-          <w:t>Oosend</w:t>
+        <w:t xml:space="preserve">Fauna </w:t>
+      </w:r>
+    </w:p>
+    <w:p>
+      <w:r>
+        <w:t xml:space="preserve">Im </w:t>
+      </w:r>
+      <w:proofErr w:type="spellStart"/>
+      <w:r>
+        <w:t>Bleimeer</w:t>
+      </w:r>
+      <w:proofErr w:type="spellEnd"/>
+      <w:r>
+        <w:t xml:space="preserve"> herrscht ein äußerst großer Fischreichtum, was nur zum Teil an der praktisch nirgends durchgeführten Fischerei liegt. So groß wie die Fischschwärme sind aber auch die fisch-, fleisch- und schiffsfressenden Lebewesen in diesen Gewässern. Abgesehen von Seedrachen gibt es diverse ähnlich große oder größere Lebensformen, denen man eindeutig nicht begegnen will</w:t>
+      </w:r>
+      <w:r>
+        <w:t xml:space="preserve">. Dazu gehört, um ein Beispiel der Superlative zu nennen, der </w:t>
+      </w:r>
+      <w:hyperlink w:anchor="_Großer_Seeschlund" w:history="1">
+        <w:r>
+          <w:rPr>
+            <w:rStyle w:val="Hyperlink"/>
+          </w:rPr>
+          <w:t>Große Seeschlund</w:t>
         </w:r>
       </w:hyperlink>
       <w:r>
-        <w:t xml:space="preserve"> und bildet den Abschluss des derzeit genutzten Teils der Welt. Da es tatsächlich auch Schiffsverkehr ans Ostufer des Bleimeers gibt, ist es naheliegend, dass auch dort intelligente Wesen leben.</w:t>
-      </w:r>
-    </w:p>
-    <w:p>
-      <w:r>
-        <w:t>Es erstreckt sich von Oosend aus ca. 20 000 km</w:t>
-      </w:r>
-      <w:r>
-        <w:rPr>
-          <w:rStyle w:val="Funotenzeichen"/>
-        </w:rPr>
-        <w:footnoteReference w:id="5"/>
-      </w:r>
-      <w:r>
-        <w:t xml:space="preserve"> gen Osten, so weit in den Norden, dass sein nördliches Ende unter dicken Eispanzern begraben ist</w:t>
-      </w:r>
-      <w:r>
-        <w:t xml:space="preserve"> und entsprechend den wenigsten Menschen südlich der Schneegrenze bekannt. Mit Oosend als östlichstem Punkt der Westküste ist aber zu erwarten, dass es kein Nordende gibt, sondern nur einen Namenswechsel. Nach Süden hin erreicht das Bleimeer eine starke Ausdehnung nach Westen und verbindet sich dort mit zwei weiteren Weltmeeren. Die westliche Verbindungsstelle ist durch eine enge Seestraße gekennzeichnet, wo zwei größere Kontinente in Sichtweite zueinander liegen (ca. 10 km).</w:t>
+        <w:t xml:space="preserve">. </w:t>
+      </w:r>
+      <w:r>
+        <w:t xml:space="preserve">An manchen Stellen, an denen das </w:t>
+      </w:r>
+      <w:proofErr w:type="spellStart"/>
+      <w:r>
+        <w:t>Bleimeer</w:t>
+      </w:r>
+      <w:proofErr w:type="spellEnd"/>
+      <w:r>
+        <w:t xml:space="preserve"> </w:t>
+      </w:r>
+      <w:r>
+        <w:t xml:space="preserve">Untiefen aufweist, leben Sirenen u. ä., außerdem gibt es Delfine und Vertreter des </w:t>
+      </w:r>
+      <w:hyperlink w:anchor="_Meervolk" w:history="1">
+        <w:r>
+          <w:rPr>
+            <w:rStyle w:val="Hyperlink"/>
+          </w:rPr>
+          <w:t>Meervolkes</w:t>
+        </w:r>
+      </w:hyperlink>
+      <w:r>
+        <w:t>.</w:t>
       </w:r>
     </w:p>
     <w:p>
@@ -3854,69 +4469,22 @@
         <w:pStyle w:val="berschrift3"/>
       </w:pPr>
       <w:r>
-        <w:t xml:space="preserve">Fauna </w:t>
-      </w:r>
-    </w:p>
-    <w:p>
-      <w:r>
-        <w:t>Im Bleimeer herrscht ein äußerst großer Fischreichtum, was nur zum Teil an der praktisch nirgends durchgeführten Fischerei liegt. So groß wie die Fischschwärme sind aber auch die fisch-, fleisch- und schiffsfressenden Lebewesen in diesen Gewässern. Abgesehen von Seedrachen gibt es diverse ähnlich große oder größere Lebensformen, denen man eindeutig nicht begegnen will</w:t>
-      </w:r>
-      <w:r>
-        <w:t xml:space="preserve">. Dazu gehört, um ein Beispiel der Superlative zu nennen, der </w:t>
-      </w:r>
-      <w:hyperlink w:anchor="_Großer_Seeschlund" w:history="1">
-        <w:r>
-          <w:rPr>
-            <w:rStyle w:val="Hyperlink"/>
-          </w:rPr>
-          <w:t>Große Seeschlund</w:t>
+        <w:t>Verkehr/kommerzielle Nutzung</w:t>
+      </w:r>
+    </w:p>
+    <w:p>
+      <w:r>
+        <w:t xml:space="preserve">Es fand reger Schiffsverkehr zwischen </w:t>
+      </w:r>
+      <w:hyperlink w:anchor="_Skraane" w:history="1">
+        <w:r>
+          <w:rPr>
+            <w:rStyle w:val="Hyperlink"/>
+          </w:rPr>
+          <w:t>Skraane</w:t>
         </w:r>
       </w:hyperlink>
       <w:r>
-        <w:t xml:space="preserve">. </w:t>
-      </w:r>
-      <w:r>
-        <w:t>An manchen Stellen, an denen das Bleimeer</w:t>
-      </w:r>
-      <w:r>
-        <w:t xml:space="preserve"> </w:t>
-      </w:r>
-      <w:r>
-        <w:t xml:space="preserve">Untiefen aufweist, leben Sirenen u. ä., außerdem gibt es Delfine und Vertreter des </w:t>
-      </w:r>
-      <w:hyperlink w:anchor="_Meervolk" w:history="1">
-        <w:r>
-          <w:rPr>
-            <w:rStyle w:val="Hyperlink"/>
-          </w:rPr>
-          <w:t>Meervolkes</w:t>
-        </w:r>
-      </w:hyperlink>
-      <w:r>
-        <w:t>.</w:t>
-      </w:r>
-    </w:p>
-    <w:p>
-      <w:pPr>
-        <w:pStyle w:val="berschrift3"/>
-      </w:pPr>
-      <w:r>
-        <w:t>Verkehr/kommerzielle Nutzung</w:t>
-      </w:r>
-    </w:p>
-    <w:p>
-      <w:r>
-        <w:t xml:space="preserve">Es fand reger Schiffsverkehr zwischen </w:t>
-      </w:r>
-      <w:hyperlink w:anchor="_Skraane" w:history="1">
-        <w:r>
-          <w:rPr>
-            <w:rStyle w:val="Hyperlink"/>
-          </w:rPr>
-          <w:t>Skraane</w:t>
-        </w:r>
-      </w:hyperlink>
-      <w:r>
         <w:t xml:space="preserve"> und auf der anderen Seite des Meeres liegenden Häfen statt. Dieser ist mittlerweile stark zurückgegangen; die Waren entsprechend begehrt.</w:t>
       </w:r>
       <w:r>
@@ -3930,7 +4498,15 @@
     </w:p>
     <w:p>
       <w:r>
-        <w:t>Durch den Fischreichtum ist Fischerei im Bleimeer sehr lukrativ, aber mit erheblichen Gefahren verbunden (s.o.).</w:t>
+        <w:t xml:space="preserve">Durch den Fischreichtum ist Fischerei im </w:t>
+      </w:r>
+      <w:proofErr w:type="spellStart"/>
+      <w:r>
+        <w:t>Bleimeer</w:t>
+      </w:r>
+      <w:proofErr w:type="spellEnd"/>
+      <w:r>
+        <w:t xml:space="preserve"> sehr lukrativ, aber mit erheblichen Gefahren verbunden (s.o.).</w:t>
       </w:r>
     </w:p>
     <w:p>
@@ -3968,9 +4544,11 @@
       <w:r>
         <w:t xml:space="preserve">: </w:t>
       </w:r>
+      <w:proofErr w:type="spellStart"/>
       <w:r>
         <w:t>Aane</w:t>
       </w:r>
+      <w:proofErr w:type="spellEnd"/>
     </w:p>
     <w:p>
       <w:pPr>
@@ -3993,7 +4571,15 @@
         </w:r>
       </w:hyperlink>
       <w:r>
-        <w:t xml:space="preserve"> gelegenen Sandsteingebirge und fließt zunächst in südlicher Richtung, den südwestlichen Ausläufern desselben folgend. Mit Zurückweichen des Hauptmassivs nach Osten knickt der Aane in Richtung Osten ab in Richtung</w:t>
+        <w:t xml:space="preserve"> gelegenen Sandsteingebirge und fließt zunächst in südlicher Richtung, den südwestlichen Ausläufern desselben folgend. Mit Zurückweichen des Hauptmassivs nach Osten knickt der </w:t>
+      </w:r>
+      <w:proofErr w:type="spellStart"/>
+      <w:r>
+        <w:t>Aane</w:t>
+      </w:r>
+      <w:proofErr w:type="spellEnd"/>
+      <w:r>
+        <w:t xml:space="preserve"> in Richtung Osten ab in Richtung</w:t>
       </w:r>
       <w:r>
         <w:t xml:space="preserve"> </w:t>
@@ -4014,12 +4600,14 @@
         <w:t xml:space="preserve">OSO mündet er in einem schwach ausgeprägten Delta ins </w:t>
       </w:r>
       <w:hyperlink w:anchor="_Die_See_vor" w:history="1">
+        <w:proofErr w:type="spellStart"/>
         <w:r>
           <w:rPr>
             <w:rStyle w:val="Hyperlink"/>
           </w:rPr>
           <w:t>Bleimeer</w:t>
         </w:r>
+        <w:proofErr w:type="spellEnd"/>
       </w:hyperlink>
       <w:r>
         <w:t>.</w:t>
@@ -4038,7 +4626,15 @@
     </w:p>
     <w:p>
       <w:r>
-        <w:t xml:space="preserve">Der Aane ist als Zugang zum Hafen von </w:t>
+        <w:t xml:space="preserve">Der </w:t>
+      </w:r>
+      <w:proofErr w:type="spellStart"/>
+      <w:r>
+        <w:t>Aane</w:t>
+      </w:r>
+      <w:proofErr w:type="spellEnd"/>
+      <w:r>
+        <w:t xml:space="preserve"> ist als Zugang zum Hafen von </w:t>
       </w:r>
       <w:hyperlink w:anchor="_Skraane" w:history="1">
         <w:r>
@@ -4049,15 +4645,25 @@
         </w:r>
       </w:hyperlink>
       <w:r>
-        <w:t xml:space="preserve">, der den einzigen größeren Hafen entlang dieser Küste darstellt und den einzigen mit direktem Zugang zum Zwergenreich im </w:t>
+        <w:t xml:space="preserve">, der den einzigen größeren Hafen entlang dieser Küste darstellt und den einzigen mit direktem Zugang zum </w:t>
+      </w:r>
+      <w:proofErr w:type="spellStart"/>
+      <w:r>
+        <w:t>Zwergenreich</w:t>
+      </w:r>
+      <w:proofErr w:type="spellEnd"/>
+      <w:r>
+        <w:t xml:space="preserve"> im </w:t>
       </w:r>
       <w:hyperlink w:anchor="_Krajmski-Gebirge" w:history="1">
+        <w:proofErr w:type="spellStart"/>
         <w:r>
           <w:rPr>
             <w:rStyle w:val="Hyperlink"/>
           </w:rPr>
           <w:t>Mirakresch</w:t>
         </w:r>
+        <w:proofErr w:type="spellEnd"/>
         <w:r>
           <w:rPr>
             <w:rStyle w:val="Hyperlink"/>
@@ -4066,11 +4672,7 @@
         </w:r>
       </w:hyperlink>
       <w:r>
-        <w:t xml:space="preserve"> überhaupt, </w:t>
-      </w:r>
-      <w:r>
-        <w:lastRenderedPageBreak/>
-        <w:t>insbesondere von Händlern von Übersee stark befahren. Ebenso ist er ein wichtiger Verkehrsweg für den Warenverkehr ins nördlich gelegene Sandsteingebirge, zwischen dem und Skraane ein reger Handel besteht.</w:t>
+        <w:t xml:space="preserve"> überhaupt, insbesondere von Händlern von Übersee stark befahren. Ebenso ist er ein wichtiger Verkehrsweg für den Warenverkehr ins nördlich gelegene Sandsteingebirge, zwischen dem und Skraane ein reger Handel besteht.</w:t>
       </w:r>
     </w:p>
     <w:p>
@@ -4079,9 +4681,20 @@
       </w:pPr>
       <w:bookmarkStart w:id="16" w:name="_Beyssel/Beyssej"/>
       <w:bookmarkEnd w:id="16"/>
-      <w:r>
-        <w:t>Beyssel/Beyssej</w:t>
-      </w:r>
+      <w:proofErr w:type="spellStart"/>
+      <w:r>
+        <w:lastRenderedPageBreak/>
+        <w:t>Beyssel</w:t>
+      </w:r>
+      <w:proofErr w:type="spellEnd"/>
+      <w:r>
+        <w:t>/</w:t>
+      </w:r>
+      <w:proofErr w:type="spellStart"/>
+      <w:r>
+        <w:t>Beyssej</w:t>
+      </w:r>
+      <w:proofErr w:type="spellEnd"/>
     </w:p>
     <w:p>
       <w:r>
@@ -4099,23 +4712,27 @@
         <w:t xml:space="preserve"> um den Vulkan </w:t>
       </w:r>
       <w:hyperlink w:anchor="_Ildhals" w:history="1">
+        <w:proofErr w:type="spellStart"/>
         <w:r>
           <w:rPr>
             <w:rStyle w:val="Hyperlink"/>
           </w:rPr>
           <w:t>Ildhals</w:t>
         </w:r>
+        <w:proofErr w:type="spellEnd"/>
       </w:hyperlink>
       <w:r>
         <w:t xml:space="preserve"> herum ins </w:t>
       </w:r>
       <w:hyperlink w:anchor="_Die_See_vor" w:history="1">
+        <w:proofErr w:type="spellStart"/>
         <w:r>
           <w:rPr>
             <w:rStyle w:val="Hyperlink"/>
           </w:rPr>
           <w:t>Bleimeer</w:t>
         </w:r>
+        <w:proofErr w:type="spellEnd"/>
       </w:hyperlink>
       <w:r>
         <w:t xml:space="preserve"> mündet.</w:t>
@@ -4136,14 +4753,24 @@
       <w:r>
         <w:t xml:space="preserve"> führt er einiges an Mineralstoffen mit sich, die er auf seinem Weg durch das Grasmeer in seinen vielen Mäandern und Schlingen wieder ablagert und so dafür sorgt, dass die Gegend gedeiht. Aus unerklärlichen Gründen führt er geringe Mengen Gold noch aus dem </w:t>
       </w:r>
+      <w:proofErr w:type="spellStart"/>
       <w:r>
         <w:t>Mirakresch</w:t>
       </w:r>
+      <w:proofErr w:type="spellEnd"/>
       <w:r>
         <w:t>-Gebirge</w:t>
       </w:r>
       <w:r>
-        <w:t xml:space="preserve"> mit sich und löst in der Einöde um den Ildhals herum reichlich Schwefelsäure aus der erstarrten Lava.</w:t>
+        <w:t xml:space="preserve"> mit sich und löst in der Einöde um den </w:t>
+      </w:r>
+      <w:proofErr w:type="spellStart"/>
+      <w:r>
+        <w:t>Ildhals</w:t>
+      </w:r>
+      <w:proofErr w:type="spellEnd"/>
+      <w:r>
+        <w:t xml:space="preserve"> herum reichlich Schwefelsäure aus der erstarrten Lava.</w:t>
       </w:r>
     </w:p>
     <w:p>
@@ -4165,9 +4792,11 @@
       </w:pPr>
       <w:bookmarkStart w:id="17" w:name="_Ildhals"/>
       <w:bookmarkEnd w:id="17"/>
+      <w:proofErr w:type="spellStart"/>
       <w:r>
         <w:t>Ildhals</w:t>
       </w:r>
+      <w:proofErr w:type="spellEnd"/>
     </w:p>
     <w:p>
       <w:r>
@@ -4185,7 +4814,15 @@
         <w:t>. Sehr hoch, sehr steil, nicht wirklich aktiv.</w:t>
       </w:r>
       <w:r>
-        <w:t xml:space="preserve"> Aber mit Lavasee unten im Krater.</w:t>
+        <w:t xml:space="preserve"> Aber mit </w:t>
+      </w:r>
+      <w:proofErr w:type="spellStart"/>
+      <w:r>
+        <w:t>Lavasee</w:t>
+      </w:r>
+      <w:proofErr w:type="spellEnd"/>
+      <w:r>
+        <w:t xml:space="preserve"> unten im Krater.</w:t>
       </w:r>
     </w:p>
     <w:p>
@@ -4211,23 +4848,27 @@
         <w:t xml:space="preserve">Am Nordwestende der steinernen Ebene von </w:t>
       </w:r>
       <w:hyperlink w:anchor="_Karaot" w:history="1">
+        <w:proofErr w:type="spellStart"/>
         <w:r>
           <w:rPr>
             <w:rStyle w:val="Hyperlink"/>
           </w:rPr>
           <w:t>Karaot</w:t>
         </w:r>
+        <w:proofErr w:type="spellEnd"/>
       </w:hyperlink>
       <w:r>
         <w:t xml:space="preserve"> ist vor vielen Jahren ein großes Raumschiff der Menschen abgestürzt. Die Trümmer des ursprünglich mehrere Kilometer langen, am </w:t>
       </w:r>
       <w:hyperlink w:anchor="_[Rand-der-Welt-Gebirge]" w:history="1">
+        <w:proofErr w:type="spellStart"/>
         <w:r>
           <w:rPr>
             <w:rStyle w:val="Hyperlink"/>
           </w:rPr>
           <w:t>Mirakresch</w:t>
         </w:r>
+        <w:proofErr w:type="spellEnd"/>
         <w:r>
           <w:rPr>
             <w:rStyle w:val="Hyperlink"/>
@@ -4268,12 +4909,14 @@
         <w:t xml:space="preserve"> dominierten Gesellschaft östlich des </w:t>
       </w:r>
       <w:hyperlink w:anchor="_[Rand-der-Welt-Gebirge]" w:history="1">
+        <w:proofErr w:type="spellStart"/>
         <w:r>
           <w:rPr>
             <w:rStyle w:val="Hyperlink"/>
           </w:rPr>
           <w:t>Mirakresch</w:t>
         </w:r>
+        <w:proofErr w:type="spellEnd"/>
         <w:r>
           <w:rPr>
             <w:rStyle w:val="Hyperlink"/>
@@ -4331,12 +4974,14 @@
         <w:t xml:space="preserve"> mitten im </w:t>
       </w:r>
       <w:hyperlink w:anchor="_Einhornwald" w:history="1">
+        <w:proofErr w:type="spellStart"/>
         <w:r>
           <w:rPr>
             <w:rStyle w:val="Hyperlink"/>
           </w:rPr>
           <w:t>Einhornwald</w:t>
         </w:r>
+        <w:proofErr w:type="spellEnd"/>
       </w:hyperlink>
       <w:r>
         <w:t>.</w:t>
@@ -4432,11 +5077,53 @@
         <w:t>Bank im Schatten des Baumes, die einlädt, zu verweilen und den Blick schweifen zu lassen.</w:t>
       </w:r>
       <w:r>
-        <w:t xml:space="preserve"> In und unter </w:t>
-      </w:r>
+        <w:t xml:space="preserve"> In und unter dem Schloss befindet sich eine überaus große Bibliothek mit einem schier endlosen Bestand an Büchern in diversen Sprachen.</w:t>
+      </w:r>
+    </w:p>
+    <w:p>
+      <w:pPr>
+        <w:pStyle w:val="berschrift3"/>
+      </w:pPr>
       <w:r>
         <w:lastRenderedPageBreak/>
-        <w:t>dem Schloss befindet sich eine überaus große Bibliothek mit einem schier endlosen Bestand an Büchern in diversen Sprachen.</w:t>
+        <w:t>Bewohner</w:t>
+      </w:r>
+    </w:p>
+    <w:p>
+      <w:r>
+        <w:t xml:space="preserve">Der Hausherr – und Erbauer – ist eine überaus ominöse Gestalt, was allein schon daran liegt, dass er das Schloss in unmittelbarer Nachbarschaft zum </w:t>
+      </w:r>
+      <w:proofErr w:type="spellStart"/>
+      <w:r>
+        <w:t>heiligen</w:t>
+      </w:r>
+      <w:proofErr w:type="spellEnd"/>
+      <w:r>
+        <w:t xml:space="preserve"> See der </w:t>
+      </w:r>
+      <w:hyperlink w:anchor="_Einhörner" w:history="1">
+        <w:r>
+          <w:rPr>
+            <w:rStyle w:val="Hyperlink"/>
+          </w:rPr>
+          <w:t>Einhörner</w:t>
+        </w:r>
+      </w:hyperlink>
+      <w:r>
+        <w:t xml:space="preserve"> errichten konnte. Er ist bis dato auch der Einzige, bei dem die Begegnung mit einem Einhorn nicht zu schweren bis tödlichen Verletzungen geführt hat.</w:t>
+      </w:r>
+    </w:p>
+    <w:p>
+      <w:r>
+        <w:t>Es scheint sogar, dass es sich bei einigen seiner Hausangestellten um Einhörner handelt…</w:t>
+      </w:r>
+    </w:p>
+    <w:p>
+      <w:pPr>
+        <w:pStyle w:val="berschrift2"/>
+      </w:pPr>
+      <w:r>
+        <w:t>Schlucht des toten Drachen</w:t>
       </w:r>
     </w:p>
     <w:p>
@@ -4444,28 +5131,86 @@
         <w:pStyle w:val="berschrift3"/>
       </w:pPr>
       <w:r>
-        <w:t>Bewohner</w:t>
-      </w:r>
-    </w:p>
-    <w:p>
-      <w:r>
-        <w:t xml:space="preserve">Der Hausherr – und Erbauer – ist eine überaus ominöse Gestalt, was allein schon daran liegt, dass er das Schloss in unmittelbarer Nachbarschaft zum heiligen See der </w:t>
-      </w:r>
-      <w:hyperlink w:anchor="_Einhörner" w:history="1">
-        <w:r>
-          <w:rPr>
-            <w:rStyle w:val="Hyperlink"/>
-          </w:rPr>
-          <w:t>Einhörner</w:t>
+        <w:t>Beschreibung</w:t>
+      </w:r>
+    </w:p>
+    <w:p>
+      <w:r>
+        <w:t>Ein langgezogenes enges Tal mit fast senkrechten Wänden</w:t>
+      </w:r>
+      <w:r>
+        <w:t xml:space="preserve"> </w:t>
+      </w:r>
+      <w:r>
+        <w:t xml:space="preserve">das vor Ewigkeiten von einem Gletscher auf dem Weg nach Südosten begonnen wurde und von einem kleinen Bach, der am Grund des Tals plätschert, vollendet. </w:t>
+      </w:r>
+      <w:r>
+        <w:t>Seinen Namen hat es von einem gigantischen Drachenskelett, das an einer breiteren Stelle auf dem Grund des Tals liegt. Das gesamte Skelett ist mehrere hundert Meter lang</w:t>
+      </w:r>
+      <w:r>
+        <w:t xml:space="preserve">, der Schädel dabei etwa </w:t>
+      </w:r>
+      <w:r>
+        <w:t>40</w:t>
+      </w:r>
+      <w:r>
+        <w:t xml:space="preserve"> Meter lang und </w:t>
+      </w:r>
+      <w:r>
+        <w:t>2</w:t>
+      </w:r>
+      <w:r>
+        <w:t>5 hoch.</w:t>
+      </w:r>
+    </w:p>
+    <w:p>
+      <w:pPr>
+        <w:pStyle w:val="berschrift3"/>
+      </w:pPr>
+      <w:r>
+        <w:t>Lage</w:t>
+      </w:r>
+    </w:p>
+    <w:p>
+      <w:r>
+        <w:t xml:space="preserve">Die Schlucht liegt mitten im südlichen Teil des </w:t>
+      </w:r>
+      <w:hyperlink w:anchor="_[Rand-der-Welt-Gebirge]" w:history="1">
+        <w:proofErr w:type="spellStart"/>
+        <w:r>
+          <w:rPr>
+            <w:rStyle w:val="Hyperlink"/>
+          </w:rPr>
+          <w:t>Mirakresch</w:t>
+        </w:r>
+        <w:proofErr w:type="spellEnd"/>
+        <w:r>
+          <w:rPr>
+            <w:rStyle w:val="Hyperlink"/>
+          </w:rPr>
+          <w:t>-Gebirge</w:t>
+        </w:r>
+        <w:r>
+          <w:rPr>
+            <w:rStyle w:val="Hyperlink"/>
+          </w:rPr>
+          <w:t>s</w:t>
         </w:r>
       </w:hyperlink>
       <w:r>
-        <w:t xml:space="preserve"> errichten konnte. Er ist bis dato auch der Einzige, bei dem die Begegnung mit einem Einhorn nicht zu schweren bis tödlichen Verletzungen geführt hat.</w:t>
-      </w:r>
-    </w:p>
-    <w:p>
-      <w:r>
-        <w:t>Es scheint sogar, dass es sich bei einigen seiner Hausangestellten um Einhörner handelt…</w:t>
+        <w:t xml:space="preserve">. </w:t>
+      </w:r>
+      <w:r>
+        <w:t>Sie</w:t>
+      </w:r>
+      <w:r>
+        <w:t xml:space="preserve"> öffnet sich nach Osten in den südlichen Teil </w:t>
+      </w:r>
+      <w:r>
+        <w:t>des großen Hochmoors</w:t>
+      </w:r>
+      <w:r>
+        <w:t xml:space="preserve"> entlang der Ostflanke des Gebirges.</w:t>
       </w:r>
     </w:p>
     <w:p>
@@ -4473,141 +5218,61 @@
         <w:pStyle w:val="berschrift2"/>
       </w:pPr>
       <w:r>
-        <w:t>Schlucht des toten Drachen</w:t>
-      </w:r>
-    </w:p>
-    <w:p>
-      <w:pPr>
-        <w:pStyle w:val="berschrift3"/>
-      </w:pPr>
-      <w:r>
-        <w:t>Beschreibung</w:t>
-      </w:r>
-    </w:p>
-    <w:p>
-      <w:r>
-        <w:t>Ein langgezogenes enges Tal mit fast senkrechten Wänden</w:t>
-      </w:r>
+        <w:t xml:space="preserve">Schlossinternat </w:t>
+      </w:r>
+      <w:proofErr w:type="spellStart"/>
+      <w:r>
+        <w:t>S’kaahavn</w:t>
+      </w:r>
+      <w:proofErr w:type="spellEnd"/>
+      <w:r>
+        <w:t xml:space="preserve"> mit offener Schule</w:t>
+      </w:r>
+    </w:p>
+    <w:p>
+      <w:r>
+        <w:t>In einem der vielen Trogtäler des</w:t>
+      </w:r>
+      <w:r>
+        <w:t xml:space="preserve"> nördlichen </w:t>
+      </w:r>
+      <w:hyperlink w:anchor="_Mirakresch-Gebirge" w:history="1">
+        <w:proofErr w:type="spellStart"/>
+        <w:r>
+          <w:rPr>
+            <w:rStyle w:val="Hyperlink"/>
+          </w:rPr>
+          <w:t>Mirakresch</w:t>
+        </w:r>
+        <w:proofErr w:type="spellEnd"/>
+        <w:r>
+          <w:rPr>
+            <w:rStyle w:val="Hyperlink"/>
+          </w:rPr>
+          <w:t>-Gebirges</w:t>
+        </w:r>
+      </w:hyperlink>
       <w:r>
         <w:t xml:space="preserve"> </w:t>
       </w:r>
       <w:r>
-        <w:t xml:space="preserve">das vor Ewigkeiten von einem Gletscher auf dem Weg nach Südosten begonnen wurde und von einem kleinen Bach, der am Grund des Tals plätschert, vollendet. </w:t>
-      </w:r>
-      <w:r>
-        <w:t>Seinen Namen hat es von einem gigantischen Drachenskelett, das an einer breiteren Stelle auf dem Grund des Tals liegt. Das gesamte Skelett ist mehrere hundert Meter lang</w:t>
-      </w:r>
-      <w:r>
-        <w:t xml:space="preserve">, der Schädel dabei etwa </w:t>
-      </w:r>
-      <w:r>
-        <w:t>40</w:t>
-      </w:r>
-      <w:r>
-        <w:t xml:space="preserve"> Meter lang und </w:t>
-      </w:r>
-      <w:r>
-        <w:t>2</w:t>
-      </w:r>
-      <w:r>
-        <w:t>5 hoch.</w:t>
-      </w:r>
-    </w:p>
-    <w:p>
-      <w:pPr>
-        <w:pStyle w:val="berschrift3"/>
-      </w:pPr>
-      <w:r>
-        <w:t>Lage</w:t>
-      </w:r>
-    </w:p>
-    <w:p>
-      <w:r>
-        <w:t xml:space="preserve">Die Schlucht liegt mitten im südlichen Teil des </w:t>
-      </w:r>
-      <w:hyperlink w:anchor="_[Rand-der-Welt-Gebirge]" w:history="1">
-        <w:r>
-          <w:rPr>
-            <w:rStyle w:val="Hyperlink"/>
-          </w:rPr>
-          <w:t>Mirakresch</w:t>
-        </w:r>
-        <w:r>
-          <w:rPr>
-            <w:rStyle w:val="Hyperlink"/>
-          </w:rPr>
-          <w:t>-Gebirge</w:t>
-        </w:r>
-        <w:r>
-          <w:rPr>
-            <w:rStyle w:val="Hyperlink"/>
-          </w:rPr>
-          <w:t>s</w:t>
-        </w:r>
-      </w:hyperlink>
-      <w:r>
-        <w:t xml:space="preserve">. </w:t>
-      </w:r>
-      <w:r>
-        <w:t>Sie</w:t>
-      </w:r>
-      <w:r>
-        <w:t xml:space="preserve"> öffnet sich nach Osten in den südlichen Teil </w:t>
-      </w:r>
-      <w:r>
-        <w:t>des großen Hochmoors</w:t>
-      </w:r>
-      <w:r>
-        <w:t xml:space="preserve"> entlang der Ostflanke des Gebirges.</w:t>
-      </w:r>
-    </w:p>
-    <w:p>
-      <w:pPr>
-        <w:pStyle w:val="berschrift2"/>
-      </w:pPr>
-      <w:r>
-        <w:t xml:space="preserve">Schlossinternat </w:t>
-      </w:r>
-      <w:r>
-        <w:t>S’kaahavn mit offener Schule</w:t>
-      </w:r>
-    </w:p>
-    <w:p>
-      <w:r>
-        <w:t>In einem der vielen Trogtäler des</w:t>
-      </w:r>
-      <w:r>
-        <w:t xml:space="preserve"> nördlichen </w:t>
-      </w:r>
-      <w:hyperlink w:anchor="_Mirakresch-Gebirge" w:history="1">
-        <w:r>
-          <w:rPr>
-            <w:rStyle w:val="Hyperlink"/>
-          </w:rPr>
-          <w:t>Mirakresch-Gebirges</w:t>
-        </w:r>
-      </w:hyperlink>
+        <w:t xml:space="preserve">liegt </w:t>
+      </w:r>
+      <w:r>
+        <w:t>eine recht hübsch anzusehende Schlossanlage. Diese wird schon seit längerer Zeit als Internatsschule genutzt, bietet aber auch für die Kinder, die in den umliegenden Dörfern wohnen, regulären Unterricht an.</w:t>
+      </w:r>
+    </w:p>
+    <w:p>
+      <w:r>
+        <w:t>Das Tal, in welchem das Schloss liegt, ist glazialen Ursprungs und liegt zu einem Großteil unter Wasser und bildet so einen natürlichen, flachen Hafen. Am anderen Ende steigt die Talsohle nach nur wenigen Kilometern stetig an, weil die beiden Bergflanken links und rechts immer näher rücken. Auf etwa zwei Drittel</w:t>
+      </w:r>
+      <w:r>
+        <w:t>n der Höhe der umgebenden Bergkämme bildet das Tal erneut einen Trog, in welchem sich ein trüber, türkisblauer See befindet, welcher vom dort mündenden Gletscher gespeist wird.</w:t>
+      </w:r>
       <w:r>
         <w:t xml:space="preserve"> </w:t>
       </w:r>
       <w:r>
-        <w:t xml:space="preserve">liegt </w:t>
-      </w:r>
-      <w:r>
-        <w:t>eine recht hübsch anzusehende Schlossanlage. Diese wird schon seit längerer Zeit als Internatsschule genutzt, bietet aber auch für die Kinder, die in den umliegenden Dörfern wohnen, regulären Unterricht an.</w:t>
-      </w:r>
-    </w:p>
-    <w:p>
-      <w:r>
-        <w:t>Das Tal, in welchem das Schloss liegt, ist glazialen Ursprungs und liegt zu einem Großteil unter Wasser und bildet so einen natürlichen, flachen Hafen. Am anderen Ende steigt die Talsohle nach nur wenigen Kilometern stetig an, weil die beiden Bergflanken links und rechts immer näher rücken. Auf etwa zwei Drittel</w:t>
-      </w:r>
-      <w:r>
-        <w:t>n der Höhe der umgebenden Bergkämme bildet das Tal erneut einen Trog, in welchem sich ein trüber, türkisblauer See befindet, welcher vom dort mündenden Gletscher gespeist wird.</w:t>
-      </w:r>
-      <w:r>
-        <w:t xml:space="preserve"> </w:t>
-      </w:r>
-      <w:r>
         <w:t>Aus dem See fließt ein schmaler Bach ins Tal hinunter, wobei er kurz nach V erlassen des Seebeckens in einem malerischen Wasserfall einige Meter in die Tiefe stürzt.</w:t>
       </w:r>
     </w:p>
@@ -4626,14 +5291,14 @@
     </w:p>
     <w:p>
       <w:r>
-        <w:t xml:space="preserve">Zu den Schlossanlagen selbst gehört zum einen das Haupthaus mit seinen zwei Flügeln, der nördlich davon liegende Pferdestall, der ein wenig wie eine um neunzig Grad nach Links gedrehte Miniatur des Schlosses wirkt, die weiter oben im Tal gelegene Reit-  und Sport- und Schwimmhalle, die Jagdhütte und der Schlosswald, ebenso eine ausgedehnte Koppel für die Schulpferde, mehrere etwas abseits liegende und daher vom Schloss und der Bahnstrecke aus weitgehend unsichtbare Rasenplätze für die diversen </w:t>
+        <w:t>Zu den Schlossanlagen selbst gehört zum einen das Haupthaus mit seinen zwei Flügeln, der nördlich davon liegende Pferdestall, der ein wenig wie eine um neunzig Grad nach Links gedrehte Miniatur des Schlosses wirkt, die weiter oben im Tal gelegene Reit-  und Sport- und Schwimmhalle, die Jagdhütte und der Schlosswald, ebenso eine ausgedehnte Koppel für die Schulpferde, mehrere etwas abseits liegende und daher vom Schloss und der Bahnstrecke aus weitgehend unsichtbare Rasenplätze für die diversen Sportarten, die sich im Angebotsportfolio der Schule befinden</w:t>
+      </w:r>
+      <w:r>
+        <w:t xml:space="preserve">, mehrere kleine Lagerhallen an den </w:t>
       </w:r>
       <w:r>
         <w:lastRenderedPageBreak/>
-        <w:t>Sportarten, die sich im Angebotsportfolio der Schule befinden</w:t>
-      </w:r>
-      <w:r>
-        <w:t>, mehrere kleine Lagerhallen an den Hafenanlagen, ein Waschhaus, ein Labyrinth, sowie ein eigenes Schul- und Wohngebäude für die regulären Schüler, die nicht dem Internat angehören.</w:t>
+        <w:t>Hafenanlagen, ein Waschhaus, ein Labyrinth, sowie ein eigenes Schul- und Wohngebäude für die regulären Schüler, die nicht dem Internat angehören.</w:t>
       </w:r>
     </w:p>
     <w:p>
@@ -4754,12 +5419,14 @@
         <w:t xml:space="preserve">Es wird davon ausgegangen, dass es sich hierbei um die älteste überlieferte Darstellung von </w:t>
       </w:r>
       <w:hyperlink w:anchor="_Cibāl" w:history="1">
+        <w:proofErr w:type="spellStart"/>
         <w:r>
           <w:rPr>
             <w:rStyle w:val="Hyperlink"/>
           </w:rPr>
           <w:t>Xibāl</w:t>
         </w:r>
+        <w:proofErr w:type="spellEnd"/>
       </w:hyperlink>
       <w:r>
         <w:t xml:space="preserve"> handelt. </w:t>
@@ -4791,12 +5458,14 @@
         <w:t xml:space="preserve"> steinernen Ebenen von </w:t>
       </w:r>
       <w:hyperlink w:anchor="_Karaot" w:history="1">
+        <w:proofErr w:type="spellStart"/>
         <w:r>
           <w:rPr>
             <w:rStyle w:val="Hyperlink"/>
           </w:rPr>
           <w:t>Karaot</w:t>
         </w:r>
+        <w:proofErr w:type="spellEnd"/>
       </w:hyperlink>
       <w:r>
         <w:t xml:space="preserve"> befindet.</w:t>
@@ -4807,7 +5476,15 @@
         <w:pStyle w:val="Gedicht"/>
       </w:pPr>
       <w:r>
-        <w:t>Kleiner Junge ganz allein,</w:t>
+        <w:t xml:space="preserve">Kleiner Junge </w:t>
+      </w:r>
+      <w:proofErr w:type="gramStart"/>
+      <w:r>
+        <w:t>ganz allein</w:t>
+      </w:r>
+      <w:proofErr w:type="gramEnd"/>
+      <w:r>
+        <w:t>,</w:t>
       </w:r>
     </w:p>
     <w:p>
@@ -5025,8 +5702,13 @@
         <w:pStyle w:val="Gedicht"/>
       </w:pPr>
       <w:r>
-        <w:t>schaut das Monster ganz famos</w:t>
-      </w:r>
+        <w:t xml:space="preserve">schaut das Monster </w:t>
+      </w:r>
+      <w:proofErr w:type="gramStart"/>
+      <w:r>
+        <w:t>ganz famos</w:t>
+      </w:r>
+      <w:proofErr w:type="gramEnd"/>
     </w:p>
     <w:p>
       <w:pPr>
@@ -5080,7 +5762,15 @@
     </w:p>
     <w:p>
       <w:r>
-        <w:t>„Ja, und was für eine große. Wünsch dir wa</w:t>
+        <w:t xml:space="preserve">„Ja, und was für eine </w:t>
+      </w:r>
+      <w:proofErr w:type="gramStart"/>
+      <w:r>
+        <w:t>große</w:t>
+      </w:r>
+      <w:proofErr w:type="gramEnd"/>
+      <w:r>
+        <w:t>. Wünsch dir wa</w:t>
       </w:r>
       <w:r>
         <w:t xml:space="preserve">s – aber </w:t>
@@ -5132,7 +5822,31 @@
     </w:p>
     <w:p>
       <w:r>
-        <w:t>[… to be continued]</w:t>
+        <w:t xml:space="preserve">[… </w:t>
+      </w:r>
+      <w:proofErr w:type="spellStart"/>
+      <w:r>
+        <w:t>to</w:t>
+      </w:r>
+      <w:proofErr w:type="spellEnd"/>
+      <w:r>
+        <w:t xml:space="preserve"> </w:t>
+      </w:r>
+      <w:proofErr w:type="spellStart"/>
+      <w:r>
+        <w:t>be</w:t>
+      </w:r>
+      <w:proofErr w:type="spellEnd"/>
+      <w:r>
+        <w:t xml:space="preserve"> </w:t>
+      </w:r>
+      <w:proofErr w:type="spellStart"/>
+      <w:r>
+        <w:t>continued</w:t>
+      </w:r>
+      <w:proofErr w:type="spellEnd"/>
+      <w:r>
+        <w:t>]</w:t>
       </w:r>
     </w:p>
     <w:p/>
@@ -5140,10 +5854,12 @@
       <w:pPr>
         <w:pStyle w:val="berschrift2"/>
       </w:pPr>
+      <w:proofErr w:type="spellStart"/>
       <w:r>
         <w:lastRenderedPageBreak/>
         <w:t>Vampirja</w:t>
       </w:r>
+      <w:proofErr w:type="spellEnd"/>
       <w:r>
         <w:rPr>
           <w:rStyle w:val="Funotenzeichen"/>
@@ -5233,12 +5949,14 @@
           <w:lang w:eastAsia="ja-JP"/>
         </w:rPr>
       </w:pPr>
+      <w:proofErr w:type="spellStart"/>
       <w:r>
         <w:t>U</w:t>
       </w:r>
       <w:r>
         <w:t>lja</w:t>
       </w:r>
+      <w:proofErr w:type="spellEnd"/>
       <w:r>
         <w:rPr>
           <w:rStyle w:val="Funotenzeichen"/>
@@ -5261,12 +5979,14 @@
         </w:rPr>
         <w:t xml:space="preserve">rwachte davon, dass ihm warm war – ein Gefühl, das er schon lange vergessen hatte. Zu lange waren die dunklen Monate in den eisigen Höhen des </w:t>
       </w:r>
+      <w:proofErr w:type="spellStart"/>
       <w:r>
         <w:rPr>
           <w:lang w:eastAsia="ja-JP"/>
         </w:rPr>
         <w:t>Mirakresch</w:t>
       </w:r>
+      <w:proofErr w:type="spellEnd"/>
       <w:r>
         <w:rPr>
           <w:lang w:eastAsia="ja-JP"/>
@@ -5315,20 +6035,21 @@
         <w:rPr>
           <w:lang w:eastAsia="ja-JP"/>
         </w:rPr>
-        <w:t>Kerze darin auf halber Strecke – nackter Stein. Ganz bei ihm stand ein Stuhl neben seinem Bett und in der Zimmerecke ein Nachtschränkchen (ein Gegenstand, von dem Ulja zuvor noch nie gehört hatte). Über der Stuhllehne hing seine abgenutzte graue Kutte und einige weitere Teile seiner Kleidung.</w:t>
-      </w:r>
-    </w:p>
-    <w:p>
-      <w:pPr>
+        <w:t xml:space="preserve">Kerze darin auf halber Strecke – nackter Stein. Ganz bei ihm stand ein Stuhl neben seinem Bett und in der Zimmerecke ein Nachtschränkchen (ein Gegenstand, von dem </w:t>
+      </w:r>
+      <w:proofErr w:type="spellStart"/>
+      <w:r>
         <w:rPr>
           <w:lang w:eastAsia="ja-JP"/>
         </w:rPr>
-      </w:pPr>
+        <w:t>Ulja</w:t>
+      </w:r>
+      <w:proofErr w:type="spellEnd"/>
       <w:r>
         <w:rPr>
           <w:lang w:eastAsia="ja-JP"/>
         </w:rPr>
-        <w:t>Realisierend, dass er wohl offensichtlich nicht mehr seine eigenen Sachen trug, griff er reflexartig an seinen Oberkörper, um zu ertasten was er da unter der Bettdecke anhatte. Sofort schoss ein stechender Schmerz durch seinen Oberkörper und zwang Ulja wieder zurück in eine liegende Position.</w:t>
+        <w:t xml:space="preserve"> zuvor noch nie gehört hatte). Über der Stuhllehne hing seine abgenutzte graue Kutte und einige weitere Teile seiner Kleidung.</w:t>
       </w:r>
     </w:p>
     <w:p>
@@ -5341,7 +6062,62 @@
         <w:rPr>
           <w:lang w:eastAsia="ja-JP"/>
         </w:rPr>
-        <w:t xml:space="preserve">„Na, auch schon wach?“, erklang es leicht hämisch von links hinter seinem Kopf. Ulja fuhr herum – und krümmte sich vor Schmerzen zusammen. Verschwommen durch einen leichten Tränenschleier konnte er </w:t>
+        <w:t xml:space="preserve">Realisierend, dass er wohl offensichtlich nicht mehr seine eigenen Sachen trug, griff er reflexartig an seinen Oberkörper, um zu </w:t>
+      </w:r>
+      <w:proofErr w:type="gramStart"/>
+      <w:r>
+        <w:rPr>
+          <w:lang w:eastAsia="ja-JP"/>
+        </w:rPr>
+        <w:t>ertasten</w:t>
+      </w:r>
+      <w:proofErr w:type="gramEnd"/>
+      <w:r>
+        <w:rPr>
+          <w:lang w:eastAsia="ja-JP"/>
+        </w:rPr>
+        <w:t xml:space="preserve"> was er da unter der Bettdecke anhatte. Sofort schoss ein stechender Schmerz durch seinen Oberkörper und zwang </w:t>
+      </w:r>
+      <w:proofErr w:type="spellStart"/>
+      <w:r>
+        <w:rPr>
+          <w:lang w:eastAsia="ja-JP"/>
+        </w:rPr>
+        <w:t>Ulja</w:t>
+      </w:r>
+      <w:proofErr w:type="spellEnd"/>
+      <w:r>
+        <w:rPr>
+          <w:lang w:eastAsia="ja-JP"/>
+        </w:rPr>
+        <w:t xml:space="preserve"> wieder zurück in eine liegende Position.</w:t>
+      </w:r>
+    </w:p>
+    <w:p>
+      <w:pPr>
+        <w:rPr>
+          <w:lang w:eastAsia="ja-JP"/>
+        </w:rPr>
+      </w:pPr>
+      <w:r>
+        <w:rPr>
+          <w:lang w:eastAsia="ja-JP"/>
+        </w:rPr>
+        <w:t xml:space="preserve">„Na, auch schon wach?“, erklang es leicht hämisch von links hinter seinem Kopf. </w:t>
+      </w:r>
+      <w:proofErr w:type="spellStart"/>
+      <w:r>
+        <w:rPr>
+          <w:lang w:eastAsia="ja-JP"/>
+        </w:rPr>
+        <w:t>Ulja</w:t>
+      </w:r>
+      <w:proofErr w:type="spellEnd"/>
+      <w:r>
+        <w:rPr>
+          <w:lang w:eastAsia="ja-JP"/>
+        </w:rPr>
+        <w:t xml:space="preserve"> fuhr herum – und krümmte sich vor Schmerzen zusammen. Verschwommen durch einen leichten Tränenschleier konnte er </w:t>
       </w:r>
       <w:r>
         <w:rPr>
@@ -5361,19 +6137,33 @@
         <w:rPr>
           <w:lang w:eastAsia="ja-JP"/>
         </w:rPr>
-        <w:t>„Wo bin ich? Bin ich tot?“, fragte Ulja, als er wieder konnte, „und wer bist du?“</w:t>
-      </w:r>
-    </w:p>
-    <w:p>
-      <w:pPr>
+        <w:t xml:space="preserve">„Wo bin ich? Bin ich tot?“, fragte </w:t>
+      </w:r>
+      <w:proofErr w:type="spellStart"/>
+      <w:r>
         <w:rPr>
           <w:lang w:eastAsia="ja-JP"/>
         </w:rPr>
-      </w:pPr>
+        <w:t>Ulja</w:t>
+      </w:r>
+      <w:proofErr w:type="spellEnd"/>
       <w:r>
         <w:rPr>
           <w:lang w:eastAsia="ja-JP"/>
         </w:rPr>
+        <w:t>, als er wieder konnte, „und wer bist du?“</w:t>
+      </w:r>
+    </w:p>
+    <w:p>
+      <w:pPr>
+        <w:rPr>
+          <w:lang w:eastAsia="ja-JP"/>
+        </w:rPr>
+      </w:pPr>
+      <w:r>
+        <w:rPr>
+          <w:lang w:eastAsia="ja-JP"/>
+        </w:rPr>
         <w:t>„</w:t>
       </w:r>
       <w:r>
@@ -5484,12 +6274,26 @@
         <w:rPr>
           <w:lang w:eastAsia="ja-JP"/>
         </w:rPr>
-        <w:t>„Hmm … egal. Wichtig ist nur, dass du so in diesem Zustand“ – er deutete kurz eine sch</w:t>
-      </w:r>
+        <w:t>„</w:t>
+      </w:r>
+      <w:proofErr w:type="spellStart"/>
       <w:r>
         <w:rPr>
           <w:lang w:eastAsia="ja-JP"/>
         </w:rPr>
+        <w:t>Hmm</w:t>
+      </w:r>
+      <w:proofErr w:type="spellEnd"/>
+      <w:r>
+        <w:rPr>
+          <w:lang w:eastAsia="ja-JP"/>
+        </w:rPr>
+        <w:t xml:space="preserve"> … egal. Wichtig ist nur, dass du so in diesem Zustand“ – er deutete kurz eine sch</w:t>
+      </w:r>
+      <w:r>
+        <w:rPr>
+          <w:lang w:eastAsia="ja-JP"/>
+        </w:rPr>
         <w:t>m</w:t>
       </w:r>
       <w:r>
@@ -5518,11 +6322,33 @@
           <w:lang w:eastAsia="ja-JP"/>
         </w:rPr>
       </w:pPr>
+      <w:proofErr w:type="spellStart"/>
       <w:r>
         <w:rPr>
           <w:lang w:eastAsia="ja-JP"/>
         </w:rPr>
-        <w:t>Uljas Gegenüber hatte sich über ihn gebeugt und mit einem sehr spitzen Zeigefinger direkt in seine Brust gestochen, genau dorthin, wo sein Herz saß. Ulja wurde schwarz vor Augen.</w:t>
+        <w:t>Uljas</w:t>
+      </w:r>
+      <w:proofErr w:type="spellEnd"/>
+      <w:r>
+        <w:rPr>
+          <w:lang w:eastAsia="ja-JP"/>
+        </w:rPr>
+        <w:t xml:space="preserve"> Gegenüber hatte sich über ihn gebeugt und mit einem sehr spitzen Zeigefinger direkt in seine Brust gestochen, genau dorthin, wo sein Herz saß. </w:t>
+      </w:r>
+      <w:proofErr w:type="spellStart"/>
+      <w:r>
+        <w:rPr>
+          <w:lang w:eastAsia="ja-JP"/>
+        </w:rPr>
+        <w:t>Ulja</w:t>
+      </w:r>
+      <w:proofErr w:type="spellEnd"/>
+      <w:r>
+        <w:rPr>
+          <w:lang w:eastAsia="ja-JP"/>
+        </w:rPr>
+        <w:t xml:space="preserve"> wurde schwarz vor Augen.</w:t>
       </w:r>
     </w:p>
     <w:p>
@@ -5535,7 +6361,15 @@
     </w:p>
     <w:p>
       <w:r>
-        <w:t xml:space="preserve">Als Ulja wieder zu sich kam, war die merkwürdige Gestalt </w:t>
+        <w:t xml:space="preserve">Als </w:t>
+      </w:r>
+      <w:proofErr w:type="spellStart"/>
+      <w:r>
+        <w:t>Ulja</w:t>
+      </w:r>
+      <w:proofErr w:type="spellEnd"/>
+      <w:r>
+        <w:t xml:space="preserve"> wieder zu sich kam, war die merkwürdige Gestalt </w:t>
       </w:r>
       <w:r>
         <w:t xml:space="preserve">verschwunden, und vom Feuer im Ofen nur noch Glut übrig. Er setzte sich auf und stellte fest, dass er keine Schmerzen mehr spürte. </w:t>
@@ -5560,7 +6394,15 @@
         <w:t>, etwas mehr als nur ein sehr schlimmer Alptraum gewesen.</w:t>
       </w:r>
       <w:r>
-        <w:t xml:space="preserve"> Drei Wochen Alptraum, in denen es nichts als den Faun zu essen gegeben hatte, dem er den Schädel eingeschlagen hatte, nachdem der Faun eines Tages Uljas Ration gegessen hatte.</w:t>
+        <w:t xml:space="preserve"> Drei Wochen Alptraum, in denen es nichts als den Faun zu essen gegeben hatte, dem er den Schädel eingeschlagen hatte, nachdem der Faun eines Tages </w:t>
+      </w:r>
+      <w:proofErr w:type="spellStart"/>
+      <w:r>
+        <w:t>Uljas</w:t>
+      </w:r>
+      <w:proofErr w:type="spellEnd"/>
+      <w:r>
+        <w:t xml:space="preserve"> Ration gegessen hatte.</w:t>
       </w:r>
     </w:p>
     <w:p>
@@ -5568,7 +6410,15 @@
         <w:t>„</w:t>
       </w:r>
       <w:r>
-        <w:t>Dieser dämliche Faun. Das einzige, was er im Kopf hatte, war wohl mein Geld</w:t>
+        <w:t xml:space="preserve">Dieser dämliche Faun. Das </w:t>
+      </w:r>
+      <w:proofErr w:type="gramStart"/>
+      <w:r>
+        <w:t>einzige</w:t>
+      </w:r>
+      <w:proofErr w:type="gramEnd"/>
+      <w:r>
+        <w:t>, was er im Kopf hatte, war wohl mein Geld</w:t>
       </w:r>
       <w:r>
         <w:t>.</w:t>
@@ -5613,7 +6463,15 @@
         <w:t>zweifelsfrei</w:t>
       </w:r>
       <w:r>
-        <w:t xml:space="preserve"> seine, aber jemand musste sich wohl darum gekümmert haben. Mit Mitteln, die nicht in seiner Reichweite waren. Wo war er hier blos?</w:t>
+        <w:t xml:space="preserve"> seine, aber jemand musste sich wohl darum gekümmert haben. Mit Mitteln, die nicht in seiner Reichweite waren. Wo war er hier </w:t>
+      </w:r>
+      <w:proofErr w:type="spellStart"/>
+      <w:r>
+        <w:t>blos</w:t>
+      </w:r>
+      <w:proofErr w:type="spellEnd"/>
+      <w:r>
+        <w:t>?</w:t>
       </w:r>
       <w:r>
         <w:t xml:space="preserve"> Und was geschah hier? </w:t>
@@ -5638,8 +6496,13 @@
       <w:r>
         <w:t xml:space="preserve">genauso groß, wie </w:t>
       </w:r>
-      <w:r>
-        <w:t>Ulja selbst</w:t>
+      <w:proofErr w:type="spellStart"/>
+      <w:r>
+        <w:t>Ulja</w:t>
+      </w:r>
+      <w:proofErr w:type="spellEnd"/>
+      <w:r>
+        <w:t xml:space="preserve"> selbst</w:t>
       </w:r>
       <w:r>
         <w:t xml:space="preserve">. </w:t>
@@ -5681,12 +6544,25 @@
       </w:r>
     </w:p>
     <w:p>
+      <w:proofErr w:type="spellStart"/>
       <w:r>
         <w:lastRenderedPageBreak/>
-        <w:t>Ulja ließ sich nicht z</w:t>
-      </w:r>
-      <w:r>
-        <w:t>weimal bitten und eilte der majestätisch dahingleitenden Gestalt nach. Etwas an ihr zog ihn in einen Bann, er konnte nur nicht genau sagen was es war, außer dass es mit der Art, wie sie durch die verschlungenen Gänge der weitläufigen Burg glitt, zusammenhing – irgendetwas war da seltsam…</w:t>
+        <w:t>Ulja</w:t>
+      </w:r>
+      <w:proofErr w:type="spellEnd"/>
+      <w:r>
+        <w:t xml:space="preserve"> ließ sich nicht z</w:t>
+      </w:r>
+      <w:r>
+        <w:t xml:space="preserve">weimal bitten und eilte der majestätisch dahingleitenden Gestalt nach. Etwas an ihr zog ihn in einen Bann, er konnte nur nicht genau </w:t>
+      </w:r>
+      <w:proofErr w:type="gramStart"/>
+      <w:r>
+        <w:t>sagen</w:t>
+      </w:r>
+      <w:proofErr w:type="gramEnd"/>
+      <w:r>
+        <w:t xml:space="preserve"> was es war, außer dass es mit der Art, wie sie durch die verschlungenen Gänge der weitläufigen Burg glitt, zusammenhing – irgendetwas war da seltsam…</w:t>
       </w:r>
     </w:p>
     <w:p>
@@ -5739,7 +6615,15 @@
     </w:p>
     <w:p>
       <w:r>
-        <w:t>Eine Weile später – Ulja begann sich mittlerweile zu fragen, ob sie jemals an ein Ziel gelangen würden, blieb die Frau – das Mädchen – irgendwie war es schwer, ihr Alter einzuschätzen – vor einem großen, hohen Tor aus massiven Holzbalken stehen</w:t>
+        <w:t xml:space="preserve">Eine Weile später – </w:t>
+      </w:r>
+      <w:proofErr w:type="spellStart"/>
+      <w:r>
+        <w:t>Ulja</w:t>
+      </w:r>
+      <w:proofErr w:type="spellEnd"/>
+      <w:r>
+        <w:t xml:space="preserve"> begann sich mittlerweile zu fragen, ob sie jemals an ein Ziel gelangen würden, blieb die Frau – das Mädchen – irgendwie war es schwer, ihr Alter einzuschätzen – vor einem großen, hohen Tor aus massiven Holzbalken stehen</w:t>
       </w:r>
       <w:r>
         <w:t>.</w:t>
@@ -5766,7 +6650,15 @@
     </w:p>
     <w:p>
       <w:r>
-        <w:t xml:space="preserve">Über Ulja brach eine Welle des Lärms ausgelassen speisender und feiernder Leute herein. </w:t>
+        <w:t xml:space="preserve">Über </w:t>
+      </w:r>
+      <w:proofErr w:type="spellStart"/>
+      <w:r>
+        <w:t>Ulja</w:t>
+      </w:r>
+      <w:proofErr w:type="spellEnd"/>
+      <w:r>
+        <w:t xml:space="preserve"> brach eine Welle des Lärms ausgelassen speisender und feiernder Leute herein. </w:t>
       </w:r>
       <w:r>
         <w:t>Ihm stieg der köstliche Geruch von Gebratenem entgegen</w:t>
@@ -5779,8 +6671,13 @@
       </w:r>
     </w:p>
     <w:p>
-      <w:r>
-        <w:t>Ulja folgte dem Geruch d</w:t>
+      <w:proofErr w:type="spellStart"/>
+      <w:r>
+        <w:t>Ulja</w:t>
+      </w:r>
+      <w:proofErr w:type="spellEnd"/>
+      <w:r>
+        <w:t xml:space="preserve"> folgte dem Geruch d</w:t>
       </w:r>
       <w:r>
         <w:t xml:space="preserve">er Speisen </w:t>
@@ -5792,7 +6689,23 @@
         <w:t xml:space="preserve">und trat bald durch einen zweiten Torbogen. Vor ihm </w:t>
       </w:r>
       <w:r>
-        <w:t>eröffnete sich ein gigantischer Festsaal mit einem nicht weniger großen Feuer in der Mitte, über dem sich diverse Tiere und Tierteile auf Spießen drehten. Ein konstanter Strom an Bediensteten Blassgesichtigen brachte Platten mit weiteren Speisen und trug leere davon oder füllte Getränke nach. Um das Feuer herum war eine hufeisenförmige Tafel aufgestellt worden, und links und rechts der beiden Seiten des Hufeisens standen weitere Reihen von Tischen, an der hunderte Wesen saßen, speisten, tranken und sich bestens unterhielten, unter ihnen ein nicht unerheblicher Anteil an weiteren Blassgesichtigen. Beständig standen manche auf, um den Saal – oder besser die Halle – durch einen der vielen Ein- und Ausgänge zu verlassen und wurde</w:t>
+        <w:t xml:space="preserve">eröffnete sich ein gigantischer Festsaal mit einem nicht weniger großen Feuer in der Mitte, über dem sich diverse Tiere und Tierteile auf Spießen drehten. Ein konstanter Strom an Bediensteten </w:t>
+      </w:r>
+      <w:proofErr w:type="spellStart"/>
+      <w:r>
+        <w:t>Blassgesichtigen</w:t>
+      </w:r>
+      <w:proofErr w:type="spellEnd"/>
+      <w:r>
+        <w:t xml:space="preserve"> brachte Platten mit weiteren Speisen und trug leere davon oder füllte Getränke nach. Um das Feuer herum war eine hufeisenförmige Tafel aufgestellt worden, und links und rechts der beiden Seiten des Hufeisens standen weitere Reihen von Tischen, an der hunderte Wesen saßen, speisten, tranken und sich bestens unterhielten, unter ihnen ein nicht unerheblicher Anteil an weiteren </w:t>
+      </w:r>
+      <w:proofErr w:type="spellStart"/>
+      <w:r>
+        <w:t>Blassgesichtigen</w:t>
+      </w:r>
+      <w:proofErr w:type="spellEnd"/>
+      <w:r>
+        <w:t>. Beständig standen manche auf, um den Saal – oder besser die Halle – durch einen der vielen Ein- und Ausgänge zu verlassen und wurde</w:t>
       </w:r>
       <w:r>
         <w:t>n</w:t>
@@ -5815,6 +6728,7 @@
       <w:r>
         <w:t xml:space="preserve">„Ja. Er wird schon lange für Euch freigehalten, </w:t>
       </w:r>
+      <w:proofErr w:type="spellStart"/>
       <w:r>
         <w:rPr>
           <w:i/>
@@ -5822,6 +6736,7 @@
         </w:rPr>
         <w:t>Ulja</w:t>
       </w:r>
+      <w:proofErr w:type="spellEnd"/>
       <w:r>
         <w:t>.“</w:t>
       </w:r>
@@ -5841,7 +6756,15 @@
         <w:t xml:space="preserve">Der hochgewachsene, blasse </w:t>
       </w:r>
       <w:r>
-        <w:t xml:space="preserve">Portier zog los in die Halle und führte Ulja zielstrebig zu einem zentralen Platz auf der Innenkurve der hufeisenförmigen Tafel. </w:t>
+        <w:t xml:space="preserve">Portier zog los in die Halle und führte </w:t>
+      </w:r>
+      <w:proofErr w:type="spellStart"/>
+      <w:r>
+        <w:t>Ulja</w:t>
+      </w:r>
+      <w:proofErr w:type="spellEnd"/>
+      <w:r>
+        <w:t xml:space="preserve"> zielstrebig zu einem zentralen Platz auf der Innenkurve der hufeisenförmigen Tafel. </w:t>
       </w:r>
     </w:p>
     <w:p>
@@ -5870,7 +6793,15 @@
         <w:t xml:space="preserve">nordwärts </w:t>
       </w:r>
       <w:r>
-        <w:t>durch die eine der langen Straßen Oosends, die in einer weiten Kurve entlang des Berghangs führten.</w:t>
+        <w:t xml:space="preserve">durch die eine der langen Straßen </w:t>
+      </w:r>
+      <w:proofErr w:type="spellStart"/>
+      <w:r>
+        <w:t>Oosends</w:t>
+      </w:r>
+      <w:proofErr w:type="spellEnd"/>
+      <w:r>
+        <w:t>, die in einer weiten Kurve entlang des Berghangs führten.</w:t>
       </w:r>
     </w:p>
     <w:p>
@@ -5879,7 +6810,23 @@
       </w:r>
       <w:r>
         <w:lastRenderedPageBreak/>
-        <w:t>Vögel gegeben, deren Zwitschern man jetzt hören könnte. So war es nur das weit entfernte, gelegentliche Kreischen einiger Möwen aus Norden oder Süden, wo der Beyssel-Fluss ins Bleimeer mündete und ab und zu das Krächzen einiger Raben hoch oben auf den steilen Dächern.</w:t>
+        <w:t xml:space="preserve">Vögel gegeben, deren Zwitschern man jetzt hören könnte. So war es nur das weit entfernte, gelegentliche Kreischen einiger Möwen aus Norden oder Süden, wo der </w:t>
+      </w:r>
+      <w:proofErr w:type="spellStart"/>
+      <w:r>
+        <w:t>Beyssel</w:t>
+      </w:r>
+      <w:proofErr w:type="spellEnd"/>
+      <w:r>
+        <w:t xml:space="preserve">-Fluss ins </w:t>
+      </w:r>
+      <w:proofErr w:type="spellStart"/>
+      <w:r>
+        <w:t>Bleimeer</w:t>
+      </w:r>
+      <w:proofErr w:type="spellEnd"/>
+      <w:r>
+        <w:t xml:space="preserve"> mündete und ab und zu das Krächzen einiger Raben hoch oben auf den steilen Dächern.</w:t>
       </w:r>
     </w:p>
     <w:p>
@@ -5890,15 +6837,28 @@
         <w:t xml:space="preserve"> Der fast allgegenwärtige Regen und Nebel verliehen ihr etwas Mystisches – um nicht zu sagen gar Gruseliges. Heute war dieser Aufenthalt vorüber und es würde für mich weiter hinein gehen in diese doch recht eigenartige Welt. Es trieb mir das Schmunzeln ins Gesicht, als ich darüber nachdachte, dass es mich mittlerweile fast traurig stimmte, diese düstere Stadt wieder zu verlassen, war ich doch vor knapp einer Woche, als ich hier ankam, fest entschlossen, sofort </w:t>
       </w:r>
       <w:r>
-        <w:t>wieder zurück zu fahren</w:t>
-      </w:r>
+        <w:t xml:space="preserve">wieder </w:t>
+      </w:r>
+      <w:proofErr w:type="gramStart"/>
+      <w:r>
+        <w:t>zurück zu fahren</w:t>
+      </w:r>
+      <w:proofErr w:type="gramEnd"/>
       <w:r>
         <w:t xml:space="preserve"> …</w:t>
       </w:r>
     </w:p>
     <w:p>
       <w:r>
-        <w:t xml:space="preserve">Mein Weg führte mich nun ganz allmählich in Richtung des großen Kopfbahnhofes, der etwa in der Mitte der Stadt lag und dabei eine der steilen Querstraßen bergab. Genau aus Richtung dieses Bahnhofs konnte man jetzt hören, wie ein Zug die lange Kurve durchfuhr, die ihn an ihrem Ende in den Bahnhof führte und auf beiden Seiten von immer höher wachsenden Wänden umschlossen war, die die Geräusche der Züge um ein Vielfaches verstärkten. Es gab für mich keinen Grund zur Eile – die Fahrkarte war noch nicht gekauft und </w:t>
+        <w:t xml:space="preserve">Mein Weg führte mich nun </w:t>
+      </w:r>
+      <w:proofErr w:type="gramStart"/>
+      <w:r>
+        <w:t>ganz allmählich</w:t>
+      </w:r>
+      <w:proofErr w:type="gramEnd"/>
+      <w:r>
+        <w:t xml:space="preserve"> in Richtung des großen Kopfbahnhofes, der etwa in der Mitte der Stadt lag und dabei eine der steilen Querstraßen bergab. Genau aus Richtung dieses Bahnhofs konnte man jetzt hören, wie ein Zug die lange Kurve durchfuhr, die ihn an ihrem Ende in den Bahnhof führte und auf beiden Seiten von immer höher wachsenden Wänden umschlossen war, die die Geräusche der Züge um ein Vielfaches verstärkten. Es gab für mich keinen Grund zur Eile – die Fahrkarte war noch nicht gekauft und </w:t>
       </w:r>
       <w:r>
         <w:t>m</w:t>
@@ -5960,7 +6920,15 @@
         <w:t xml:space="preserve"> Faune – es sind Faune. – Zumindest ist das der Name, unter dem wir solche Wesen hier kennen. Auch wenn diese </w:t>
       </w:r>
       <w:r>
-        <w:t>hier ansonsten eindeutig mehr mit Minotauren gemein haben. Also wenn man den Rest von ihnen betrachtet.</w:t>
+        <w:t xml:space="preserve">hier ansonsten eindeutig mehr mit </w:t>
+      </w:r>
+      <w:proofErr w:type="spellStart"/>
+      <w:r>
+        <w:t>Minotauren</w:t>
+      </w:r>
+      <w:proofErr w:type="spellEnd"/>
+      <w:r>
+        <w:t xml:space="preserve"> gemein haben. Also wenn man den Rest von ihnen betrachtet.</w:t>
       </w:r>
     </w:p>
     <w:p>
@@ -5982,12 +6950,28 @@
     </w:p>
     <w:p>
       <w:r>
-        <w:t>Eine Viertelstunde später hatte die Sonne sich bereits wieder hinter die Wolken verzogen und die Stadt sah wieder so trist aus, wie immer. Von dem Platz vor der Bahnhofshalle hatte man eine gute Aussicht auf das direkte Umland von Oosend, die aber nicht wirklich dazu beitrug, dass die Stadt irgendwie einladender wirkte. Ich wandte mich also dem großen Gebäude wieder zu, das sich nach meinem Blick in die Ferne gerade eben noch zu meiner Rechten befunden hatte. Hoch, düster und irgendwie auch majestätisch ragte es vor mir in die Höhe, derweil hin und wieder durch die etwa vier Meter breiten und mindestens genauso hohen Spitzbogentore Faune und andere Gestalten den Bahnhof betraten oder verließen.</w:t>
-      </w:r>
-    </w:p>
-    <w:p>
-      <w:r>
-        <w:t>Ich trat durch das mittlere Tor ein und stand in einer weitläufigen Halle, in der von den Zügen noch nicht viel zu sehen war außer der großen Anzeigetafel direkt mir gegenüber und den ganzen vielen Hinweisschildern, die den Weg zu diesem und jenen Gleis wiesen oder zu ganz anderen Dingen.</w:t>
+        <w:t xml:space="preserve">Eine Viertelstunde später hatte die Sonne sich bereits wieder hinter die Wolken verzogen und die Stadt sah wieder so trist aus, wie immer. Von dem Platz vor der Bahnhofshalle hatte man eine gute Aussicht auf das direkte Umland von Oosend, die aber nicht wirklich dazu beitrug, dass die Stadt irgendwie einladender wirkte. Ich wandte mich also dem großen Gebäude wieder zu, das sich nach meinem Blick in die Ferne gerade eben noch zu meiner Rechten befunden hatte. Hoch, düster und irgendwie auch majestätisch ragte es vor mir in die Höhe, derweil hin und wieder durch die etwa vier Meter breiten und mindestens genauso hohen </w:t>
+      </w:r>
+      <w:proofErr w:type="spellStart"/>
+      <w:r>
+        <w:t>Spitzbogentore</w:t>
+      </w:r>
+      <w:proofErr w:type="spellEnd"/>
+      <w:r>
+        <w:t xml:space="preserve"> Faune und andere Gestalten den Bahnhof betraten oder verließen.</w:t>
+      </w:r>
+    </w:p>
+    <w:p>
+      <w:r>
+        <w:t xml:space="preserve">Ich trat durch das mittlere Tor ein und stand in einer weitläufigen Halle, in der von den Zügen noch nicht viel zu sehen </w:t>
+      </w:r>
+      <w:proofErr w:type="gramStart"/>
+      <w:r>
+        <w:t>war</w:t>
+      </w:r>
+      <w:proofErr w:type="gramEnd"/>
+      <w:r>
+        <w:t xml:space="preserve"> außer der großen Anzeigetafel direkt mir gegenüber und den ganzen vielen Hinweisschildern, die den Weg zu diesem und jenen Gleis wiesen oder zu ganz anderen Dingen.</w:t>
       </w:r>
     </w:p>
     <w:p>
@@ -6071,7 +7055,15 @@
         <w:t>Unten</w:t>
       </w:r>
       <w:r>
-        <w:t xml:space="preserve"> auf dem Bahnsteig war es relativ leer, wenngleich das auch der Uhrzeit geschuldet sein dürfte; immerhin </w:t>
+        <w:t xml:space="preserve"> auf dem Bahnsteig war </w:t>
+      </w:r>
+      <w:proofErr w:type="gramStart"/>
+      <w:r>
+        <w:t>es relativ</w:t>
+      </w:r>
+      <w:proofErr w:type="gramEnd"/>
+      <w:r>
+        <w:t xml:space="preserve"> leer, wenngleich das auch der Uhrzeit geschuldet sein dürfte; immerhin </w:t>
       </w:r>
       <w:r>
         <w:t xml:space="preserve">war es zwar schon zu spät für diejenigen, deren Arbeitszeit in den Morgenstunden begann, aber auch noch zu früh für diejenigen, die danach kamen. </w:t>
@@ -6206,7 +7198,23 @@
         <w:t>Rechtskurve</w:t>
       </w:r>
       <w:r>
-        <w:t xml:space="preserve"> um den Ildhals, dem Hausvulkan Oosends, herum.</w:t>
+        <w:t xml:space="preserve"> um den </w:t>
+      </w:r>
+      <w:proofErr w:type="spellStart"/>
+      <w:r>
+        <w:t>Ildhals</w:t>
+      </w:r>
+      <w:proofErr w:type="spellEnd"/>
+      <w:r>
+        <w:t xml:space="preserve">, dem Hausvulkan </w:t>
+      </w:r>
+      <w:proofErr w:type="spellStart"/>
+      <w:r>
+        <w:t>Oosends</w:t>
+      </w:r>
+      <w:proofErr w:type="spellEnd"/>
+      <w:r>
+        <w:t>, herum.</w:t>
       </w:r>
       <w:r>
         <w:t xml:space="preserve"> Nachdem die Strecke zurück nach Hause abgezweigt war, begann der Einschnitt, deutlich flacher zu werden und kletterte irgendwann recht plötzlich auf ein Viadukt, von dem aus man einen wundervollen Ausblick auf die links und rechts vorbeiziehende Stadt und die im Westen liegende Landschaftskulisse hatte.</w:t>
@@ -6214,7 +7222,31 @@
     </w:p>
     <w:p>
       <w:r>
-        <w:t>Einige Minuten Später durchfuhren wir in einem eigenen Tor die Stadtmauer und fanden uns auf einer offensichtlich aus Basalt gebauten Steinbrücke wieder. Viele Meter unter uns befand sich der Nordast des Beyssel-Flusses, dann eine kurze Landzunge und dann fuhr der Zug auf seiner Brücke auf das offene Meer hinaus. Dabei änderte sich auch die Kurvenrichtung nach links, derweil die Strecke in ein stetiges Gefälle überging. Genau an dieser Stelle kam uns lautstark ein roter Zug</w:t>
+        <w:t xml:space="preserve">Einige Minuten </w:t>
+      </w:r>
+      <w:proofErr w:type="gramStart"/>
+      <w:r>
+        <w:t>Später</w:t>
+      </w:r>
+      <w:proofErr w:type="gramEnd"/>
+      <w:r>
+        <w:t xml:space="preserve"> durchfuhren wir in einem eigenen Tor die Stadtmauer und fanden uns auf einer offensichtlich aus Basalt gebauten Steinbrücke wieder. Viele Meter unter uns befand sich der </w:t>
+      </w:r>
+      <w:proofErr w:type="spellStart"/>
+      <w:r>
+        <w:t>Nordast</w:t>
+      </w:r>
+      <w:proofErr w:type="spellEnd"/>
+      <w:r>
+        <w:t xml:space="preserve"> des </w:t>
+      </w:r>
+      <w:proofErr w:type="spellStart"/>
+      <w:r>
+        <w:t>Beyssel</w:t>
+      </w:r>
+      <w:proofErr w:type="spellEnd"/>
+      <w:r>
+        <w:t>-Flusses, dann eine kurze Landzunge und dann fuhr der Zug auf seiner Brücke auf das offene Meer hinaus. Dabei änderte sich auch die Kurvenrichtung nach links, derweil die Strecke in ein stetiges Gefälle überging. Genau an dieser Stelle kam uns lautstark ein roter Zug</w:t>
       </w:r>
       <w:r>
         <w:rPr>
@@ -6617,7 +7649,23 @@
         <w:rPr>
           <w:iCs/>
         </w:rPr>
-        <w:t xml:space="preserve">. Der andere Zug war so lang und fuhr nur so wenig viel schneller als wir, dass ich irgendwann das Gefühl bekam, unser Zug würde rückwärts fahren. Mein Magen vertrug dieses komische Gefühl nicht lange, also </w:t>
+        <w:t xml:space="preserve">. Der andere Zug war so lang und fuhr nur so wenig viel schneller als wir, dass ich irgendwann das Gefühl bekam, unser Zug würde </w:t>
+      </w:r>
+      <w:proofErr w:type="spellStart"/>
+      <w:proofErr w:type="gramStart"/>
+      <w:r>
+        <w:rPr>
+          <w:iCs/>
+        </w:rPr>
+        <w:t>rückwärts fahren</w:t>
+      </w:r>
+      <w:proofErr w:type="spellEnd"/>
+      <w:proofErr w:type="gramEnd"/>
+      <w:r>
+        <w:rPr>
+          <w:iCs/>
+        </w:rPr>
+        <w:t xml:space="preserve">. Mein Magen vertrug dieses komische Gefühl nicht lange, also </w:t>
       </w:r>
       <w:r>
         <w:rPr>
@@ -6660,20 +7708,62 @@
         <w:rPr>
           <w:iCs/>
         </w:rPr>
-        <w:t xml:space="preserve"> bemerkte ich fast nicht, wie sich unser Zug langsam, aber sicher dem Ziel seiner Reise näherte: Skraane. Wenngleich auf dem Schild am Zug Skraane mit K und Doppel-A geschrieben war, wurde die Stadt von den Wesen hier „Schrone“ ausgesprochen, mit einem eher nur mittellangen O, das irgendwie am Rande ein A mitklingen hatte.</w:t>
-      </w:r>
-    </w:p>
-    <w:p>
-      <w:pPr>
-        <w:rPr>
-          <w:iCs/>
-        </w:rPr>
-      </w:pPr>
-      <w:r>
-        <w:rPr>
-          <w:iCs/>
-        </w:rPr>
-        <w:t xml:space="preserve">Der ohnehin schon eher lichte Kiefernwald wich zurück und nach einer kurzen Strecke Grünlands fuhren wir an den ersten Häusern vorbei. Oder wohl eher Hütten und Schuppen, wobei sogar das noch fast zu viel war. Die Ausläufer Skraanes boten einen eher elenden Anblick – und ein völlig anderes Bild dieser Welt, als Oosend. Davon abgesehen waren diese Hütten hier aus von der Sonne </w:t>
+        <w:t xml:space="preserve"> bemerkte ich fast nicht, wie sich unser Zug langsam, aber sicher dem Ziel seiner Reise näherte: Skraane. Wenngleich auf dem Schild am Zug Skraane mit K und Doppel-A geschrieben war, wurde die Stadt von den Wesen hier „</w:t>
+      </w:r>
+      <w:proofErr w:type="spellStart"/>
+      <w:r>
+        <w:rPr>
+          <w:iCs/>
+        </w:rPr>
+        <w:t>Schrone</w:t>
+      </w:r>
+      <w:proofErr w:type="spellEnd"/>
+      <w:r>
+        <w:rPr>
+          <w:iCs/>
+        </w:rPr>
+        <w:t>“ ausgesprochen, mit einem eher nur mittellangen O, das irgendwie am Rande ein A mitklingen hatte.</w:t>
+      </w:r>
+    </w:p>
+    <w:p>
+      <w:pPr>
+        <w:rPr>
+          <w:iCs/>
+        </w:rPr>
+      </w:pPr>
+      <w:r>
+        <w:rPr>
+          <w:iCs/>
+        </w:rPr>
+        <w:t xml:space="preserve">Der ohnehin schon eher lichte Kiefernwald wich zurück und nach einer kurzen Strecke Grünlands fuhren wir an den ersten Häusern vorbei. Oder wohl eher Hütten und Schuppen, wobei sogar das noch fast zu viel war. Die Ausläufer </w:t>
+      </w:r>
+      <w:proofErr w:type="spellStart"/>
+      <w:r>
+        <w:rPr>
+          <w:iCs/>
+        </w:rPr>
+        <w:t>Skraanes</w:t>
+      </w:r>
+      <w:proofErr w:type="spellEnd"/>
+      <w:r>
+        <w:rPr>
+          <w:iCs/>
+        </w:rPr>
+        <w:t xml:space="preserve"> boten einen eher elenden Anblick – und ein völlig anderes Bild dieser </w:t>
+      </w:r>
+      <w:proofErr w:type="gramStart"/>
+      <w:r>
+        <w:rPr>
+          <w:iCs/>
+        </w:rPr>
+        <w:t>Welt,</w:t>
+      </w:r>
+      <w:proofErr w:type="gramEnd"/>
+      <w:r>
+        <w:rPr>
+          <w:iCs/>
+        </w:rPr>
+        <w:t xml:space="preserve"> als Oosend. Davon abgesehen waren diese Hütten hier aus von der Sonne </w:t>
       </w:r>
       <w:r>
         <w:rPr>
@@ -6705,7 +7795,35 @@
         <w:rPr>
           <w:iCs/>
         </w:rPr>
-        <w:t>„Sehr geehrte Damen und Herren, wir erreichen in wenigen Minuten unseren nächsten Halt Skraane. Bitte beachten Sie, dass dieser Zug nach einem kurzen Aufenthalt außerplanmäßig bis Sulfur weiterfährt. Wir wünschen allen hier Aus- und Umsteigenden einen guten Tag und eine gute Weiterreise.“</w:t>
+        <w:t xml:space="preserve">„Sehr geehrte Damen und Herren, wir erreichen in wenigen Minuten unseren nächsten Halt Skraane. Bitte beachten Sie, dass dieser Zug nach einem kurzen Aufenthalt </w:t>
+      </w:r>
+      <w:proofErr w:type="gramStart"/>
+      <w:r>
+        <w:rPr>
+          <w:iCs/>
+        </w:rPr>
+        <w:t>außerplanmäßig</w:t>
+      </w:r>
+      <w:proofErr w:type="gramEnd"/>
+      <w:r>
+        <w:rPr>
+          <w:iCs/>
+        </w:rPr>
+        <w:t xml:space="preserve"> bis Sulfur weiterfährt. Wir wünschen allen hier </w:t>
+      </w:r>
+      <w:proofErr w:type="gramStart"/>
+      <w:r>
+        <w:rPr>
+          <w:iCs/>
+        </w:rPr>
+        <w:t>Aus- und Umsteigenden</w:t>
+      </w:r>
+      <w:proofErr w:type="gramEnd"/>
+      <w:r>
+        <w:rPr>
+          <w:iCs/>
+        </w:rPr>
+        <w:t xml:space="preserve"> einen guten Tag und eine gute Weiterreise.“</w:t>
       </w:r>
     </w:p>
     <w:p>
@@ -6763,7 +7881,21 @@
         <w:rPr>
           <w:iCs/>
         </w:rPr>
-        <w:t>„Hmm… das ist keine l</w:t>
+        <w:t>„</w:t>
+      </w:r>
+      <w:proofErr w:type="spellStart"/>
+      <w:r>
+        <w:rPr>
+          <w:iCs/>
+        </w:rPr>
+        <w:t>Hmm</w:t>
+      </w:r>
+      <w:proofErr w:type="spellEnd"/>
+      <w:r>
+        <w:rPr>
+          <w:iCs/>
+        </w:rPr>
+        <w:t>… das ist keine l</w:t>
       </w:r>
       <w:r>
         <w:rPr>
@@ -6923,7 +8055,21 @@
         <w:rPr>
           <w:iCs/>
         </w:rPr>
-        <w:t>Wenngleich ich eigentlich einen durchaus sehr guten Orientierungssinn hatte und mich überall sehr schnell zurechtfand, nahm ich sein Angebot dankend an – die Stadt war doch sehr groß und das, was ich bisher von den Straßen dieser Stadt gesehen hatte, glich eher einem Irrgarten, als irgendetwas anderem.</w:t>
+        <w:t xml:space="preserve">Wenngleich ich eigentlich einen durchaus sehr guten Orientierungssinn hatte und mich überall sehr schnell zurechtfand, nahm ich sein Angebot dankend an – die Stadt war doch sehr groß und das, was ich bisher von den Straßen dieser Stadt gesehen hatte, glich eher einem </w:t>
+      </w:r>
+      <w:proofErr w:type="gramStart"/>
+      <w:r>
+        <w:rPr>
+          <w:iCs/>
+        </w:rPr>
+        <w:t>Irrgarten,</w:t>
+      </w:r>
+      <w:proofErr w:type="gramEnd"/>
+      <w:r>
+        <w:rPr>
+          <w:iCs/>
+        </w:rPr>
+        <w:t xml:space="preserve"> als irgendetwas anderem.</w:t>
       </w:r>
     </w:p>
     <w:p>
@@ -6986,7 +8132,21 @@
         <w:rPr>
           <w:rFonts w:eastAsia="Times New Roman"/>
         </w:rPr>
-        <w:t>Der nach oben gerichtete Schlund ist ringweise mit einzelnen, weit auseinanderstehenden Zähnen bestückt, die Augen liegen an der Unterseite. Sie haben in der Regel eine graue Farbe, die sie aber auch ins Rote ändern können oder in ein metallisches Graublau.</w:t>
+        <w:t xml:space="preserve">Der </w:t>
+      </w:r>
+      <w:proofErr w:type="gramStart"/>
+      <w:r>
+        <w:rPr>
+          <w:rFonts w:eastAsia="Times New Roman"/>
+        </w:rPr>
+        <w:t>nach oben gerichtete Schlund</w:t>
+      </w:r>
+      <w:proofErr w:type="gramEnd"/>
+      <w:r>
+        <w:rPr>
+          <w:rFonts w:eastAsia="Times New Roman"/>
+        </w:rPr>
+        <w:t xml:space="preserve"> ist ringweise mit einzelnen, weit auseinanderstehenden Zähnen bestückt, die Augen liegen an der Unterseite. Sie haben in der Regel eine graue Farbe, die sie aber auch ins Rote ändern können oder in ein metallisches Graublau.</w:t>
       </w:r>
     </w:p>
     <w:p>
@@ -7088,84 +8248,93 @@
     </w:p>
     <w:p>
       <w:r>
-        <w:t xml:space="preserve">Großhornfaune gehören, wie auch Gewöhnliche Faune zur Familie der Faune. Sie sind primär an den sehr deutlich ausgeprägten und namensgebenden, nach hinten </w:t>
-      </w:r>
-      <w:r>
-        <w:t xml:space="preserve">und dann nach oben </w:t>
-      </w:r>
-      <w:r>
-        <w:t xml:space="preserve">gebogenen </w:t>
-      </w:r>
-      <w:r>
-        <w:t>Widderh</w:t>
-      </w:r>
-      <w:r>
-        <w:t>örnern</w:t>
-      </w:r>
-      <w:r>
-        <w:t xml:space="preserve">, die an den Schläfen ansetzen, </w:t>
-      </w:r>
-      <w:r>
-        <w:t>zu erkennen</w:t>
-      </w:r>
-      <w:r>
-        <w:t>.</w:t>
-      </w:r>
-    </w:p>
-    <w:p>
-      <w:r>
-        <w:t>Großhornfaune sind die größten und kräftigsten Vertreter ihrer Familie mit einer mittleren Körpergröße von zwei Metern, mit den Hornspitzen mitgezählt, sogar bis zu 2,10 m. Die Statur von Gewöhnlichen Faunen wirkt im Vergleich zu der von Großhornfaunen fast schmächtig.</w:t>
-      </w:r>
-      <w:r>
-        <w:t xml:space="preserve"> Großhornfaune haben unter normalen Umständen eine Lebenserwartung von etwa 100 Jahren.</w:t>
-      </w:r>
-    </w:p>
-    <w:p>
-      <w:r>
-        <w:t xml:space="preserve">Im Gegensatz zu allen anderen Faunarten </w:t>
-      </w:r>
-      <w:r>
-        <w:t>lassen sich Großhornfaune bisweilen auch in ortsfesten Ansiedlungen dauerhaft nieder. Wenn sich Fremdkörper in Form anderer humanoider Wesen, die keine Faune sind, in solchen Ansiedlungen niederlassen und die Versorgungslage ausreichend ist, wachsen diese Ansiedlungen explosionsartig zu Städten heran und schrumpfen bei Verlassen der letzten andersartigen auch sehr schnell wieder zusammen, indem viele der bleibenden Faune ungewöhnlich früh sterben.</w:t>
-      </w:r>
-    </w:p>
-    <w:p>
-      <w:r>
-        <w:t xml:space="preserve">Die Besonderheit von Großhornfaunen, die dieses rasante Wachstum möglich macht, ist, dass weibliche Großhornfaune </w:t>
-      </w:r>
-      <w:r>
-        <w:t xml:space="preserve">auch </w:t>
-      </w:r>
-      <w:r>
-        <w:t>während einer Schwangerschaft weiterhin empfänglich bleiben.</w:t>
-      </w:r>
-    </w:p>
-    <w:p>
+        <w:t>G</w:t>
+      </w:r>
+      <w:r>
+        <w:t>roßhornfaune gehören, wie auch Gewöhnliche Faune zur Familie der Faune. Sie sind primär</w:t>
+      </w:r>
+      <w:r>
+        <w:t xml:space="preserve"> </w:t>
+      </w:r>
+      <w:r>
+        <w:t>a</w:t>
+      </w:r>
+      <w:r>
+        <w:t>n den sehr deutlich ausgeprägten und namensgebenden, nach hinten und dann nach oben gebogenen Widderhörnern, die an den Schläfen ansetzen, zu erkennen.</w:t>
+      </w:r>
+    </w:p>
+    <w:p>
+      <w:r>
+        <w:t xml:space="preserve">Großhornfaune sind die größten und kräftigsten Vertreter ihrer Familie mit einer mittleren Körpergröße von zwei Metern, mit den Hornspitzen mitgezählt, sogar bis zu 2,10 m. Die Statur von Gewöhnlichen Faunen wirkt im Vergleich zu der von Großhornfaunen fast schmächtig. Das heißt, dass Großhornfaune von ihrer Statur her in aller Regel sehr bullig wirken und aus der Ferne leicht mit </w:t>
+      </w:r>
+      <w:proofErr w:type="spellStart"/>
+      <w:r>
+        <w:t>Minotauren</w:t>
+      </w:r>
+      <w:proofErr w:type="spellEnd"/>
+      <w:r>
+        <w:t xml:space="preserve"> zu verwechseln sind. Großhornfaune haben unter normalen Umständen eine Lebenserwartung von etwa 100 Jahren.</w:t>
+      </w:r>
+    </w:p>
+    <w:p>
+      <w:r>
+        <w:t xml:space="preserve">Im Gegensatz zu allen anderen </w:t>
+      </w:r>
+      <w:proofErr w:type="spellStart"/>
+      <w:r>
+        <w:t>Faunarten</w:t>
+      </w:r>
+      <w:proofErr w:type="spellEnd"/>
+      <w:r>
+        <w:t xml:space="preserve"> lassen sich Großhornfaune bisweilen auch in ortsfesten Ansiedlungen dauerhaft nieder.</w:t>
+      </w:r>
+    </w:p>
+    <w:p>
+      <w:r>
+        <w:t xml:space="preserve">Sie stellen die breite Mehrheit der Bevölkerung des Gebietes westlich des großen </w:t>
+      </w:r>
+      <w:proofErr w:type="spellStart"/>
+      <w:r>
+        <w:t>Mirakresch</w:t>
+      </w:r>
+      <w:proofErr w:type="spellEnd"/>
+      <w:r>
+        <w:t>-Gebirges.</w:t>
+      </w:r>
+    </w:p>
+    <w:p>
+      <w:r>
+        <w:t>Derweil Faune von Natur aus Vegetarier sind, vertragen sie jedoch im Allgemeinen auch den Konsum von Fleisch. Von sich aus Fleisch essende Faune sind jedoch eine Seltenheit, die im Regelfall von der restlichen Gesellschaft als absonderlich ausgegrenzt wird.</w:t>
+      </w:r>
+    </w:p>
+    <w:p>
+      <w:pPr>
+        <w:pStyle w:val="berschrift3"/>
+      </w:pPr>
       <w:r>
         <w:lastRenderedPageBreak/>
-        <w:t xml:space="preserve">Sie stellen die breite Mehrheit der Bevölkerung des Gebietes westlich des großen </w:t>
-      </w:r>
-      <w:hyperlink w:anchor="_[Rand-der-Welt-Gebirge]" w:history="1">
-        <w:r>
-          <w:rPr>
-            <w:rStyle w:val="Hyperlink"/>
-          </w:rPr>
-          <w:t>Mirakresch</w:t>
-        </w:r>
-        <w:r>
-          <w:rPr>
-            <w:rStyle w:val="Hyperlink"/>
-          </w:rPr>
-          <w:t>-Gebirge</w:t>
-        </w:r>
-        <w:r>
-          <w:rPr>
-            <w:rStyle w:val="Hyperlink"/>
-          </w:rPr>
-          <w:t>s</w:t>
-        </w:r>
-      </w:hyperlink>
-      <w:r>
-        <w:t>.</w:t>
+        <w:t>Nördlicher</w:t>
+      </w:r>
+      <w:r>
+        <w:t xml:space="preserve"> Großhornfaun</w:t>
+      </w:r>
+    </w:p>
+    <w:p>
+      <w:r>
+        <w:t>Diese Unterart der Großhornfaune ist in ihrem Erscheinungsbild nochmals deutlich massiver als die normalen Großhornfaune. Sie sind im Mittel zehn bis zwanzig Zentimeter höher, und insbesondere im Schulterbereich deutlich breiter.</w:t>
+      </w:r>
+    </w:p>
+    <w:p>
+      <w:r>
+        <w:t xml:space="preserve">Sie weisen auch noch einige weitere Tendenzen und Merkmale auf, die sonst eher bei </w:t>
+      </w:r>
+      <w:proofErr w:type="spellStart"/>
+      <w:r>
+        <w:t>Minotauren</w:t>
+      </w:r>
+      <w:proofErr w:type="spellEnd"/>
+      <w:r>
+        <w:t xml:space="preserve"> zu finden sind, wie beispielsweise diejenige, Probleme mit Artgenossen eher dadurch zu klären, den Artgenossen zu entfernen, statt sich ernsthaft um einen, beide Seiten zufriedenstellenden, Kompromiss zu bemühen. Dazu gehört auch der im Vergleich zu anderen Großhornfaunen stärker ausgeprägte (Bart-) Haarwuchs, sowie ein deutlich höheres Interesse an alkoholischen Getränken.</w:t>
       </w:r>
     </w:p>
     <w:p>
@@ -7175,12 +8344,14 @@
           <w:rFonts w:eastAsia="Times New Roman"/>
         </w:rPr>
       </w:pPr>
+      <w:proofErr w:type="spellStart"/>
       <w:r>
         <w:rPr>
           <w:rFonts w:eastAsia="Times New Roman"/>
         </w:rPr>
         <w:t>Meervolk</w:t>
       </w:r>
+      <w:proofErr w:type="spellEnd"/>
     </w:p>
     <w:p>
       <w:r>
@@ -7344,7 +8515,7 @@
 </file>
 
 <file path=word/endnotes.xml><?xml version="1.0" encoding="utf-8"?>
-<w:endnotes xmlns:wpc="http://schemas.microsoft.com/office/word/2010/wordprocessingCanvas" xmlns:cx="http://schemas.microsoft.com/office/drawing/2014/chartex" xmlns:cx1="http://schemas.microsoft.com/office/drawing/2015/9/8/chartex" xmlns:cx2="http://schemas.microsoft.com/office/drawing/2015/10/21/chartex" xmlns:cx3="http://schemas.microsoft.com/office/drawing/2016/5/9/chartex" xmlns:cx4="http://schemas.microsoft.com/office/drawing/2016/5/10/chartex" xmlns:cx5="http://schemas.microsoft.com/office/drawing/2016/5/11/chartex" xmlns:cx6="http://schemas.microsoft.com/office/drawing/2016/5/12/chartex" xmlns:cx7="http://schemas.microsoft.com/office/drawing/2016/5/13/chartex" xmlns:cx8="http://schemas.microsoft.com/office/drawing/2016/5/14/chartex" xmlns:mc="http://schemas.openxmlformats.org/markup-compatibility/2006" xmlns:aink="http://schemas.microsoft.com/office/drawing/2016/ink" xmlns:am3d="http://schemas.microsoft.com/office/drawing/2017/model3d" xmlns:o="urn:schemas-microsoft-com:office:office" xmlns:r="http://schemas.openxmlformats.org/officeDocument/2006/relationships" xmlns:m="http://schemas.openxmlformats.org/officeDocument/2006/math" xmlns:v="urn:schemas-microsoft-com:vml" xmlns:wp14="http://schemas.microsoft.com/office/word/2010/wordprocessingDrawing" xmlns:wp="http://schemas.openxmlformats.org/drawingml/2006/wordprocessingDrawing" xmlns:w10="urn:schemas-microsoft-com:office:word" xmlns:w="http://schemas.openxmlformats.org/wordprocessingml/2006/main" xmlns:w14="http://schemas.microsoft.com/office/word/2010/wordml" xmlns:w15="http://schemas.microsoft.com/office/word/2012/wordml" xmlns:w16cex="http://schemas.microsoft.com/office/word/2018/wordml/cex" xmlns:w16cid="http://schemas.microsoft.com/office/word/2016/wordml/cid" xmlns:w16="http://schemas.microsoft.com/office/word/2018/wordml" xmlns:w16sdtdh="http://schemas.microsoft.com/office/word/2020/wordml/sdtdatahash" xmlns:w16se="http://schemas.microsoft.com/office/word/2015/wordml/symex" xmlns:wpg="http://schemas.microsoft.com/office/word/2010/wordprocessingGroup" xmlns:wpi="http://schemas.microsoft.com/office/word/2010/wordprocessingInk" xmlns:wne="http://schemas.microsoft.com/office/word/2006/wordml" xmlns:wps="http://schemas.microsoft.com/office/word/2010/wordprocessingShape" mc:Ignorable="w14 w15 w16se w16cid w16 w16cex w16sdtdh wp14">
+<w:endnotes xmlns:wpc="http://schemas.microsoft.com/office/word/2010/wordprocessingCanvas" xmlns:cx="http://schemas.microsoft.com/office/drawing/2014/chartex" xmlns:cx1="http://schemas.microsoft.com/office/drawing/2015/9/8/chartex" xmlns:cx2="http://schemas.microsoft.com/office/drawing/2015/10/21/chartex" xmlns:cx3="http://schemas.microsoft.com/office/drawing/2016/5/9/chartex" xmlns:cx4="http://schemas.microsoft.com/office/drawing/2016/5/10/chartex" xmlns:cx5="http://schemas.microsoft.com/office/drawing/2016/5/11/chartex" xmlns:cx6="http://schemas.microsoft.com/office/drawing/2016/5/12/chartex" xmlns:cx7="http://schemas.microsoft.com/office/drawing/2016/5/13/chartex" xmlns:cx8="http://schemas.microsoft.com/office/drawing/2016/5/14/chartex" xmlns:mc="http://schemas.openxmlformats.org/markup-compatibility/2006" xmlns:aink="http://schemas.microsoft.com/office/drawing/2016/ink" xmlns:am3d="http://schemas.microsoft.com/office/drawing/2017/model3d" xmlns:o="urn:schemas-microsoft-com:office:office" xmlns:oel="http://schemas.microsoft.com/office/2019/extlst" xmlns:r="http://schemas.openxmlformats.org/officeDocument/2006/relationships" xmlns:m="http://schemas.openxmlformats.org/officeDocument/2006/math" xmlns:v="urn:schemas-microsoft-com:vml" xmlns:wp14="http://schemas.microsoft.com/office/word/2010/wordprocessingDrawing" xmlns:wp="http://schemas.openxmlformats.org/drawingml/2006/wordprocessingDrawing" xmlns:w10="urn:schemas-microsoft-com:office:word" xmlns:w="http://schemas.openxmlformats.org/wordprocessingml/2006/main" xmlns:w14="http://schemas.microsoft.com/office/word/2010/wordml" xmlns:w15="http://schemas.microsoft.com/office/word/2012/wordml" xmlns:w16cex="http://schemas.microsoft.com/office/word/2018/wordml/cex" xmlns:w16cid="http://schemas.microsoft.com/office/word/2016/wordml/cid" xmlns:w16="http://schemas.microsoft.com/office/word/2018/wordml" xmlns:w16sdtdh="http://schemas.microsoft.com/office/word/2020/wordml/sdtdatahash" xmlns:w16se="http://schemas.microsoft.com/office/word/2015/wordml/symex" xmlns:wpg="http://schemas.microsoft.com/office/word/2010/wordprocessingGroup" xmlns:wpi="http://schemas.microsoft.com/office/word/2010/wordprocessingInk" xmlns:wne="http://schemas.microsoft.com/office/word/2006/wordml" xmlns:wps="http://schemas.microsoft.com/office/word/2010/wordprocessingShape" mc:Ignorable="w14 w15 w16se w16cid w16 w16cex w16sdtdh wp14">
   <w:endnote w:type="separator" w:id="-1">
     <w:p>
       <w:pPr>
@@ -7369,7 +8540,7 @@
 </file>
 
 <file path=word/footnotes.xml><?xml version="1.0" encoding="utf-8"?>
-<w:footnotes xmlns:wpc="http://schemas.microsoft.com/office/word/2010/wordprocessingCanvas" xmlns:cx="http://schemas.microsoft.com/office/drawing/2014/chartex" xmlns:cx1="http://schemas.microsoft.com/office/drawing/2015/9/8/chartex" xmlns:cx2="http://schemas.microsoft.com/office/drawing/2015/10/21/chartex" xmlns:cx3="http://schemas.microsoft.com/office/drawing/2016/5/9/chartex" xmlns:cx4="http://schemas.microsoft.com/office/drawing/2016/5/10/chartex" xmlns:cx5="http://schemas.microsoft.com/office/drawing/2016/5/11/chartex" xmlns:cx6="http://schemas.microsoft.com/office/drawing/2016/5/12/chartex" xmlns:cx7="http://schemas.microsoft.com/office/drawing/2016/5/13/chartex" xmlns:cx8="http://schemas.microsoft.com/office/drawing/2016/5/14/chartex" xmlns:mc="http://schemas.openxmlformats.org/markup-compatibility/2006" xmlns:aink="http://schemas.microsoft.com/office/drawing/2016/ink" xmlns:am3d="http://schemas.microsoft.com/office/drawing/2017/model3d" xmlns:o="urn:schemas-microsoft-com:office:office" xmlns:r="http://schemas.openxmlformats.org/officeDocument/2006/relationships" xmlns:m="http://schemas.openxmlformats.org/officeDocument/2006/math" xmlns:v="urn:schemas-microsoft-com:vml" xmlns:wp14="http://schemas.microsoft.com/office/word/2010/wordprocessingDrawing" xmlns:wp="http://schemas.openxmlformats.org/drawingml/2006/wordprocessingDrawing" xmlns:w10="urn:schemas-microsoft-com:office:word" xmlns:w="http://schemas.openxmlformats.org/wordprocessingml/2006/main" xmlns:w14="http://schemas.microsoft.com/office/word/2010/wordml" xmlns:w15="http://schemas.microsoft.com/office/word/2012/wordml" xmlns:w16cex="http://schemas.microsoft.com/office/word/2018/wordml/cex" xmlns:w16cid="http://schemas.microsoft.com/office/word/2016/wordml/cid" xmlns:w16="http://schemas.microsoft.com/office/word/2018/wordml" xmlns:w16sdtdh="http://schemas.microsoft.com/office/word/2020/wordml/sdtdatahash" xmlns:w16se="http://schemas.microsoft.com/office/word/2015/wordml/symex" xmlns:wpg="http://schemas.microsoft.com/office/word/2010/wordprocessingGroup" xmlns:wpi="http://schemas.microsoft.com/office/word/2010/wordprocessingInk" xmlns:wne="http://schemas.microsoft.com/office/word/2006/wordml" xmlns:wps="http://schemas.microsoft.com/office/word/2010/wordprocessingShape" mc:Ignorable="w14 w15 w16se w16cid w16 w16cex w16sdtdh wp14">
+<w:footnotes xmlns:wpc="http://schemas.microsoft.com/office/word/2010/wordprocessingCanvas" xmlns:cx="http://schemas.microsoft.com/office/drawing/2014/chartex" xmlns:cx1="http://schemas.microsoft.com/office/drawing/2015/9/8/chartex" xmlns:cx2="http://schemas.microsoft.com/office/drawing/2015/10/21/chartex" xmlns:cx3="http://schemas.microsoft.com/office/drawing/2016/5/9/chartex" xmlns:cx4="http://schemas.microsoft.com/office/drawing/2016/5/10/chartex" xmlns:cx5="http://schemas.microsoft.com/office/drawing/2016/5/11/chartex" xmlns:cx6="http://schemas.microsoft.com/office/drawing/2016/5/12/chartex" xmlns:cx7="http://schemas.microsoft.com/office/drawing/2016/5/13/chartex" xmlns:cx8="http://schemas.microsoft.com/office/drawing/2016/5/14/chartex" xmlns:mc="http://schemas.openxmlformats.org/markup-compatibility/2006" xmlns:aink="http://schemas.microsoft.com/office/drawing/2016/ink" xmlns:am3d="http://schemas.microsoft.com/office/drawing/2017/model3d" xmlns:o="urn:schemas-microsoft-com:office:office" xmlns:oel="http://schemas.microsoft.com/office/2019/extlst" xmlns:r="http://schemas.openxmlformats.org/officeDocument/2006/relationships" xmlns:m="http://schemas.openxmlformats.org/officeDocument/2006/math" xmlns:v="urn:schemas-microsoft-com:vml" xmlns:wp14="http://schemas.microsoft.com/office/word/2010/wordprocessingDrawing" xmlns:wp="http://schemas.openxmlformats.org/drawingml/2006/wordprocessingDrawing" xmlns:w10="urn:schemas-microsoft-com:office:word" xmlns:w="http://schemas.openxmlformats.org/wordprocessingml/2006/main" xmlns:w14="http://schemas.microsoft.com/office/word/2010/wordml" xmlns:w15="http://schemas.microsoft.com/office/word/2012/wordml" xmlns:w16cex="http://schemas.microsoft.com/office/word/2018/wordml/cex" xmlns:w16cid="http://schemas.microsoft.com/office/word/2016/wordml/cid" xmlns:w16="http://schemas.microsoft.com/office/word/2018/wordml" xmlns:w16sdtdh="http://schemas.microsoft.com/office/word/2020/wordml/sdtdatahash" xmlns:w16se="http://schemas.microsoft.com/office/word/2015/wordml/symex" xmlns:wpg="http://schemas.microsoft.com/office/word/2010/wordprocessingGroup" xmlns:wpi="http://schemas.microsoft.com/office/word/2010/wordprocessingInk" xmlns:wne="http://schemas.microsoft.com/office/word/2006/wordml" xmlns:wps="http://schemas.microsoft.com/office/word/2010/wordprocessingShape" mc:Ignorable="w14 w15 w16se w16cid w16 w16cex w16sdtdh wp14">
   <w:footnote w:type="separator" w:id="-1">
     <w:p>
       <w:pPr>
@@ -7421,13 +8592,28 @@
       </w:r>
       <w:r>
         <w:br/>
-        <w:t>Btw: „Skr</w:t>
+      </w:r>
+      <w:proofErr w:type="spellStart"/>
+      <w:r>
+        <w:t>Btw</w:t>
+      </w:r>
+      <w:proofErr w:type="spellEnd"/>
+      <w:r>
+        <w:t>: „</w:t>
+      </w:r>
+      <w:proofErr w:type="spellStart"/>
+      <w:r>
+        <w:t>Skr</w:t>
       </w:r>
       <w:r>
         <w:t>å</w:t>
       </w:r>
       <w:r>
-        <w:t>ne“ heißt anscheinend auf Dänisch so viel wie „Schräg“. Irgendwie lustig so im Nachhinein.</w:t>
+        <w:t>ne</w:t>
+      </w:r>
+      <w:proofErr w:type="spellEnd"/>
+      <w:r>
+        <w:t>“ heißt anscheinend auf Dänisch so viel wie „Schräg“. Irgendwie lustig so im Nachhinein.</w:t>
       </w:r>
     </w:p>
   </w:footnote>
@@ -7459,7 +8645,15 @@
         <w:footnoteRef/>
       </w:r>
       <w:r>
-        <w:t xml:space="preserve"> DBuz(f)(a) (777) + 143 tun es genauso.</w:t>
+        <w:t xml:space="preserve"> </w:t>
+      </w:r>
+      <w:proofErr w:type="spellStart"/>
+      <w:r>
+        <w:t>DBuz</w:t>
+      </w:r>
+      <w:proofErr w:type="spellEnd"/>
+      <w:r>
+        <w:t>(f)(a) (777) + 143 tun es genauso.</w:t>
       </w:r>
     </w:p>
   </w:footnote>
@@ -7507,7 +8701,15 @@
         <w:footnoteRef/>
       </w:r>
       <w:r>
-        <w:t xml:space="preserve"> Transkr.: </w:t>
+        <w:t xml:space="preserve"> </w:t>
+      </w:r>
+      <w:proofErr w:type="spellStart"/>
+      <w:r>
+        <w:t>Transkr</w:t>
+      </w:r>
+      <w:proofErr w:type="spellEnd"/>
+      <w:r>
+        <w:t xml:space="preserve">.: </w:t>
       </w:r>
       <w:r>
         <w:rPr>
@@ -7551,7 +8753,15 @@
         <w:footnoteRef/>
       </w:r>
       <w:r>
-        <w:t xml:space="preserve"> Wir sprechen von einem Langzug GT-8/100C-2S</w:t>
+        <w:t xml:space="preserve"> Wir sprechen von einem </w:t>
+      </w:r>
+      <w:proofErr w:type="spellStart"/>
+      <w:r>
+        <w:t>Langzug</w:t>
+      </w:r>
+      <w:proofErr w:type="spellEnd"/>
+      <w:r>
+        <w:t xml:space="preserve"> GT-8/100C-2S</w:t>
       </w:r>
     </w:p>
   </w:footnote>
@@ -7575,7 +8785,7 @@
 </file>
 
 <file path=word/header1.xml><?xml version="1.0" encoding="utf-8"?>
-<w:hdr xmlns:wpc="http://schemas.microsoft.com/office/word/2010/wordprocessingCanvas" xmlns:cx="http://schemas.microsoft.com/office/drawing/2014/chartex" xmlns:cx1="http://schemas.microsoft.com/office/drawing/2015/9/8/chartex" xmlns:cx2="http://schemas.microsoft.com/office/drawing/2015/10/21/chartex" xmlns:cx3="http://schemas.microsoft.com/office/drawing/2016/5/9/chartex" xmlns:cx4="http://schemas.microsoft.com/office/drawing/2016/5/10/chartex" xmlns:cx5="http://schemas.microsoft.com/office/drawing/2016/5/11/chartex" xmlns:cx6="http://schemas.microsoft.com/office/drawing/2016/5/12/chartex" xmlns:cx7="http://schemas.microsoft.com/office/drawing/2016/5/13/chartex" xmlns:cx8="http://schemas.microsoft.com/office/drawing/2016/5/14/chartex" xmlns:mc="http://schemas.openxmlformats.org/markup-compatibility/2006" xmlns:aink="http://schemas.microsoft.com/office/drawing/2016/ink" xmlns:am3d="http://schemas.microsoft.com/office/drawing/2017/model3d" xmlns:o="urn:schemas-microsoft-com:office:office" xmlns:r="http://schemas.openxmlformats.org/officeDocument/2006/relationships" xmlns:m="http://schemas.openxmlformats.org/officeDocument/2006/math" xmlns:v="urn:schemas-microsoft-com:vml" xmlns:wp14="http://schemas.microsoft.com/office/word/2010/wordprocessingDrawing" xmlns:wp="http://schemas.openxmlformats.org/drawingml/2006/wordprocessingDrawing" xmlns:w10="urn:schemas-microsoft-com:office:word" xmlns:w="http://schemas.openxmlformats.org/wordprocessingml/2006/main" xmlns:w14="http://schemas.microsoft.com/office/word/2010/wordml" xmlns:w15="http://schemas.microsoft.com/office/word/2012/wordml" xmlns:w16cex="http://schemas.microsoft.com/office/word/2018/wordml/cex" xmlns:w16cid="http://schemas.microsoft.com/office/word/2016/wordml/cid" xmlns:w16="http://schemas.microsoft.com/office/word/2018/wordml" xmlns:w16sdtdh="http://schemas.microsoft.com/office/word/2020/wordml/sdtdatahash" xmlns:w16se="http://schemas.microsoft.com/office/word/2015/wordml/symex" xmlns:wpg="http://schemas.microsoft.com/office/word/2010/wordprocessingGroup" xmlns:wpi="http://schemas.microsoft.com/office/word/2010/wordprocessingInk" xmlns:wne="http://schemas.microsoft.com/office/word/2006/wordml" xmlns:wps="http://schemas.microsoft.com/office/word/2010/wordprocessingShape" mc:Ignorable="w14 w15 w16se w16cid w16 w16cex w16sdtdh wp14">
+<w:hdr xmlns:wpc="http://schemas.microsoft.com/office/word/2010/wordprocessingCanvas" xmlns:cx="http://schemas.microsoft.com/office/drawing/2014/chartex" xmlns:cx1="http://schemas.microsoft.com/office/drawing/2015/9/8/chartex" xmlns:cx2="http://schemas.microsoft.com/office/drawing/2015/10/21/chartex" xmlns:cx3="http://schemas.microsoft.com/office/drawing/2016/5/9/chartex" xmlns:cx4="http://schemas.microsoft.com/office/drawing/2016/5/10/chartex" xmlns:cx5="http://schemas.microsoft.com/office/drawing/2016/5/11/chartex" xmlns:cx6="http://schemas.microsoft.com/office/drawing/2016/5/12/chartex" xmlns:cx7="http://schemas.microsoft.com/office/drawing/2016/5/13/chartex" xmlns:cx8="http://schemas.microsoft.com/office/drawing/2016/5/14/chartex" xmlns:mc="http://schemas.openxmlformats.org/markup-compatibility/2006" xmlns:aink="http://schemas.microsoft.com/office/drawing/2016/ink" xmlns:am3d="http://schemas.microsoft.com/office/drawing/2017/model3d" xmlns:o="urn:schemas-microsoft-com:office:office" xmlns:oel="http://schemas.microsoft.com/office/2019/extlst" xmlns:r="http://schemas.openxmlformats.org/officeDocument/2006/relationships" xmlns:m="http://schemas.openxmlformats.org/officeDocument/2006/math" xmlns:v="urn:schemas-microsoft-com:vml" xmlns:wp14="http://schemas.microsoft.com/office/word/2010/wordprocessingDrawing" xmlns:wp="http://schemas.openxmlformats.org/drawingml/2006/wordprocessingDrawing" xmlns:w10="urn:schemas-microsoft-com:office:word" xmlns:w="http://schemas.openxmlformats.org/wordprocessingml/2006/main" xmlns:w14="http://schemas.microsoft.com/office/word/2010/wordml" xmlns:w15="http://schemas.microsoft.com/office/word/2012/wordml" xmlns:w16cex="http://schemas.microsoft.com/office/word/2018/wordml/cex" xmlns:w16cid="http://schemas.microsoft.com/office/word/2016/wordml/cid" xmlns:w16="http://schemas.microsoft.com/office/word/2018/wordml" xmlns:w16sdtdh="http://schemas.microsoft.com/office/word/2020/wordml/sdtdatahash" xmlns:w16se="http://schemas.microsoft.com/office/word/2015/wordml/symex" xmlns:wpg="http://schemas.microsoft.com/office/word/2010/wordprocessingGroup" xmlns:wpi="http://schemas.microsoft.com/office/word/2010/wordprocessingInk" xmlns:wne="http://schemas.microsoft.com/office/word/2006/wordml" xmlns:wps="http://schemas.microsoft.com/office/word/2010/wordprocessingShape" mc:Ignorable="w14 w15 w16se w16cid w16 w16cex w16sdtdh wp14">
   <w:p>
     <w:pPr>
       <w:pStyle w:val="Kopfzeile"/>
@@ -7591,7 +8801,7 @@
         <w:rPr>
           <w:noProof/>
         </w:rPr>
-        <w:t>30.03.2022</w:t>
+        <w:t>19.10.2022</w:t>
       </w:r>
     </w:fldSimple>
   </w:p>
@@ -7599,7 +8809,7 @@
 </file>
 
 <file path=word/numbering.xml><?xml version="1.0" encoding="utf-8"?>
-<w:numbering xmlns:wpc="http://schemas.microsoft.com/office/word/2010/wordprocessingCanvas" xmlns:cx="http://schemas.microsoft.com/office/drawing/2014/chartex" xmlns:cx1="http://schemas.microsoft.com/office/drawing/2015/9/8/chartex" xmlns:cx2="http://schemas.microsoft.com/office/drawing/2015/10/21/chartex" xmlns:cx3="http://schemas.microsoft.com/office/drawing/2016/5/9/chartex" xmlns:cx4="http://schemas.microsoft.com/office/drawing/2016/5/10/chartex" xmlns:cx5="http://schemas.microsoft.com/office/drawing/2016/5/11/chartex" xmlns:cx6="http://schemas.microsoft.com/office/drawing/2016/5/12/chartex" xmlns:cx7="http://schemas.microsoft.com/office/drawing/2016/5/13/chartex" xmlns:cx8="http://schemas.microsoft.com/office/drawing/2016/5/14/chartex" xmlns:mc="http://schemas.openxmlformats.org/markup-compatibility/2006" xmlns:aink="http://schemas.microsoft.com/office/drawing/2016/ink" xmlns:am3d="http://schemas.microsoft.com/office/drawing/2017/model3d" xmlns:o="urn:schemas-microsoft-com:office:office" xmlns:r="http://schemas.openxmlformats.org/officeDocument/2006/relationships" xmlns:m="http://schemas.openxmlformats.org/officeDocument/2006/math" xmlns:v="urn:schemas-microsoft-com:vml" xmlns:wp14="http://schemas.microsoft.com/office/word/2010/wordprocessingDrawing" xmlns:wp="http://schemas.openxmlformats.org/drawingml/2006/wordprocessingDrawing" xmlns:w10="urn:schemas-microsoft-com:office:word" xmlns:w="http://schemas.openxmlformats.org/wordprocessingml/2006/main" xmlns:w14="http://schemas.microsoft.com/office/word/2010/wordml" xmlns:w15="http://schemas.microsoft.com/office/word/2012/wordml" xmlns:w16cex="http://schemas.microsoft.com/office/word/2018/wordml/cex" xmlns:w16cid="http://schemas.microsoft.com/office/word/2016/wordml/cid" xmlns:w16="http://schemas.microsoft.com/office/word/2018/wordml" xmlns:w16sdtdh="http://schemas.microsoft.com/office/word/2020/wordml/sdtdatahash" xmlns:w16se="http://schemas.microsoft.com/office/word/2015/wordml/symex" xmlns:wpg="http://schemas.microsoft.com/office/word/2010/wordprocessingGroup" xmlns:wpi="http://schemas.microsoft.com/office/word/2010/wordprocessingInk" xmlns:wne="http://schemas.microsoft.com/office/word/2006/wordml" xmlns:wps="http://schemas.microsoft.com/office/word/2010/wordprocessingShape" mc:Ignorable="w14 w15 w16se w16cid w16 w16cex w16sdtdh wp14">
+<w:numbering xmlns:wpc="http://schemas.microsoft.com/office/word/2010/wordprocessingCanvas" xmlns:cx="http://schemas.microsoft.com/office/drawing/2014/chartex" xmlns:cx1="http://schemas.microsoft.com/office/drawing/2015/9/8/chartex" xmlns:cx2="http://schemas.microsoft.com/office/drawing/2015/10/21/chartex" xmlns:cx3="http://schemas.microsoft.com/office/drawing/2016/5/9/chartex" xmlns:cx4="http://schemas.microsoft.com/office/drawing/2016/5/10/chartex" xmlns:cx5="http://schemas.microsoft.com/office/drawing/2016/5/11/chartex" xmlns:cx6="http://schemas.microsoft.com/office/drawing/2016/5/12/chartex" xmlns:cx7="http://schemas.microsoft.com/office/drawing/2016/5/13/chartex" xmlns:cx8="http://schemas.microsoft.com/office/drawing/2016/5/14/chartex" xmlns:mc="http://schemas.openxmlformats.org/markup-compatibility/2006" xmlns:aink="http://schemas.microsoft.com/office/drawing/2016/ink" xmlns:am3d="http://schemas.microsoft.com/office/drawing/2017/model3d" xmlns:o="urn:schemas-microsoft-com:office:office" xmlns:oel="http://schemas.microsoft.com/office/2019/extlst" xmlns:r="http://schemas.openxmlformats.org/officeDocument/2006/relationships" xmlns:m="http://schemas.openxmlformats.org/officeDocument/2006/math" xmlns:v="urn:schemas-microsoft-com:vml" xmlns:wp14="http://schemas.microsoft.com/office/word/2010/wordprocessingDrawing" xmlns:wp="http://schemas.openxmlformats.org/drawingml/2006/wordprocessingDrawing" xmlns:w10="urn:schemas-microsoft-com:office:word" xmlns:w="http://schemas.openxmlformats.org/wordprocessingml/2006/main" xmlns:w14="http://schemas.microsoft.com/office/word/2010/wordml" xmlns:w15="http://schemas.microsoft.com/office/word/2012/wordml" xmlns:w16cex="http://schemas.microsoft.com/office/word/2018/wordml/cex" xmlns:w16cid="http://schemas.microsoft.com/office/word/2016/wordml/cid" xmlns:w16="http://schemas.microsoft.com/office/word/2018/wordml" xmlns:w16sdtdh="http://schemas.microsoft.com/office/word/2020/wordml/sdtdatahash" xmlns:w16se="http://schemas.microsoft.com/office/word/2015/wordml/symex" xmlns:wpg="http://schemas.microsoft.com/office/word/2010/wordprocessingGroup" xmlns:wpi="http://schemas.microsoft.com/office/word/2010/wordprocessingInk" xmlns:wne="http://schemas.microsoft.com/office/word/2006/wordml" xmlns:wps="http://schemas.microsoft.com/office/word/2010/wordprocessingShape" mc:Ignorable="w14 w15 w16se w16cid w16 w16cex w16sdtdh wp14">
   <w:abstractNum w:abstractNumId="0" w15:restartNumberingAfterBreak="0">
     <w:nsid w:val="018612D8"/>
     <w:multiLevelType w:val="hybridMultilevel"/>
@@ -7938,13 +9148,13 @@
       </w:rPr>
     </w:lvl>
   </w:abstractNum>
-  <w:num w:numId="1">
+  <w:num w:numId="1" w16cid:durableId="2025934977">
     <w:abstractNumId w:val="0"/>
   </w:num>
-  <w:num w:numId="2">
+  <w:num w:numId="2" w16cid:durableId="1633293715">
     <w:abstractNumId w:val="2"/>
   </w:num>
-  <w:num w:numId="3">
+  <w:num w:numId="3" w16cid:durableId="1403210852">
     <w:abstractNumId w:val="1"/>
   </w:num>
 </w:numbering>
@@ -8562,7 +9772,6 @@
   <w:style w:type="character" w:default="1" w:styleId="Absatz-Standardschriftart">
     <w:name w:val="Default Paragraph Font"/>
     <w:uiPriority w:val="1"/>
-    <w:semiHidden/>
     <w:unhideWhenUsed/>
   </w:style>
   <w:style w:type="table" w:default="1" w:styleId="NormaleTabelle">
@@ -9235,6 +10444,23 @@
       <w:u w:val="single"/>
     </w:rPr>
   </w:style>
+  <w:style w:type="paragraph" w:styleId="StandardWeb">
+    <w:name w:val="Normal (Web)"/>
+    <w:basedOn w:val="Standard"/>
+    <w:uiPriority w:val="99"/>
+    <w:semiHidden/>
+    <w:unhideWhenUsed/>
+    <w:rsid w:val="00A53D98"/>
+    <w:pPr>
+      <w:spacing w:before="100" w:beforeAutospacing="1" w:after="100" w:afterAutospacing="1" w:line="240" w:lineRule="auto"/>
+    </w:pPr>
+    <w:rPr>
+      <w:rFonts w:ascii="Times New Roman" w:eastAsia="Times New Roman" w:hAnsi="Times New Roman" w:cs="Times New Roman"/>
+      <w:sz w:val="24"/>
+      <w:szCs w:val="24"/>
+      <w:lang w:eastAsia="ja-JP"/>
+    </w:rPr>
+  </w:style>
 </w:styles>
 </file>
 
@@ -9447,6 +10673,25 @@
 </file>
 
 <file path=customXml/item1.xml><?xml version="1.0" encoding="utf-8"?>
+<?mso-contentType ?>
+<FormTemplates xmlns="http://schemas.microsoft.com/sharepoint/v3/contenttype/forms">
+  <Display>DocumentLibraryForm</Display>
+  <Edit>DocumentLibraryForm</Edit>
+  <New>DocumentLibraryForm</New>
+</FormTemplates>
+</file>
+
+<file path=customXml/item2.xml><?xml version="1.0" encoding="utf-8"?>
+<p:properties xmlns:p="http://schemas.microsoft.com/office/2006/metadata/properties" xmlns:xsi="http://www.w3.org/2001/XMLSchema-instance" xmlns:pc="http://schemas.microsoft.com/office/infopath/2007/PartnerControls">
+  <documentManagement/>
+</p:properties>
+</file>
+
+<file path=customXml/item3.xml><?xml version="1.0" encoding="utf-8"?>
+<b:Sources xmlns:b="http://schemas.openxmlformats.org/officeDocument/2006/bibliography" xmlns="http://schemas.openxmlformats.org/officeDocument/2006/bibliography" SelectedStyle="\APA.XSL" StyleName="APA"/>
+</file>
+
+<file path=customXml/item4.xml><?xml version="1.0" encoding="utf-8"?>
 <ct:contentTypeSchema xmlns:ct="http://schemas.microsoft.com/office/2006/metadata/contentType" xmlns:ma="http://schemas.microsoft.com/office/2006/metadata/properties/metaAttributes" ct:_="" ma:_="" ma:contentTypeName="Dokument" ma:contentTypeID="0x01010003A5F646ECC38B479FFF2620FC128FAE" ma:contentTypeVersion="5" ma:contentTypeDescription="Ein neues Dokument erstellen." ma:contentTypeScope="" ma:versionID="a0c65a8e6de4fe8cd0bed95257f98d03">
   <xsd:schema xmlns:xsd="http://www.w3.org/2001/XMLSchema" xmlns:xs="http://www.w3.org/2001/XMLSchema" xmlns:p="http://schemas.microsoft.com/office/2006/metadata/properties" xmlns:ns3="1fa4ae8f-1c3e-4362-b645-c2c9379ab5b4" targetNamespace="http://schemas.microsoft.com/office/2006/metadata/properties" ma:root="true" ma:fieldsID="b4eae7b7d6db19dc36b99c26d1209bc5" ns3:_="">
     <xsd:import namespace="1fa4ae8f-1c3e-4362-b645-c2c9379ab5b4"/>
@@ -9596,26 +10841,32 @@
 </ct:contentTypeSchema>
 </file>
 
-<file path=customXml/item2.xml><?xml version="1.0" encoding="utf-8"?>
-<b:Sources xmlns:b="http://schemas.openxmlformats.org/officeDocument/2006/bibliography" xmlns="http://schemas.openxmlformats.org/officeDocument/2006/bibliography" SelectedStyle="\APA.XSL" StyleName="APA"/>
+<file path=customXml/itemProps1.xml><?xml version="1.0" encoding="utf-8"?>
+<ds:datastoreItem xmlns:ds="http://schemas.openxmlformats.org/officeDocument/2006/customXml" ds:itemID="{B8F20AC7-4AA6-466B-A60B-62B25C54F61F}">
+  <ds:schemaRefs>
+    <ds:schemaRef ds:uri="http://schemas.microsoft.com/sharepoint/v3/contenttype/forms"/>
+  </ds:schemaRefs>
+</ds:datastoreItem>
 </file>
 
-<file path=customXml/item3.xml><?xml version="1.0" encoding="utf-8"?>
-<p:properties xmlns:p="http://schemas.microsoft.com/office/2006/metadata/properties" xmlns:xsi="http://www.w3.org/2001/XMLSchema-instance" xmlns:pc="http://schemas.microsoft.com/office/infopath/2007/PartnerControls">
-  <documentManagement/>
-</p:properties>
+<file path=customXml/itemProps2.xml><?xml version="1.0" encoding="utf-8"?>
+<ds:datastoreItem xmlns:ds="http://schemas.openxmlformats.org/officeDocument/2006/customXml" ds:itemID="{43622266-FBD2-4CFE-8B71-9F6D343E7A3B}">
+  <ds:schemaRefs>
+    <ds:schemaRef ds:uri="http://schemas.microsoft.com/office/2006/metadata/properties"/>
+    <ds:schemaRef ds:uri="http://schemas.microsoft.com/office/infopath/2007/PartnerControls"/>
+  </ds:schemaRefs>
+</ds:datastoreItem>
 </file>
 
-<file path=customXml/item4.xml><?xml version="1.0" encoding="utf-8"?>
-<?mso-contentType ?>
-<FormTemplates xmlns="http://schemas.microsoft.com/sharepoint/v3/contenttype/forms">
-  <Display>DocumentLibraryForm</Display>
-  <Edit>DocumentLibraryForm</Edit>
-  <New>DocumentLibraryForm</New>
-</FormTemplates>
+<file path=customXml/itemProps3.xml><?xml version="1.0" encoding="utf-8"?>
+<ds:datastoreItem xmlns:ds="http://schemas.openxmlformats.org/officeDocument/2006/customXml" ds:itemID="{1D8F0DEE-4690-4CF1-908C-0091A721EEC7}">
+  <ds:schemaRefs>
+    <ds:schemaRef ds:uri="http://schemas.openxmlformats.org/officeDocument/2006/bibliography"/>
+  </ds:schemaRefs>
+</ds:datastoreItem>
 </file>
 
-<file path=customXml/itemProps1.xml><?xml version="1.0" encoding="utf-8"?>
+<file path=customXml/itemProps4.xml><?xml version="1.0" encoding="utf-8"?>
 <ds:datastoreItem xmlns:ds="http://schemas.openxmlformats.org/officeDocument/2006/customXml" ds:itemID="{203F4748-AC7F-4245-906E-C9883D18EA80}">
   <ds:schemaRefs>
     <ds:schemaRef ds:uri="http://schemas.microsoft.com/office/2006/metadata/contentType"/>
@@ -9631,29 +10882,4 @@
     <ds:schemaRef ds:uri="http://schemas.microsoft.com/internal/obd"/>
   </ds:schemaRefs>
 </ds:datastoreItem>
-</file>
-
-<file path=customXml/itemProps2.xml><?xml version="1.0" encoding="utf-8"?>
-<ds:datastoreItem xmlns:ds="http://schemas.openxmlformats.org/officeDocument/2006/customXml" ds:itemID="{1D8F0DEE-4690-4CF1-908C-0091A721EEC7}">
-  <ds:schemaRefs>
-    <ds:schemaRef ds:uri="http://schemas.openxmlformats.org/officeDocument/2006/bibliography"/>
-  </ds:schemaRefs>
-</ds:datastoreItem>
-</file>
-
-<file path=customXml/itemProps3.xml><?xml version="1.0" encoding="utf-8"?>
-<ds:datastoreItem xmlns:ds="http://schemas.openxmlformats.org/officeDocument/2006/customXml" ds:itemID="{43622266-FBD2-4CFE-8B71-9F6D343E7A3B}">
-  <ds:schemaRefs>
-    <ds:schemaRef ds:uri="http://schemas.microsoft.com/office/2006/metadata/properties"/>
-    <ds:schemaRef ds:uri="http://schemas.microsoft.com/office/infopath/2007/PartnerControls"/>
-  </ds:schemaRefs>
-</ds:datastoreItem>
-</file>
-
-<file path=customXml/itemProps4.xml><?xml version="1.0" encoding="utf-8"?>
-<ds:datastoreItem xmlns:ds="http://schemas.openxmlformats.org/officeDocument/2006/customXml" ds:itemID="{B8F20AC7-4AA6-466B-A60B-62B25C54F61F}">
-  <ds:schemaRefs>
-    <ds:schemaRef ds:uri="http://schemas.microsoft.com/sharepoint/v3/contenttype/forms"/>
-  </ds:schemaRefs>
-</ds:datastoreItem>
 </file>
</xml_diff>